<commit_message>
Added Set 2 and 3 to methods file
</commit_message>
<xml_diff>
--- a/Pollination Methods.docx
+++ b/Pollination Methods.docx
@@ -1,6 +1,6 @@
 
 <file path=word/document.xml><?xml version="1.0" encoding="utf-8"?>
-<w:document xmlns:wpc="http://schemas.microsoft.com/office/word/2010/wordprocessingCanvas" xmlns:mo="http://schemas.microsoft.com/office/mac/office/2008/main" xmlns:mc="http://schemas.openxmlformats.org/markup-compatibility/2006" xmlns:mv="urn:schemas-microsoft-com:mac:vml" xmlns:o="urn:schemas-microsoft-com:office:office" xmlns:r="http://schemas.openxmlformats.org/officeDocument/2006/relationships" xmlns:m="http://schemas.openxmlformats.org/officeDocument/2006/math" xmlns:v="urn:schemas-microsoft-com:vml" xmlns:wp14="http://schemas.microsoft.com/office/word/2010/wordprocessingDrawing" xmlns:wp="http://schemas.openxmlformats.org/drawingml/2006/wordprocessingDrawing" xmlns:w10="urn:schemas-microsoft-com:office:word" xmlns:w="http://schemas.openxmlformats.org/wordprocessingml/2006/main" xmlns:w14="http://schemas.microsoft.com/office/word/2010/wordml" xmlns:w15="http://schemas.microsoft.com/office/word/2012/wordml" xmlns:wpg="http://schemas.microsoft.com/office/word/2010/wordprocessingGroup" xmlns:wpi="http://schemas.microsoft.com/office/word/2010/wordprocessingInk" xmlns:wne="http://schemas.microsoft.com/office/word/2006/wordml" xmlns:wps="http://schemas.microsoft.com/office/word/2010/wordprocessingShape" mc:Ignorable="w14 w15 wp14">
+<w:document xmlns:mo="http://schemas.microsoft.com/office/mac/office/2008/main" xmlns:ve="http://schemas.openxmlformats.org/markup-compatibility/2006" xmlns:mv="urn:schemas-microsoft-com:mac:vml" xmlns:o="urn:schemas-microsoft-com:office:office" xmlns:r="http://schemas.openxmlformats.org/officeDocument/2006/relationships" xmlns:m="http://schemas.openxmlformats.org/officeDocument/2006/math" xmlns:v="urn:schemas-microsoft-com:vml" xmlns:wp="http://schemas.openxmlformats.org/drawingml/2006/wordprocessingDrawing" xmlns:w10="urn:schemas-microsoft-com:office:word" xmlns:w="http://schemas.openxmlformats.org/wordprocessingml/2006/main" xmlns:wne="http://schemas.microsoft.com/office/word/2006/wordml">
   <w:body>
     <w:p>
       <w:pPr>
@@ -51,23 +51,61 @@
           <w:bCs/>
           <w:color w:val="000000"/>
         </w:rPr>
-        <w:t>16 Monomorphic populations and 1</w:t>
-      </w:r>
-      <w:r>
-        <w:rPr>
-          <w:rFonts w:ascii="Calibri" w:eastAsia="Times New Roman" w:hAnsi="Calibri"/>
-          <w:bCs/>
-          <w:color w:val="000000"/>
-        </w:rPr>
-        <w:t>6 polymorphic (6 dimorphic, 10 t</w:t>
-      </w:r>
-      <w:r>
-        <w:rPr>
-          <w:rFonts w:ascii="Calibri" w:eastAsia="Times New Roman" w:hAnsi="Calibri"/>
-          <w:bCs/>
-          <w:color w:val="000000"/>
-        </w:rPr>
-        <w:t>rimorphic)</w:t>
+        <w:t xml:space="preserve">16 </w:t>
+      </w:r>
+      <w:proofErr w:type="spellStart"/>
+      <w:proofErr w:type="gramStart"/>
+      <w:r>
+        <w:rPr>
+          <w:rFonts w:ascii="Calibri" w:eastAsia="Times New Roman" w:hAnsi="Calibri"/>
+          <w:bCs/>
+          <w:color w:val="000000"/>
+        </w:rPr>
+        <w:t>Monomorphic</w:t>
+      </w:r>
+      <w:proofErr w:type="spellEnd"/>
+      <w:proofErr w:type="gramEnd"/>
+      <w:r>
+        <w:rPr>
+          <w:rFonts w:ascii="Calibri" w:eastAsia="Times New Roman" w:hAnsi="Calibri"/>
+          <w:bCs/>
+          <w:color w:val="000000"/>
+        </w:rPr>
+        <w:t xml:space="preserve"> populations and 1</w:t>
+      </w:r>
+      <w:r>
+        <w:rPr>
+          <w:rFonts w:ascii="Calibri" w:eastAsia="Times New Roman" w:hAnsi="Calibri"/>
+          <w:bCs/>
+          <w:color w:val="000000"/>
+        </w:rPr>
+        <w:t xml:space="preserve">6 polymorphic (6 dimorphic, 10 </w:t>
+      </w:r>
+      <w:proofErr w:type="spellStart"/>
+      <w:r>
+        <w:rPr>
+          <w:rFonts w:ascii="Calibri" w:eastAsia="Times New Roman" w:hAnsi="Calibri"/>
+          <w:bCs/>
+          <w:color w:val="000000"/>
+        </w:rPr>
+        <w:t>t</w:t>
+      </w:r>
+      <w:r>
+        <w:rPr>
+          <w:rFonts w:ascii="Calibri" w:eastAsia="Times New Roman" w:hAnsi="Calibri"/>
+          <w:bCs/>
+          <w:color w:val="000000"/>
+        </w:rPr>
+        <w:t>rimorphic</w:t>
+      </w:r>
+      <w:proofErr w:type="spellEnd"/>
+      <w:r>
+        <w:rPr>
+          <w:rFonts w:ascii="Calibri" w:eastAsia="Times New Roman" w:hAnsi="Calibri"/>
+          <w:bCs/>
+          <w:color w:val="000000"/>
+        </w:rPr>
+        <w:t>)</w:t>
       </w:r>
       <w:r>
         <w:rPr>
@@ -99,7 +137,25 @@
           <w:bCs/>
           <w:color w:val="000000"/>
         </w:rPr>
-        <w:t>Cuttings and young clonal offspring</w:t>
+        <w:t xml:space="preserve">Cuttings and young </w:t>
+      </w:r>
+      <w:proofErr w:type="spellStart"/>
+      <w:r>
+        <w:rPr>
+          <w:rFonts w:ascii="Calibri" w:eastAsia="Times New Roman" w:hAnsi="Calibri"/>
+          <w:bCs/>
+          <w:color w:val="000000"/>
+        </w:rPr>
+        <w:t>clonal</w:t>
+      </w:r>
+      <w:proofErr w:type="spellEnd"/>
+      <w:r>
+        <w:rPr>
+          <w:rFonts w:ascii="Calibri" w:eastAsia="Times New Roman" w:hAnsi="Calibri"/>
+          <w:bCs/>
+          <w:color w:val="000000"/>
+        </w:rPr>
+        <w:t xml:space="preserve"> offspring</w:t>
       </w:r>
       <w:r>
         <w:rPr>
@@ -131,7 +187,25 @@
           <w:bCs/>
           <w:color w:val="000000"/>
         </w:rPr>
-        <w:t xml:space="preserve">All field collected plants were separated by at least 1 canoe length (16-feet). </w:t>
+        <w:t xml:space="preserve">All </w:t>
+      </w:r>
+      <w:proofErr w:type="gramStart"/>
+      <w:r>
+        <w:rPr>
+          <w:rFonts w:ascii="Calibri" w:eastAsia="Times New Roman" w:hAnsi="Calibri"/>
+          <w:bCs/>
+          <w:color w:val="000000"/>
+        </w:rPr>
+        <w:t>field collected</w:t>
+      </w:r>
+      <w:proofErr w:type="gramEnd"/>
+      <w:r>
+        <w:rPr>
+          <w:rFonts w:ascii="Calibri" w:eastAsia="Times New Roman" w:hAnsi="Calibri"/>
+          <w:bCs/>
+          <w:color w:val="000000"/>
+        </w:rPr>
+        <w:t xml:space="preserve"> plants were separated by at least 1 canoe length (16-feet). </w:t>
       </w:r>
       <w:r>
         <w:rPr>
@@ -155,7 +229,25 @@
           <w:bCs/>
           <w:color w:val="000000"/>
         </w:rPr>
-        <w:t xml:space="preserve"> ProMix professional potting soil. </w:t>
+        <w:t xml:space="preserve"> </w:t>
+      </w:r>
+      <w:proofErr w:type="spellStart"/>
+      <w:r>
+        <w:rPr>
+          <w:rFonts w:ascii="Calibri" w:eastAsia="Times New Roman" w:hAnsi="Calibri"/>
+          <w:bCs/>
+          <w:color w:val="000000"/>
+        </w:rPr>
+        <w:t>ProMix</w:t>
+      </w:r>
+      <w:proofErr w:type="spellEnd"/>
+      <w:r>
+        <w:rPr>
+          <w:rFonts w:ascii="Calibri" w:eastAsia="Times New Roman" w:hAnsi="Calibri"/>
+          <w:bCs/>
+          <w:color w:val="000000"/>
+        </w:rPr>
+        <w:t xml:space="preserve"> professional potting soil. </w:t>
       </w:r>
     </w:p>
     <w:p>
@@ -197,23 +289,7 @@
           <w:bCs/>
           <w:color w:val="000000"/>
         </w:rPr>
-        <w:t xml:space="preserve"> plants experienced an artificial winter</w:t>
-      </w:r>
-      <w:r>
-        <w:rPr>
-          <w:rFonts w:ascii="Calibri" w:eastAsia="Times New Roman" w:hAnsi="Calibri"/>
-          <w:bCs/>
-          <w:color w:val="000000"/>
-        </w:rPr>
-        <w:t xml:space="preserve">; they were housed in the dark at </w:t>
-      </w:r>
-      <w:r>
-        <w:rPr>
-          <w:rFonts w:ascii="Calibri" w:eastAsia="Times New Roman" w:hAnsi="Calibri"/>
-          <w:bCs/>
-          <w:color w:val="000000"/>
-        </w:rPr>
-        <w:t>5</w:t>
+        <w:t xml:space="preserve"> plants experienced an artificial winter; they were housed in the dark at 5</w:t>
       </w:r>
       <w:r>
         <w:rPr>
@@ -229,15 +305,25 @@
           <w:bCs/>
           <w:color w:val="000000"/>
         </w:rPr>
-        <w:t>C</w:t>
-      </w:r>
-      <w:r>
-        <w:rPr>
-          <w:rFonts w:ascii="Calibri" w:eastAsia="Times New Roman" w:hAnsi="Calibri"/>
-          <w:bCs/>
-          <w:color w:val="000000"/>
-        </w:rPr>
-        <w:t xml:space="preserve"> in one of the following locations: coldroom on 3</w:t>
+        <w:t xml:space="preserve">C in one of the following locations: </w:t>
+      </w:r>
+      <w:proofErr w:type="spellStart"/>
+      <w:r>
+        <w:rPr>
+          <w:rFonts w:ascii="Calibri" w:eastAsia="Times New Roman" w:hAnsi="Calibri"/>
+          <w:bCs/>
+          <w:color w:val="000000"/>
+        </w:rPr>
+        <w:t>coldroom</w:t>
+      </w:r>
+      <w:proofErr w:type="spellEnd"/>
+      <w:r>
+        <w:rPr>
+          <w:rFonts w:ascii="Calibri" w:eastAsia="Times New Roman" w:hAnsi="Calibri"/>
+          <w:bCs/>
+          <w:color w:val="000000"/>
+        </w:rPr>
+        <w:t xml:space="preserve"> on 3</w:t>
       </w:r>
       <w:r>
         <w:rPr>
@@ -254,71 +340,15 @@
           <w:bCs/>
           <w:color w:val="000000"/>
         </w:rPr>
-        <w:t xml:space="preserve"> floor, growth chamber, or lab fridge</w:t>
-      </w:r>
-      <w:r>
-        <w:rPr>
-          <w:rFonts w:ascii="Calibri" w:eastAsia="Times New Roman" w:hAnsi="Calibri"/>
-          <w:bCs/>
-          <w:color w:val="000000"/>
-        </w:rPr>
-        <w:t xml:space="preserve">. Plants were placed into cold storage in late December 2015 and early February 2016. </w:t>
-      </w:r>
-      <w:r>
-        <w:rPr>
-          <w:rFonts w:ascii="Calibri" w:eastAsia="Times New Roman" w:hAnsi="Calibri"/>
-          <w:bCs/>
-          <w:color w:val="000000"/>
-        </w:rPr>
-        <w:t>O</w:t>
-      </w:r>
-      <w:r>
-        <w:rPr>
-          <w:rFonts w:ascii="Calibri" w:eastAsia="Times New Roman" w:hAnsi="Calibri"/>
-          <w:bCs/>
-          <w:color w:val="000000"/>
-        </w:rPr>
-        <w:t xml:space="preserve">ver </w:t>
-      </w:r>
-      <w:r>
-        <w:rPr>
-          <w:rFonts w:ascii="Calibri" w:eastAsia="Times New Roman" w:hAnsi="Calibri"/>
-          <w:bCs/>
-          <w:color w:val="000000"/>
-        </w:rPr>
-        <w:t>two</w:t>
-      </w:r>
-      <w:r>
-        <w:rPr>
-          <w:rFonts w:ascii="Calibri" w:eastAsia="Times New Roman" w:hAnsi="Calibri"/>
-          <w:bCs/>
-          <w:color w:val="000000"/>
-        </w:rPr>
-        <w:t xml:space="preserve"> days</w:t>
-      </w:r>
-      <w:r>
-        <w:rPr>
-          <w:rFonts w:ascii="Calibri" w:eastAsia="Times New Roman" w:hAnsi="Calibri"/>
-          <w:bCs/>
-          <w:color w:val="000000"/>
-        </w:rPr>
-        <w:t>,</w:t>
-      </w:r>
-      <w:r>
-        <w:rPr>
-          <w:rFonts w:ascii="Calibri" w:eastAsia="Times New Roman" w:hAnsi="Calibri"/>
-          <w:bCs/>
-          <w:color w:val="000000"/>
-        </w:rPr>
-        <w:t xml:space="preserve"> beginning April 20, 2016</w:t>
-      </w:r>
-      <w:r>
-        <w:rPr>
-          <w:rFonts w:ascii="Calibri" w:eastAsia="Times New Roman" w:hAnsi="Calibri"/>
-          <w:bCs/>
-          <w:color w:val="000000"/>
-        </w:rPr>
-        <w:t>, all p</w:t>
+        <w:t xml:space="preserve"> floor, growth chamber, or lab fridge. Plants were placed into cold storage in late December 2015 and early February 2016. </w:t>
+      </w:r>
+      <w:r>
+        <w:rPr>
+          <w:rFonts w:ascii="Calibri" w:eastAsia="Times New Roman" w:hAnsi="Calibri"/>
+          <w:bCs/>
+          <w:color w:val="000000"/>
+        </w:rPr>
+        <w:t>Over two days, beginning April 20, 2016, all p</w:t>
       </w:r>
       <w:r>
         <w:rPr>
@@ -336,21 +366,25 @@
         </w:rPr>
         <w:t xml:space="preserve">repotted in </w:t>
       </w:r>
-      <w:r>
-        <w:rPr>
-          <w:rFonts w:ascii="Calibri" w:eastAsia="Times New Roman" w:hAnsi="Calibri"/>
-          <w:bCs/>
-          <w:color w:val="000000"/>
-        </w:rPr>
-        <w:t>ProMix professional potting soil</w:t>
-      </w:r>
-      <w:r>
-        <w:rPr>
-          <w:rFonts w:ascii="Calibri" w:eastAsia="Times New Roman" w:hAnsi="Calibri"/>
-          <w:bCs/>
-          <w:color w:val="000000"/>
-        </w:rPr>
-        <w:t xml:space="preserve"> and </w:t>
+      <w:proofErr w:type="spellStart"/>
+      <w:proofErr w:type="gramStart"/>
+      <w:r>
+        <w:rPr>
+          <w:rFonts w:ascii="Calibri" w:eastAsia="Times New Roman" w:hAnsi="Calibri"/>
+          <w:bCs/>
+          <w:color w:val="000000"/>
+        </w:rPr>
+        <w:t>ProMix</w:t>
+      </w:r>
+      <w:proofErr w:type="spellEnd"/>
+      <w:proofErr w:type="gramEnd"/>
+      <w:r>
+        <w:rPr>
+          <w:rFonts w:ascii="Calibri" w:eastAsia="Times New Roman" w:hAnsi="Calibri"/>
+          <w:bCs/>
+          <w:color w:val="000000"/>
+        </w:rPr>
+        <w:t xml:space="preserve"> professional potting soil and </w:t>
       </w:r>
       <w:r>
         <w:rPr>
@@ -473,7 +507,61 @@
           <w:bCs/>
           <w:color w:val="000000"/>
         </w:rPr>
-        <w:t xml:space="preserve"> Flowers were emasculated prior to anther anthesis. Pollen was transferred by rubbing a freshly dehisced donor anther (extracted using fine forceps) to evenly coat a recipient stigma with pollen. Single pollen donors were used for each pollination. </w:t>
+        <w:t xml:space="preserve"> Flowers were emasculated prior to anther </w:t>
+      </w:r>
+      <w:proofErr w:type="spellStart"/>
+      <w:r>
+        <w:rPr>
+          <w:rFonts w:ascii="Calibri" w:eastAsia="Times New Roman" w:hAnsi="Calibri"/>
+          <w:bCs/>
+          <w:color w:val="000000"/>
+        </w:rPr>
+        <w:t>anthesis</w:t>
+      </w:r>
+      <w:proofErr w:type="spellEnd"/>
+      <w:r>
+        <w:rPr>
+          <w:rFonts w:ascii="Calibri" w:eastAsia="Times New Roman" w:hAnsi="Calibri"/>
+          <w:bCs/>
+          <w:color w:val="000000"/>
+        </w:rPr>
+        <w:t xml:space="preserve">. </w:t>
+      </w:r>
+      <w:proofErr w:type="gramStart"/>
+      <w:r>
+        <w:rPr>
+          <w:rFonts w:ascii="Calibri" w:eastAsia="Times New Roman" w:hAnsi="Calibri"/>
+          <w:bCs/>
+          <w:color w:val="000000"/>
+        </w:rPr>
+        <w:t>Pollen was transferred by rubbing a freshly dehisced donor anther (extracted using fine forceps) to evenly coat a recipient stigma with pollen</w:t>
+      </w:r>
+      <w:proofErr w:type="gramEnd"/>
+      <w:r>
+        <w:rPr>
+          <w:rFonts w:ascii="Calibri" w:eastAsia="Times New Roman" w:hAnsi="Calibri"/>
+          <w:bCs/>
+          <w:color w:val="000000"/>
+        </w:rPr>
+        <w:t xml:space="preserve">. Single pollen donors were used </w:t>
+      </w:r>
+      <w:proofErr w:type="gramStart"/>
+      <w:r>
+        <w:rPr>
+          <w:rFonts w:ascii="Calibri" w:eastAsia="Times New Roman" w:hAnsi="Calibri"/>
+          <w:bCs/>
+          <w:color w:val="000000"/>
+        </w:rPr>
+        <w:t>for each pollination</w:t>
+      </w:r>
+      <w:proofErr w:type="gramEnd"/>
+      <w:r>
+        <w:rPr>
+          <w:rFonts w:ascii="Calibri" w:eastAsia="Times New Roman" w:hAnsi="Calibri"/>
+          <w:bCs/>
+          <w:color w:val="000000"/>
+        </w:rPr>
+        <w:t xml:space="preserve">. </w:t>
       </w:r>
       <w:r>
         <w:rPr>
@@ -537,7 +625,6 @@
           <w:bCs/>
           <w:color w:val="000000"/>
         </w:rPr>
-        <w:lastRenderedPageBreak/>
         <w:t>Populations in GH: 32 pops in GH</w:t>
       </w:r>
     </w:p>
@@ -611,7 +698,7 @@
           <w:insideH w:val="single" w:sz="4" w:space="0" w:color="auto"/>
           <w:insideV w:val="single" w:sz="4" w:space="0" w:color="auto"/>
         </w:tblBorders>
-        <w:tblLook w:val="04A0" w:firstRow="1" w:lastRow="0" w:firstColumn="1" w:lastColumn="0" w:noHBand="0" w:noVBand="1"/>
+        <w:tblLook w:val="04A0"/>
       </w:tblPr>
       <w:tblGrid>
         <w:gridCol w:w="1300"/>
@@ -629,7 +716,6 @@
             <w:shd w:val="clear" w:color="auto" w:fill="auto"/>
             <w:noWrap/>
             <w:vAlign w:val="bottom"/>
-            <w:hideMark/>
           </w:tcPr>
           <w:p>
             <w:pPr>
@@ -646,7 +732,6 @@
             <w:shd w:val="clear" w:color="auto" w:fill="auto"/>
             <w:noWrap/>
             <w:vAlign w:val="bottom"/>
-            <w:hideMark/>
           </w:tcPr>
           <w:p>
             <w:pPr>
@@ -670,15 +755,15 @@
             <w:shd w:val="clear" w:color="auto" w:fill="auto"/>
             <w:noWrap/>
             <w:vAlign w:val="bottom"/>
-            <w:hideMark/>
-          </w:tcPr>
-          <w:p>
-            <w:pPr>
-              <w:rPr>
-                <w:rFonts w:ascii="Calibri" w:eastAsia="Times New Roman" w:hAnsi="Calibri"/>
-                <w:color w:val="000000"/>
-              </w:rPr>
-            </w:pPr>
+          </w:tcPr>
+          <w:p>
+            <w:pPr>
+              <w:rPr>
+                <w:rFonts w:ascii="Calibri" w:eastAsia="Times New Roman" w:hAnsi="Calibri"/>
+                <w:color w:val="000000"/>
+              </w:rPr>
+            </w:pPr>
+            <w:proofErr w:type="gramStart"/>
             <w:r>
               <w:rPr>
                 <w:rFonts w:ascii="Calibri" w:eastAsia="Times New Roman" w:hAnsi="Calibri"/>
@@ -686,6 +771,7 @@
               </w:rPr>
               <w:t>n</w:t>
             </w:r>
+            <w:proofErr w:type="gramEnd"/>
           </w:p>
         </w:tc>
         <w:tc>
@@ -694,15 +780,15 @@
             <w:shd w:val="clear" w:color="auto" w:fill="auto"/>
             <w:noWrap/>
             <w:vAlign w:val="bottom"/>
-            <w:hideMark/>
-          </w:tcPr>
-          <w:p>
-            <w:pPr>
-              <w:rPr>
-                <w:rFonts w:ascii="Calibri" w:eastAsia="Times New Roman" w:hAnsi="Calibri"/>
-                <w:color w:val="000000"/>
-              </w:rPr>
-            </w:pPr>
+          </w:tcPr>
+          <w:p>
+            <w:pPr>
+              <w:rPr>
+                <w:rFonts w:ascii="Calibri" w:eastAsia="Times New Roman" w:hAnsi="Calibri"/>
+                <w:color w:val="000000"/>
+              </w:rPr>
+            </w:pPr>
+            <w:proofErr w:type="spellStart"/>
             <w:r>
               <w:rPr>
                 <w:rFonts w:ascii="Calibri" w:eastAsia="Times New Roman" w:hAnsi="Calibri"/>
@@ -710,6 +796,7 @@
               </w:rPr>
               <w:t>PopName</w:t>
             </w:r>
+            <w:proofErr w:type="spellEnd"/>
           </w:p>
         </w:tc>
       </w:tr>
@@ -723,7 +810,6 @@
             <w:shd w:val="clear" w:color="auto" w:fill="auto"/>
             <w:noWrap/>
             <w:vAlign w:val="bottom"/>
-            <w:hideMark/>
           </w:tcPr>
           <w:p>
             <w:pPr>
@@ -748,7 +834,6 @@
             <w:shd w:val="clear" w:color="auto" w:fill="auto"/>
             <w:noWrap/>
             <w:vAlign w:val="bottom"/>
-            <w:hideMark/>
           </w:tcPr>
           <w:p>
             <w:pPr>
@@ -772,7 +857,6 @@
             <w:shd w:val="clear" w:color="auto" w:fill="auto"/>
             <w:noWrap/>
             <w:vAlign w:val="bottom"/>
-            <w:hideMark/>
           </w:tcPr>
           <w:p>
             <w:pPr>
@@ -797,7 +881,6 @@
             <w:shd w:val="clear" w:color="auto" w:fill="auto"/>
             <w:noWrap/>
             <w:vAlign w:val="bottom"/>
-            <w:hideMark/>
           </w:tcPr>
           <w:p>
             <w:pPr>
@@ -826,7 +909,6 @@
             <w:shd w:val="clear" w:color="auto" w:fill="auto"/>
             <w:noWrap/>
             <w:vAlign w:val="bottom"/>
-            <w:hideMark/>
           </w:tcPr>
           <w:p>
             <w:pPr>
@@ -851,7 +933,6 @@
             <w:shd w:val="clear" w:color="auto" w:fill="auto"/>
             <w:noWrap/>
             <w:vAlign w:val="bottom"/>
-            <w:hideMark/>
           </w:tcPr>
           <w:p>
             <w:pPr>
@@ -875,7 +956,6 @@
             <w:shd w:val="clear" w:color="auto" w:fill="auto"/>
             <w:noWrap/>
             <w:vAlign w:val="bottom"/>
-            <w:hideMark/>
           </w:tcPr>
           <w:p>
             <w:pPr>
@@ -900,15 +980,15 @@
             <w:shd w:val="clear" w:color="auto" w:fill="auto"/>
             <w:noWrap/>
             <w:vAlign w:val="bottom"/>
-            <w:hideMark/>
-          </w:tcPr>
-          <w:p>
-            <w:pPr>
-              <w:rPr>
-                <w:rFonts w:ascii="Calibri" w:eastAsia="Times New Roman" w:hAnsi="Calibri"/>
-                <w:color w:val="000000"/>
-              </w:rPr>
-            </w:pPr>
+          </w:tcPr>
+          <w:p>
+            <w:pPr>
+              <w:rPr>
+                <w:rFonts w:ascii="Calibri" w:eastAsia="Times New Roman" w:hAnsi="Calibri"/>
+                <w:color w:val="000000"/>
+              </w:rPr>
+            </w:pPr>
+            <w:proofErr w:type="spellStart"/>
             <w:r>
               <w:rPr>
                 <w:rFonts w:ascii="Calibri" w:eastAsia="Times New Roman" w:hAnsi="Calibri"/>
@@ -916,6 +996,7 @@
               </w:rPr>
               <w:t>Scugog</w:t>
             </w:r>
+            <w:proofErr w:type="spellEnd"/>
           </w:p>
         </w:tc>
       </w:tr>
@@ -929,7 +1010,6 @@
             <w:shd w:val="clear" w:color="auto" w:fill="auto"/>
             <w:noWrap/>
             <w:vAlign w:val="bottom"/>
-            <w:hideMark/>
           </w:tcPr>
           <w:p>
             <w:pPr>
@@ -954,7 +1034,6 @@
             <w:shd w:val="clear" w:color="auto" w:fill="auto"/>
             <w:noWrap/>
             <w:vAlign w:val="bottom"/>
-            <w:hideMark/>
           </w:tcPr>
           <w:p>
             <w:pPr>
@@ -978,7 +1057,6 @@
             <w:shd w:val="clear" w:color="auto" w:fill="auto"/>
             <w:noWrap/>
             <w:vAlign w:val="bottom"/>
-            <w:hideMark/>
           </w:tcPr>
           <w:p>
             <w:pPr>
@@ -1003,21 +1081,29 @@
             <w:shd w:val="clear" w:color="auto" w:fill="auto"/>
             <w:noWrap/>
             <w:vAlign w:val="bottom"/>
-            <w:hideMark/>
-          </w:tcPr>
-          <w:p>
-            <w:pPr>
-              <w:rPr>
-                <w:rFonts w:ascii="Calibri" w:eastAsia="Times New Roman" w:hAnsi="Calibri"/>
-                <w:color w:val="000000"/>
-              </w:rPr>
-            </w:pPr>
-            <w:r>
-              <w:rPr>
-                <w:rFonts w:ascii="Calibri" w:eastAsia="Times New Roman" w:hAnsi="Calibri"/>
-                <w:color w:val="000000"/>
-              </w:rPr>
-              <w:t>Bewdley A</w:t>
+          </w:tcPr>
+          <w:p>
+            <w:pPr>
+              <w:rPr>
+                <w:rFonts w:ascii="Calibri" w:eastAsia="Times New Roman" w:hAnsi="Calibri"/>
+                <w:color w:val="000000"/>
+              </w:rPr>
+            </w:pPr>
+            <w:proofErr w:type="spellStart"/>
+            <w:r>
+              <w:rPr>
+                <w:rFonts w:ascii="Calibri" w:eastAsia="Times New Roman" w:hAnsi="Calibri"/>
+                <w:color w:val="000000"/>
+              </w:rPr>
+              <w:t>Bewdley</w:t>
+            </w:r>
+            <w:proofErr w:type="spellEnd"/>
+            <w:r>
+              <w:rPr>
+                <w:rFonts w:ascii="Calibri" w:eastAsia="Times New Roman" w:hAnsi="Calibri"/>
+                <w:color w:val="000000"/>
+              </w:rPr>
+              <w:t xml:space="preserve"> A</w:t>
             </w:r>
           </w:p>
         </w:tc>
@@ -1032,7 +1118,6 @@
             <w:shd w:val="clear" w:color="auto" w:fill="auto"/>
             <w:noWrap/>
             <w:vAlign w:val="bottom"/>
-            <w:hideMark/>
           </w:tcPr>
           <w:p>
             <w:pPr>
@@ -1057,7 +1142,6 @@
             <w:shd w:val="clear" w:color="auto" w:fill="auto"/>
             <w:noWrap/>
             <w:vAlign w:val="bottom"/>
-            <w:hideMark/>
           </w:tcPr>
           <w:p>
             <w:pPr>
@@ -1081,7 +1165,6 @@
             <w:shd w:val="clear" w:color="auto" w:fill="auto"/>
             <w:noWrap/>
             <w:vAlign w:val="bottom"/>
-            <w:hideMark/>
           </w:tcPr>
           <w:p>
             <w:pPr>
@@ -1106,21 +1189,29 @@
             <w:shd w:val="clear" w:color="auto" w:fill="auto"/>
             <w:noWrap/>
             <w:vAlign w:val="bottom"/>
-            <w:hideMark/>
-          </w:tcPr>
-          <w:p>
-            <w:pPr>
-              <w:rPr>
-                <w:rFonts w:ascii="Calibri" w:eastAsia="Times New Roman" w:hAnsi="Calibri"/>
-                <w:color w:val="000000"/>
-              </w:rPr>
-            </w:pPr>
-            <w:r>
-              <w:rPr>
-                <w:rFonts w:ascii="Calibri" w:eastAsia="Times New Roman" w:hAnsi="Calibri"/>
-                <w:color w:val="000000"/>
-              </w:rPr>
-              <w:t>Otty Lake</w:t>
+          </w:tcPr>
+          <w:p>
+            <w:pPr>
+              <w:rPr>
+                <w:rFonts w:ascii="Calibri" w:eastAsia="Times New Roman" w:hAnsi="Calibri"/>
+                <w:color w:val="000000"/>
+              </w:rPr>
+            </w:pPr>
+            <w:proofErr w:type="spellStart"/>
+            <w:r>
+              <w:rPr>
+                <w:rFonts w:ascii="Calibri" w:eastAsia="Times New Roman" w:hAnsi="Calibri"/>
+                <w:color w:val="000000"/>
+              </w:rPr>
+              <w:t>Otty</w:t>
+            </w:r>
+            <w:proofErr w:type="spellEnd"/>
+            <w:r>
+              <w:rPr>
+                <w:rFonts w:ascii="Calibri" w:eastAsia="Times New Roman" w:hAnsi="Calibri"/>
+                <w:color w:val="000000"/>
+              </w:rPr>
+              <w:t xml:space="preserve"> Lake</w:t>
             </w:r>
           </w:p>
         </w:tc>
@@ -1135,7 +1226,6 @@
             <w:shd w:val="clear" w:color="auto" w:fill="auto"/>
             <w:noWrap/>
             <w:vAlign w:val="bottom"/>
-            <w:hideMark/>
           </w:tcPr>
           <w:p>
             <w:pPr>
@@ -1160,7 +1250,6 @@
             <w:shd w:val="clear" w:color="auto" w:fill="auto"/>
             <w:noWrap/>
             <w:vAlign w:val="bottom"/>
-            <w:hideMark/>
           </w:tcPr>
           <w:p>
             <w:pPr>
@@ -1184,7 +1273,6 @@
             <w:shd w:val="clear" w:color="auto" w:fill="auto"/>
             <w:noWrap/>
             <w:vAlign w:val="bottom"/>
-            <w:hideMark/>
           </w:tcPr>
           <w:p>
             <w:pPr>
@@ -1209,21 +1297,29 @@
             <w:shd w:val="clear" w:color="auto" w:fill="auto"/>
             <w:noWrap/>
             <w:vAlign w:val="bottom"/>
-            <w:hideMark/>
-          </w:tcPr>
-          <w:p>
-            <w:pPr>
-              <w:rPr>
-                <w:rFonts w:ascii="Calibri" w:eastAsia="Times New Roman" w:hAnsi="Calibri"/>
-                <w:color w:val="000000"/>
-              </w:rPr>
-            </w:pPr>
-            <w:r>
-              <w:rPr>
-                <w:rFonts w:ascii="Calibri" w:eastAsia="Times New Roman" w:hAnsi="Calibri"/>
-                <w:color w:val="000000"/>
-              </w:rPr>
-              <w:t>Pumphouse Marsh</w:t>
+          </w:tcPr>
+          <w:p>
+            <w:pPr>
+              <w:rPr>
+                <w:rFonts w:ascii="Calibri" w:eastAsia="Times New Roman" w:hAnsi="Calibri"/>
+                <w:color w:val="000000"/>
+              </w:rPr>
+            </w:pPr>
+            <w:proofErr w:type="spellStart"/>
+            <w:r>
+              <w:rPr>
+                <w:rFonts w:ascii="Calibri" w:eastAsia="Times New Roman" w:hAnsi="Calibri"/>
+                <w:color w:val="000000"/>
+              </w:rPr>
+              <w:t>Pumphouse</w:t>
+            </w:r>
+            <w:proofErr w:type="spellEnd"/>
+            <w:r>
+              <w:rPr>
+                <w:rFonts w:ascii="Calibri" w:eastAsia="Times New Roman" w:hAnsi="Calibri"/>
+                <w:color w:val="000000"/>
+              </w:rPr>
+              <w:t xml:space="preserve"> Marsh</w:t>
             </w:r>
           </w:p>
         </w:tc>
@@ -1238,7 +1334,6 @@
             <w:shd w:val="clear" w:color="auto" w:fill="auto"/>
             <w:noWrap/>
             <w:vAlign w:val="bottom"/>
-            <w:hideMark/>
           </w:tcPr>
           <w:p>
             <w:pPr>
@@ -1263,7 +1358,6 @@
             <w:shd w:val="clear" w:color="auto" w:fill="auto"/>
             <w:noWrap/>
             <w:vAlign w:val="bottom"/>
-            <w:hideMark/>
           </w:tcPr>
           <w:p>
             <w:pPr>
@@ -1287,7 +1381,6 @@
             <w:shd w:val="clear" w:color="auto" w:fill="auto"/>
             <w:noWrap/>
             <w:vAlign w:val="bottom"/>
-            <w:hideMark/>
           </w:tcPr>
           <w:p>
             <w:pPr>
@@ -1312,7 +1405,6 @@
             <w:shd w:val="clear" w:color="auto" w:fill="auto"/>
             <w:noWrap/>
             <w:vAlign w:val="bottom"/>
-            <w:hideMark/>
           </w:tcPr>
           <w:p>
             <w:pPr>
@@ -1341,7 +1433,6 @@
             <w:shd w:val="clear" w:color="auto" w:fill="auto"/>
             <w:noWrap/>
             <w:vAlign w:val="bottom"/>
-            <w:hideMark/>
           </w:tcPr>
           <w:p>
             <w:pPr>
@@ -1366,7 +1457,6 @@
             <w:shd w:val="clear" w:color="auto" w:fill="auto"/>
             <w:noWrap/>
             <w:vAlign w:val="bottom"/>
-            <w:hideMark/>
           </w:tcPr>
           <w:p>
             <w:pPr>
@@ -1390,7 +1480,6 @@
             <w:shd w:val="clear" w:color="auto" w:fill="auto"/>
             <w:noWrap/>
             <w:vAlign w:val="bottom"/>
-            <w:hideMark/>
           </w:tcPr>
           <w:p>
             <w:pPr>
@@ -1415,22 +1504,30 @@
             <w:shd w:val="clear" w:color="auto" w:fill="auto"/>
             <w:noWrap/>
             <w:vAlign w:val="bottom"/>
-            <w:hideMark/>
-          </w:tcPr>
-          <w:p>
-            <w:pPr>
-              <w:rPr>
-                <w:rFonts w:ascii="Calibri" w:eastAsia="Times New Roman" w:hAnsi="Calibri"/>
-                <w:color w:val="000000"/>
-              </w:rPr>
-            </w:pPr>
-            <w:r>
-              <w:rPr>
-                <w:rFonts w:ascii="Calibri" w:eastAsia="Times New Roman" w:hAnsi="Calibri"/>
-                <w:color w:val="000000"/>
-              </w:rPr>
-              <w:t>Lac LaPeche</w:t>
-            </w:r>
+          </w:tcPr>
+          <w:p>
+            <w:pPr>
+              <w:rPr>
+                <w:rFonts w:ascii="Calibri" w:eastAsia="Times New Roman" w:hAnsi="Calibri"/>
+                <w:color w:val="000000"/>
+              </w:rPr>
+            </w:pPr>
+            <w:r>
+              <w:rPr>
+                <w:rFonts w:ascii="Calibri" w:eastAsia="Times New Roman" w:hAnsi="Calibri"/>
+                <w:color w:val="000000"/>
+              </w:rPr>
+              <w:t xml:space="preserve">Lac </w:t>
+            </w:r>
+            <w:proofErr w:type="spellStart"/>
+            <w:r>
+              <w:rPr>
+                <w:rFonts w:ascii="Calibri" w:eastAsia="Times New Roman" w:hAnsi="Calibri"/>
+                <w:color w:val="000000"/>
+              </w:rPr>
+              <w:t>LaPeche</w:t>
+            </w:r>
+            <w:proofErr w:type="spellEnd"/>
           </w:p>
         </w:tc>
       </w:tr>
@@ -1444,7 +1541,6 @@
             <w:shd w:val="clear" w:color="auto" w:fill="auto"/>
             <w:noWrap/>
             <w:vAlign w:val="bottom"/>
-            <w:hideMark/>
           </w:tcPr>
           <w:p>
             <w:pPr>
@@ -1469,7 +1565,6 @@
             <w:shd w:val="clear" w:color="auto" w:fill="auto"/>
             <w:noWrap/>
             <w:vAlign w:val="bottom"/>
-            <w:hideMark/>
           </w:tcPr>
           <w:p>
             <w:pPr>
@@ -1493,7 +1588,6 @@
             <w:shd w:val="clear" w:color="auto" w:fill="auto"/>
             <w:noWrap/>
             <w:vAlign w:val="bottom"/>
-            <w:hideMark/>
           </w:tcPr>
           <w:p>
             <w:pPr>
@@ -1518,7 +1612,6 @@
             <w:shd w:val="clear" w:color="auto" w:fill="auto"/>
             <w:noWrap/>
             <w:vAlign w:val="bottom"/>
-            <w:hideMark/>
           </w:tcPr>
           <w:p>
             <w:pPr>
@@ -1547,7 +1640,6 @@
             <w:shd w:val="clear" w:color="auto" w:fill="auto"/>
             <w:noWrap/>
             <w:vAlign w:val="bottom"/>
-            <w:hideMark/>
           </w:tcPr>
           <w:p>
             <w:pPr>
@@ -1572,7 +1664,6 @@
             <w:shd w:val="clear" w:color="auto" w:fill="auto"/>
             <w:noWrap/>
             <w:vAlign w:val="bottom"/>
-            <w:hideMark/>
           </w:tcPr>
           <w:p>
             <w:pPr>
@@ -1596,7 +1687,6 @@
             <w:shd w:val="clear" w:color="auto" w:fill="auto"/>
             <w:noWrap/>
             <w:vAlign w:val="bottom"/>
-            <w:hideMark/>
           </w:tcPr>
           <w:p>
             <w:pPr>
@@ -1621,7 +1711,6 @@
             <w:shd w:val="clear" w:color="auto" w:fill="auto"/>
             <w:noWrap/>
             <w:vAlign w:val="bottom"/>
-            <w:hideMark/>
           </w:tcPr>
           <w:p>
             <w:pPr>
@@ -1650,7 +1739,6 @@
             <w:shd w:val="clear" w:color="auto" w:fill="auto"/>
             <w:noWrap/>
             <w:vAlign w:val="bottom"/>
-            <w:hideMark/>
           </w:tcPr>
           <w:p>
             <w:pPr>
@@ -1675,7 +1763,6 @@
             <w:shd w:val="clear" w:color="auto" w:fill="auto"/>
             <w:noWrap/>
             <w:vAlign w:val="bottom"/>
-            <w:hideMark/>
           </w:tcPr>
           <w:p>
             <w:pPr>
@@ -1699,7 +1786,6 @@
             <w:shd w:val="clear" w:color="auto" w:fill="auto"/>
             <w:noWrap/>
             <w:vAlign w:val="bottom"/>
-            <w:hideMark/>
           </w:tcPr>
           <w:p>
             <w:pPr>
@@ -1724,7 +1810,6 @@
             <w:shd w:val="clear" w:color="auto" w:fill="auto"/>
             <w:noWrap/>
             <w:vAlign w:val="bottom"/>
-            <w:hideMark/>
           </w:tcPr>
           <w:p>
             <w:pPr>
@@ -1753,7 +1838,6 @@
             <w:shd w:val="clear" w:color="auto" w:fill="auto"/>
             <w:noWrap/>
             <w:vAlign w:val="bottom"/>
-            <w:hideMark/>
           </w:tcPr>
           <w:p>
             <w:pPr>
@@ -1778,7 +1862,6 @@
             <w:shd w:val="clear" w:color="auto" w:fill="auto"/>
             <w:noWrap/>
             <w:vAlign w:val="bottom"/>
-            <w:hideMark/>
           </w:tcPr>
           <w:p>
             <w:pPr>
@@ -1802,7 +1885,6 @@
             <w:shd w:val="clear" w:color="auto" w:fill="auto"/>
             <w:noWrap/>
             <w:vAlign w:val="bottom"/>
-            <w:hideMark/>
           </w:tcPr>
           <w:p>
             <w:pPr>
@@ -1827,7 +1909,6 @@
             <w:shd w:val="clear" w:color="auto" w:fill="auto"/>
             <w:noWrap/>
             <w:vAlign w:val="bottom"/>
-            <w:hideMark/>
           </w:tcPr>
           <w:p>
             <w:pPr>
@@ -1856,7 +1937,6 @@
             <w:shd w:val="clear" w:color="auto" w:fill="auto"/>
             <w:noWrap/>
             <w:vAlign w:val="bottom"/>
-            <w:hideMark/>
           </w:tcPr>
           <w:p>
             <w:pPr>
@@ -1881,7 +1961,6 @@
             <w:shd w:val="clear" w:color="auto" w:fill="auto"/>
             <w:noWrap/>
             <w:vAlign w:val="bottom"/>
-            <w:hideMark/>
           </w:tcPr>
           <w:p>
             <w:pPr>
@@ -1905,7 +1984,6 @@
             <w:shd w:val="clear" w:color="auto" w:fill="auto"/>
             <w:noWrap/>
             <w:vAlign w:val="bottom"/>
-            <w:hideMark/>
           </w:tcPr>
           <w:p>
             <w:pPr>
@@ -1930,7 +2008,6 @@
             <w:shd w:val="clear" w:color="auto" w:fill="auto"/>
             <w:noWrap/>
             <w:vAlign w:val="bottom"/>
-            <w:hideMark/>
           </w:tcPr>
           <w:p>
             <w:pPr>
@@ -1959,7 +2036,6 @@
             <w:shd w:val="clear" w:color="auto" w:fill="auto"/>
             <w:noWrap/>
             <w:vAlign w:val="bottom"/>
-            <w:hideMark/>
           </w:tcPr>
           <w:p>
             <w:pPr>
@@ -1984,7 +2060,6 @@
             <w:shd w:val="clear" w:color="auto" w:fill="auto"/>
             <w:noWrap/>
             <w:vAlign w:val="bottom"/>
-            <w:hideMark/>
           </w:tcPr>
           <w:p>
             <w:pPr>
@@ -2008,7 +2083,6 @@
             <w:shd w:val="clear" w:color="auto" w:fill="auto"/>
             <w:noWrap/>
             <w:vAlign w:val="bottom"/>
-            <w:hideMark/>
           </w:tcPr>
           <w:p>
             <w:pPr>
@@ -2033,7 +2107,6 @@
             <w:shd w:val="clear" w:color="auto" w:fill="auto"/>
             <w:noWrap/>
             <w:vAlign w:val="bottom"/>
-            <w:hideMark/>
           </w:tcPr>
           <w:p>
             <w:pPr>
@@ -2062,7 +2135,6 @@
             <w:shd w:val="clear" w:color="auto" w:fill="auto"/>
             <w:noWrap/>
             <w:vAlign w:val="bottom"/>
-            <w:hideMark/>
           </w:tcPr>
           <w:p>
             <w:pPr>
@@ -2087,7 +2159,6 @@
             <w:shd w:val="clear" w:color="auto" w:fill="auto"/>
             <w:noWrap/>
             <w:vAlign w:val="bottom"/>
-            <w:hideMark/>
           </w:tcPr>
           <w:p>
             <w:pPr>
@@ -2111,7 +2182,6 @@
             <w:shd w:val="clear" w:color="auto" w:fill="auto"/>
             <w:noWrap/>
             <w:vAlign w:val="bottom"/>
-            <w:hideMark/>
           </w:tcPr>
           <w:p>
             <w:pPr>
@@ -2136,7 +2206,6 @@
             <w:shd w:val="clear" w:color="auto" w:fill="auto"/>
             <w:noWrap/>
             <w:vAlign w:val="bottom"/>
-            <w:hideMark/>
           </w:tcPr>
           <w:p>
             <w:pPr>
@@ -2165,7 +2234,6 @@
             <w:shd w:val="clear" w:color="auto" w:fill="auto"/>
             <w:noWrap/>
             <w:vAlign w:val="bottom"/>
-            <w:hideMark/>
           </w:tcPr>
           <w:p>
             <w:pPr>
@@ -2190,7 +2258,6 @@
             <w:shd w:val="clear" w:color="auto" w:fill="auto"/>
             <w:noWrap/>
             <w:vAlign w:val="bottom"/>
-            <w:hideMark/>
           </w:tcPr>
           <w:p>
             <w:pPr>
@@ -2214,7 +2281,6 @@
             <w:shd w:val="clear" w:color="auto" w:fill="auto"/>
             <w:noWrap/>
             <w:vAlign w:val="bottom"/>
-            <w:hideMark/>
           </w:tcPr>
           <w:p>
             <w:pPr>
@@ -2239,21 +2305,29 @@
             <w:shd w:val="clear" w:color="auto" w:fill="auto"/>
             <w:noWrap/>
             <w:vAlign w:val="bottom"/>
-            <w:hideMark/>
-          </w:tcPr>
-          <w:p>
-            <w:pPr>
-              <w:rPr>
-                <w:rFonts w:ascii="Calibri" w:eastAsia="Times New Roman" w:hAnsi="Calibri"/>
-                <w:color w:val="000000"/>
-              </w:rPr>
-            </w:pPr>
-            <w:r>
-              <w:rPr>
-                <w:rFonts w:ascii="Calibri" w:eastAsia="Times New Roman" w:hAnsi="Calibri"/>
-                <w:color w:val="000000"/>
-              </w:rPr>
-              <w:t>Stonehouse Creek</w:t>
+          </w:tcPr>
+          <w:p>
+            <w:pPr>
+              <w:rPr>
+                <w:rFonts w:ascii="Calibri" w:eastAsia="Times New Roman" w:hAnsi="Calibri"/>
+                <w:color w:val="000000"/>
+              </w:rPr>
+            </w:pPr>
+            <w:proofErr w:type="spellStart"/>
+            <w:r>
+              <w:rPr>
+                <w:rFonts w:ascii="Calibri" w:eastAsia="Times New Roman" w:hAnsi="Calibri"/>
+                <w:color w:val="000000"/>
+              </w:rPr>
+              <w:t>Stonehouse</w:t>
+            </w:r>
+            <w:proofErr w:type="spellEnd"/>
+            <w:r>
+              <w:rPr>
+                <w:rFonts w:ascii="Calibri" w:eastAsia="Times New Roman" w:hAnsi="Calibri"/>
+                <w:color w:val="000000"/>
+              </w:rPr>
+              <w:t xml:space="preserve"> Creek</w:t>
             </w:r>
           </w:p>
         </w:tc>
@@ -2268,7 +2342,6 @@
             <w:shd w:val="clear" w:color="auto" w:fill="auto"/>
             <w:noWrap/>
             <w:vAlign w:val="bottom"/>
-            <w:hideMark/>
           </w:tcPr>
           <w:p>
             <w:pPr>
@@ -2293,7 +2366,6 @@
             <w:shd w:val="clear" w:color="auto" w:fill="auto"/>
             <w:noWrap/>
             <w:vAlign w:val="bottom"/>
-            <w:hideMark/>
           </w:tcPr>
           <w:p>
             <w:pPr>
@@ -2317,7 +2389,6 @@
             <w:shd w:val="clear" w:color="auto" w:fill="auto"/>
             <w:noWrap/>
             <w:vAlign w:val="bottom"/>
-            <w:hideMark/>
           </w:tcPr>
           <w:p>
             <w:pPr>
@@ -2342,7 +2413,6 @@
             <w:shd w:val="clear" w:color="auto" w:fill="auto"/>
             <w:noWrap/>
             <w:vAlign w:val="bottom"/>
-            <w:hideMark/>
           </w:tcPr>
           <w:p>
             <w:pPr>
@@ -2371,7 +2441,6 @@
             <w:shd w:val="clear" w:color="auto" w:fill="auto"/>
             <w:noWrap/>
             <w:vAlign w:val="bottom"/>
-            <w:hideMark/>
           </w:tcPr>
           <w:p>
             <w:pPr>
@@ -2396,7 +2465,6 @@
             <w:shd w:val="clear" w:color="auto" w:fill="auto"/>
             <w:noWrap/>
             <w:vAlign w:val="bottom"/>
-            <w:hideMark/>
           </w:tcPr>
           <w:p>
             <w:pPr>
@@ -2420,7 +2488,6 @@
             <w:shd w:val="clear" w:color="auto" w:fill="auto"/>
             <w:noWrap/>
             <w:vAlign w:val="bottom"/>
-            <w:hideMark/>
           </w:tcPr>
           <w:p>
             <w:pPr>
@@ -2445,7 +2512,6 @@
             <w:shd w:val="clear" w:color="auto" w:fill="auto"/>
             <w:noWrap/>
             <w:vAlign w:val="bottom"/>
-            <w:hideMark/>
           </w:tcPr>
           <w:p>
             <w:pPr>
@@ -2474,7 +2540,6 @@
             <w:shd w:val="clear" w:color="auto" w:fill="auto"/>
             <w:noWrap/>
             <w:vAlign w:val="bottom"/>
-            <w:hideMark/>
           </w:tcPr>
           <w:p>
             <w:pPr>
@@ -2499,7 +2564,6 @@
             <w:shd w:val="clear" w:color="auto" w:fill="auto"/>
             <w:noWrap/>
             <w:vAlign w:val="bottom"/>
-            <w:hideMark/>
           </w:tcPr>
           <w:p>
             <w:pPr>
@@ -2523,7 +2587,6 @@
             <w:shd w:val="clear" w:color="auto" w:fill="auto"/>
             <w:noWrap/>
             <w:vAlign w:val="bottom"/>
-            <w:hideMark/>
           </w:tcPr>
           <w:p>
             <w:pPr>
@@ -2548,7 +2611,6 @@
             <w:shd w:val="clear" w:color="auto" w:fill="auto"/>
             <w:noWrap/>
             <w:vAlign w:val="bottom"/>
-            <w:hideMark/>
           </w:tcPr>
           <w:p>
             <w:pPr>
@@ -2577,7 +2639,6 @@
             <w:shd w:val="clear" w:color="auto" w:fill="auto"/>
             <w:noWrap/>
             <w:vAlign w:val="bottom"/>
-            <w:hideMark/>
           </w:tcPr>
           <w:p>
             <w:pPr>
@@ -2602,7 +2663,6 @@
             <w:shd w:val="clear" w:color="auto" w:fill="auto"/>
             <w:noWrap/>
             <w:vAlign w:val="bottom"/>
-            <w:hideMark/>
           </w:tcPr>
           <w:p>
             <w:pPr>
@@ -2626,7 +2686,6 @@
             <w:shd w:val="clear" w:color="auto" w:fill="auto"/>
             <w:noWrap/>
             <w:vAlign w:val="bottom"/>
-            <w:hideMark/>
           </w:tcPr>
           <w:p>
             <w:pPr>
@@ -2651,21 +2710,29 @@
             <w:shd w:val="clear" w:color="auto" w:fill="auto"/>
             <w:noWrap/>
             <w:vAlign w:val="bottom"/>
-            <w:hideMark/>
-          </w:tcPr>
-          <w:p>
-            <w:pPr>
-              <w:rPr>
-                <w:rFonts w:ascii="Calibri" w:eastAsia="Times New Roman" w:hAnsi="Calibri"/>
-                <w:color w:val="000000"/>
-              </w:rPr>
-            </w:pPr>
-            <w:r>
-              <w:rPr>
-                <w:rFonts w:ascii="Calibri" w:eastAsia="Times New Roman" w:hAnsi="Calibri"/>
-                <w:color w:val="000000"/>
-              </w:rPr>
-              <w:t>Puslinch Lake</w:t>
+          </w:tcPr>
+          <w:p>
+            <w:pPr>
+              <w:rPr>
+                <w:rFonts w:ascii="Calibri" w:eastAsia="Times New Roman" w:hAnsi="Calibri"/>
+                <w:color w:val="000000"/>
+              </w:rPr>
+            </w:pPr>
+            <w:proofErr w:type="spellStart"/>
+            <w:r>
+              <w:rPr>
+                <w:rFonts w:ascii="Calibri" w:eastAsia="Times New Roman" w:hAnsi="Calibri"/>
+                <w:color w:val="000000"/>
+              </w:rPr>
+              <w:t>Puslinch</w:t>
+            </w:r>
+            <w:proofErr w:type="spellEnd"/>
+            <w:r>
+              <w:rPr>
+                <w:rFonts w:ascii="Calibri" w:eastAsia="Times New Roman" w:hAnsi="Calibri"/>
+                <w:color w:val="000000"/>
+              </w:rPr>
+              <w:t xml:space="preserve"> Lake</w:t>
             </w:r>
           </w:p>
         </w:tc>
@@ -2704,7 +2771,6 @@
             <w:shd w:val="clear" w:color="auto" w:fill="auto"/>
             <w:noWrap/>
             <w:vAlign w:val="bottom"/>
-            <w:hideMark/>
           </w:tcPr>
           <w:p>
             <w:pPr>
@@ -2728,7 +2794,6 @@
             <w:shd w:val="clear" w:color="auto" w:fill="auto"/>
             <w:noWrap/>
             <w:vAlign w:val="bottom"/>
-            <w:hideMark/>
           </w:tcPr>
           <w:p>
             <w:pPr>
@@ -2753,7 +2818,6 @@
             <w:shd w:val="clear" w:color="auto" w:fill="auto"/>
             <w:noWrap/>
             <w:vAlign w:val="bottom"/>
-            <w:hideMark/>
           </w:tcPr>
           <w:p>
             <w:pPr>
@@ -2806,7 +2870,6 @@
             <w:shd w:val="clear" w:color="auto" w:fill="auto"/>
             <w:noWrap/>
             <w:vAlign w:val="bottom"/>
-            <w:hideMark/>
           </w:tcPr>
           <w:p>
             <w:pPr>
@@ -2830,7 +2893,6 @@
             <w:shd w:val="clear" w:color="auto" w:fill="auto"/>
             <w:noWrap/>
             <w:vAlign w:val="bottom"/>
-            <w:hideMark/>
           </w:tcPr>
           <w:p>
             <w:pPr>
@@ -2855,15 +2917,15 @@
             <w:shd w:val="clear" w:color="auto" w:fill="auto"/>
             <w:noWrap/>
             <w:vAlign w:val="bottom"/>
-            <w:hideMark/>
-          </w:tcPr>
-          <w:p>
-            <w:pPr>
-              <w:rPr>
-                <w:rFonts w:ascii="Calibri" w:eastAsia="Times New Roman" w:hAnsi="Calibri"/>
-                <w:color w:val="000000"/>
-              </w:rPr>
-            </w:pPr>
+          </w:tcPr>
+          <w:p>
+            <w:pPr>
+              <w:rPr>
+                <w:rFonts w:ascii="Calibri" w:eastAsia="Times New Roman" w:hAnsi="Calibri"/>
+                <w:color w:val="000000"/>
+              </w:rPr>
+            </w:pPr>
+            <w:proofErr w:type="spellStart"/>
             <w:r>
               <w:rPr>
                 <w:rFonts w:ascii="Calibri" w:eastAsia="Times New Roman" w:hAnsi="Calibri"/>
@@ -2871,6 +2933,7 @@
               </w:rPr>
               <w:t>Ardoch</w:t>
             </w:r>
+            <w:proofErr w:type="spellEnd"/>
           </w:p>
         </w:tc>
       </w:tr>
@@ -2908,7 +2971,6 @@
             <w:shd w:val="clear" w:color="auto" w:fill="auto"/>
             <w:noWrap/>
             <w:vAlign w:val="bottom"/>
-            <w:hideMark/>
           </w:tcPr>
           <w:p>
             <w:pPr>
@@ -2932,7 +2994,6 @@
             <w:shd w:val="clear" w:color="auto" w:fill="auto"/>
             <w:noWrap/>
             <w:vAlign w:val="bottom"/>
-            <w:hideMark/>
           </w:tcPr>
           <w:p>
             <w:pPr>
@@ -2957,15 +3018,15 @@
             <w:shd w:val="clear" w:color="auto" w:fill="auto"/>
             <w:noWrap/>
             <w:vAlign w:val="bottom"/>
-            <w:hideMark/>
-          </w:tcPr>
-          <w:p>
-            <w:pPr>
-              <w:rPr>
-                <w:rFonts w:ascii="Calibri" w:eastAsia="Times New Roman" w:hAnsi="Calibri"/>
-                <w:color w:val="000000"/>
-              </w:rPr>
-            </w:pPr>
+          </w:tcPr>
+          <w:p>
+            <w:pPr>
+              <w:rPr>
+                <w:rFonts w:ascii="Calibri" w:eastAsia="Times New Roman" w:hAnsi="Calibri"/>
+                <w:color w:val="000000"/>
+              </w:rPr>
+            </w:pPr>
+            <w:proofErr w:type="spellStart"/>
             <w:r>
               <w:rPr>
                 <w:rFonts w:ascii="Calibri" w:eastAsia="Times New Roman" w:hAnsi="Calibri"/>
@@ -2973,6 +3034,7 @@
               </w:rPr>
               <w:t>Jevins</w:t>
             </w:r>
+            <w:proofErr w:type="spellEnd"/>
           </w:p>
         </w:tc>
       </w:tr>
@@ -3010,7 +3072,6 @@
             <w:shd w:val="clear" w:color="auto" w:fill="auto"/>
             <w:noWrap/>
             <w:vAlign w:val="bottom"/>
-            <w:hideMark/>
           </w:tcPr>
           <w:p>
             <w:pPr>
@@ -3034,7 +3095,6 @@
             <w:shd w:val="clear" w:color="auto" w:fill="auto"/>
             <w:noWrap/>
             <w:vAlign w:val="bottom"/>
-            <w:hideMark/>
           </w:tcPr>
           <w:p>
             <w:pPr>
@@ -3059,7 +3119,6 @@
             <w:shd w:val="clear" w:color="auto" w:fill="auto"/>
             <w:noWrap/>
             <w:vAlign w:val="bottom"/>
-            <w:hideMark/>
           </w:tcPr>
           <w:p>
             <w:pPr>
@@ -3112,7 +3171,6 @@
             <w:shd w:val="clear" w:color="auto" w:fill="auto"/>
             <w:noWrap/>
             <w:vAlign w:val="bottom"/>
-            <w:hideMark/>
           </w:tcPr>
           <w:p>
             <w:pPr>
@@ -3136,7 +3194,6 @@
             <w:shd w:val="clear" w:color="auto" w:fill="auto"/>
             <w:noWrap/>
             <w:vAlign w:val="bottom"/>
-            <w:hideMark/>
           </w:tcPr>
           <w:p>
             <w:pPr>
@@ -3161,21 +3218,29 @@
             <w:shd w:val="clear" w:color="auto" w:fill="auto"/>
             <w:noWrap/>
             <w:vAlign w:val="bottom"/>
-            <w:hideMark/>
-          </w:tcPr>
-          <w:p>
-            <w:pPr>
-              <w:rPr>
-                <w:rFonts w:ascii="Calibri" w:eastAsia="Times New Roman" w:hAnsi="Calibri"/>
-                <w:color w:val="000000"/>
-              </w:rPr>
-            </w:pPr>
-            <w:r>
-              <w:rPr>
-                <w:rFonts w:ascii="Calibri" w:eastAsia="Times New Roman" w:hAnsi="Calibri"/>
-                <w:color w:val="000000"/>
-              </w:rPr>
-              <w:t>Hindon bog</w:t>
+          </w:tcPr>
+          <w:p>
+            <w:pPr>
+              <w:rPr>
+                <w:rFonts w:ascii="Calibri" w:eastAsia="Times New Roman" w:hAnsi="Calibri"/>
+                <w:color w:val="000000"/>
+              </w:rPr>
+            </w:pPr>
+            <w:proofErr w:type="spellStart"/>
+            <w:r>
+              <w:rPr>
+                <w:rFonts w:ascii="Calibri" w:eastAsia="Times New Roman" w:hAnsi="Calibri"/>
+                <w:color w:val="000000"/>
+              </w:rPr>
+              <w:t>Hindon</w:t>
+            </w:r>
+            <w:proofErr w:type="spellEnd"/>
+            <w:r>
+              <w:rPr>
+                <w:rFonts w:ascii="Calibri" w:eastAsia="Times New Roman" w:hAnsi="Calibri"/>
+                <w:color w:val="000000"/>
+              </w:rPr>
+              <w:t xml:space="preserve"> bog</w:t>
             </w:r>
           </w:p>
         </w:tc>
@@ -3214,7 +3279,6 @@
             <w:shd w:val="clear" w:color="auto" w:fill="auto"/>
             <w:noWrap/>
             <w:vAlign w:val="bottom"/>
-            <w:hideMark/>
           </w:tcPr>
           <w:p>
             <w:pPr>
@@ -3238,7 +3302,6 @@
             <w:shd w:val="clear" w:color="auto" w:fill="auto"/>
             <w:noWrap/>
             <w:vAlign w:val="bottom"/>
-            <w:hideMark/>
           </w:tcPr>
           <w:p>
             <w:pPr>
@@ -3263,7 +3326,6 @@
             <w:shd w:val="clear" w:color="auto" w:fill="auto"/>
             <w:noWrap/>
             <w:vAlign w:val="bottom"/>
-            <w:hideMark/>
           </w:tcPr>
           <w:p>
             <w:pPr>
@@ -3316,7 +3378,6 @@
             <w:shd w:val="clear" w:color="auto" w:fill="auto"/>
             <w:noWrap/>
             <w:vAlign w:val="bottom"/>
-            <w:hideMark/>
           </w:tcPr>
           <w:p>
             <w:pPr>
@@ -3340,7 +3401,6 @@
             <w:shd w:val="clear" w:color="auto" w:fill="auto"/>
             <w:noWrap/>
             <w:vAlign w:val="bottom"/>
-            <w:hideMark/>
           </w:tcPr>
           <w:p>
             <w:pPr>
@@ -3365,7 +3425,6 @@
             <w:shd w:val="clear" w:color="auto" w:fill="auto"/>
             <w:noWrap/>
             <w:vAlign w:val="bottom"/>
-            <w:hideMark/>
           </w:tcPr>
           <w:p>
             <w:pPr>
@@ -3418,7 +3477,6 @@
             <w:shd w:val="clear" w:color="auto" w:fill="auto"/>
             <w:noWrap/>
             <w:vAlign w:val="bottom"/>
-            <w:hideMark/>
           </w:tcPr>
           <w:p>
             <w:pPr>
@@ -3442,7 +3500,6 @@
             <w:shd w:val="clear" w:color="auto" w:fill="auto"/>
             <w:noWrap/>
             <w:vAlign w:val="bottom"/>
-            <w:hideMark/>
           </w:tcPr>
           <w:p>
             <w:pPr>
@@ -3467,15 +3524,15 @@
             <w:shd w:val="clear" w:color="auto" w:fill="auto"/>
             <w:noWrap/>
             <w:vAlign w:val="bottom"/>
-            <w:hideMark/>
-          </w:tcPr>
-          <w:p>
-            <w:pPr>
-              <w:rPr>
-                <w:rFonts w:ascii="Calibri" w:eastAsia="Times New Roman" w:hAnsi="Calibri"/>
-                <w:color w:val="000000"/>
-              </w:rPr>
-            </w:pPr>
+          </w:tcPr>
+          <w:p>
+            <w:pPr>
+              <w:rPr>
+                <w:rFonts w:ascii="Calibri" w:eastAsia="Times New Roman" w:hAnsi="Calibri"/>
+                <w:color w:val="000000"/>
+              </w:rPr>
+            </w:pPr>
+            <w:proofErr w:type="spellStart"/>
             <w:r>
               <w:rPr>
                 <w:rFonts w:ascii="Calibri" w:eastAsia="Times New Roman" w:hAnsi="Calibri"/>
@@ -3483,6 +3540,7 @@
               </w:rPr>
               <w:t>Lafarce</w:t>
             </w:r>
+            <w:proofErr w:type="spellEnd"/>
           </w:p>
         </w:tc>
       </w:tr>
@@ -3520,7 +3578,6 @@
             <w:shd w:val="clear" w:color="auto" w:fill="auto"/>
             <w:noWrap/>
             <w:vAlign w:val="bottom"/>
-            <w:hideMark/>
           </w:tcPr>
           <w:p>
             <w:pPr>
@@ -3544,7 +3601,6 @@
             <w:shd w:val="clear" w:color="auto" w:fill="auto"/>
             <w:noWrap/>
             <w:vAlign w:val="bottom"/>
-            <w:hideMark/>
           </w:tcPr>
           <w:p>
             <w:pPr>
@@ -3569,15 +3625,15 @@
             <w:shd w:val="clear" w:color="auto" w:fill="auto"/>
             <w:noWrap/>
             <w:vAlign w:val="bottom"/>
-            <w:hideMark/>
-          </w:tcPr>
-          <w:p>
-            <w:pPr>
-              <w:rPr>
-                <w:rFonts w:ascii="Calibri" w:eastAsia="Times New Roman" w:hAnsi="Calibri"/>
-                <w:color w:val="000000"/>
-              </w:rPr>
-            </w:pPr>
+          </w:tcPr>
+          <w:p>
+            <w:pPr>
+              <w:rPr>
+                <w:rFonts w:ascii="Calibri" w:eastAsia="Times New Roman" w:hAnsi="Calibri"/>
+                <w:color w:val="000000"/>
+              </w:rPr>
+            </w:pPr>
+            <w:proofErr w:type="spellStart"/>
             <w:r>
               <w:rPr>
                 <w:rFonts w:ascii="Calibri" w:eastAsia="Times New Roman" w:hAnsi="Calibri"/>
@@ -3585,6 +3641,7 @@
               </w:rPr>
               <w:t>Kagawong</w:t>
             </w:r>
+            <w:proofErr w:type="spellEnd"/>
           </w:p>
         </w:tc>
       </w:tr>
@@ -3622,7 +3679,6 @@
             <w:shd w:val="clear" w:color="auto" w:fill="auto"/>
             <w:noWrap/>
             <w:vAlign w:val="bottom"/>
-            <w:hideMark/>
           </w:tcPr>
           <w:p>
             <w:pPr>
@@ -3646,7 +3702,6 @@
             <w:shd w:val="clear" w:color="auto" w:fill="auto"/>
             <w:noWrap/>
             <w:vAlign w:val="bottom"/>
-            <w:hideMark/>
           </w:tcPr>
           <w:p>
             <w:pPr>
@@ -3671,7 +3726,6 @@
             <w:shd w:val="clear" w:color="auto" w:fill="auto"/>
             <w:noWrap/>
             <w:vAlign w:val="bottom"/>
-            <w:hideMark/>
           </w:tcPr>
           <w:p>
             <w:pPr>
@@ -3724,7 +3778,6 @@
             <w:shd w:val="clear" w:color="auto" w:fill="auto"/>
             <w:noWrap/>
             <w:vAlign w:val="bottom"/>
-            <w:hideMark/>
           </w:tcPr>
           <w:p>
             <w:pPr>
@@ -3748,7 +3801,6 @@
             <w:shd w:val="clear" w:color="auto" w:fill="auto"/>
             <w:noWrap/>
             <w:vAlign w:val="bottom"/>
-            <w:hideMark/>
           </w:tcPr>
           <w:p>
             <w:pPr>
@@ -3773,7 +3825,6 @@
             <w:shd w:val="clear" w:color="auto" w:fill="auto"/>
             <w:noWrap/>
             <w:vAlign w:val="bottom"/>
-            <w:hideMark/>
           </w:tcPr>
           <w:p>
             <w:pPr>
@@ -3826,7 +3877,6 @@
             <w:shd w:val="clear" w:color="auto" w:fill="auto"/>
             <w:noWrap/>
             <w:vAlign w:val="bottom"/>
-            <w:hideMark/>
           </w:tcPr>
           <w:p>
             <w:pPr>
@@ -3850,7 +3900,6 @@
             <w:shd w:val="clear" w:color="auto" w:fill="auto"/>
             <w:noWrap/>
             <w:vAlign w:val="bottom"/>
-            <w:hideMark/>
           </w:tcPr>
           <w:p>
             <w:pPr>
@@ -3875,7 +3924,6 @@
             <w:shd w:val="clear" w:color="auto" w:fill="auto"/>
             <w:noWrap/>
             <w:vAlign w:val="bottom"/>
-            <w:hideMark/>
           </w:tcPr>
           <w:p>
             <w:pPr>
@@ -3928,7 +3976,6 @@
             <w:shd w:val="clear" w:color="auto" w:fill="auto"/>
             <w:noWrap/>
             <w:vAlign w:val="bottom"/>
-            <w:hideMark/>
           </w:tcPr>
           <w:p>
             <w:pPr>
@@ -3952,7 +3999,6 @@
             <w:shd w:val="clear" w:color="auto" w:fill="auto"/>
             <w:noWrap/>
             <w:vAlign w:val="bottom"/>
-            <w:hideMark/>
           </w:tcPr>
           <w:p>
             <w:pPr>
@@ -3977,7 +4023,6 @@
             <w:shd w:val="clear" w:color="auto" w:fill="auto"/>
             <w:noWrap/>
             <w:vAlign w:val="bottom"/>
-            <w:hideMark/>
           </w:tcPr>
           <w:p>
             <w:pPr>
@@ -4038,7 +4083,7 @@
     <w:tbl>
       <w:tblPr>
         <w:tblW w:w="5196" w:type="dxa"/>
-        <w:tblLook w:val="04A0" w:firstRow="1" w:lastRow="0" w:firstColumn="1" w:lastColumn="0" w:noHBand="0" w:noVBand="1"/>
+        <w:tblLook w:val="04A0"/>
       </w:tblPr>
       <w:tblGrid>
         <w:gridCol w:w="1401"/>
@@ -4061,7 +4106,6 @@
             <w:shd w:val="clear" w:color="auto" w:fill="auto"/>
             <w:noWrap/>
             <w:vAlign w:val="bottom"/>
-            <w:hideMark/>
           </w:tcPr>
           <w:p>
             <w:pPr>
@@ -4152,7 +4196,6 @@
             <w:shd w:val="clear" w:color="auto" w:fill="auto"/>
             <w:noWrap/>
             <w:vAlign w:val="bottom"/>
-            <w:hideMark/>
           </w:tcPr>
           <w:p>
             <w:pPr>
@@ -4243,7 +4286,6 @@
             <w:shd w:val="clear" w:color="auto" w:fill="auto"/>
             <w:noWrap/>
             <w:vAlign w:val="bottom"/>
-            <w:hideMark/>
           </w:tcPr>
           <w:p>
             <w:pPr>
@@ -4334,7 +4376,6 @@
             <w:shd w:val="clear" w:color="auto" w:fill="auto"/>
             <w:noWrap/>
             <w:vAlign w:val="bottom"/>
-            <w:hideMark/>
           </w:tcPr>
           <w:p>
             <w:pPr>
@@ -4425,7 +4466,6 @@
             <w:shd w:val="clear" w:color="auto" w:fill="auto"/>
             <w:noWrap/>
             <w:vAlign w:val="bottom"/>
-            <w:hideMark/>
           </w:tcPr>
           <w:p>
             <w:pPr>
@@ -4516,7 +4556,6 @@
             <w:shd w:val="clear" w:color="auto" w:fill="auto"/>
             <w:noWrap/>
             <w:vAlign w:val="bottom"/>
-            <w:hideMark/>
           </w:tcPr>
           <w:p>
             <w:pPr>
@@ -4553,13 +4592,24 @@
                 <w:szCs w:val="20"/>
               </w:rPr>
             </w:pPr>
-            <w:r>
-              <w:rPr>
-                <w:rFonts w:ascii="Calibri" w:eastAsia="Times New Roman" w:hAnsi="Calibri"/>
-                <w:color w:val="000000"/>
-              </w:rPr>
-              <w:t>low_no_seed</w:t>
-            </w:r>
+            <w:proofErr w:type="spellStart"/>
+            <w:proofErr w:type="gramStart"/>
+            <w:r>
+              <w:rPr>
+                <w:rFonts w:ascii="Calibri" w:eastAsia="Times New Roman" w:hAnsi="Calibri"/>
+                <w:color w:val="000000"/>
+              </w:rPr>
+              <w:t>low</w:t>
+            </w:r>
+            <w:proofErr w:type="gramEnd"/>
+            <w:r>
+              <w:rPr>
+                <w:rFonts w:ascii="Calibri" w:eastAsia="Times New Roman" w:hAnsi="Calibri"/>
+                <w:color w:val="000000"/>
+              </w:rPr>
+              <w:t>_no_seed</w:t>
+            </w:r>
+            <w:proofErr w:type="spellEnd"/>
           </w:p>
         </w:tc>
         <w:tc>
@@ -4607,7 +4657,6 @@
             <w:shd w:val="clear" w:color="auto" w:fill="auto"/>
             <w:noWrap/>
             <w:vAlign w:val="bottom"/>
-            <w:hideMark/>
           </w:tcPr>
           <w:p>
             <w:pPr>
@@ -4698,7 +4747,6 @@
             <w:shd w:val="clear" w:color="auto" w:fill="auto"/>
             <w:noWrap/>
             <w:vAlign w:val="bottom"/>
-            <w:hideMark/>
           </w:tcPr>
           <w:p>
             <w:pPr>
@@ -4789,7 +4837,6 @@
             <w:shd w:val="clear" w:color="auto" w:fill="auto"/>
             <w:noWrap/>
             <w:vAlign w:val="bottom"/>
-            <w:hideMark/>
           </w:tcPr>
           <w:p>
             <w:pPr>
@@ -4880,7 +4927,6 @@
             <w:shd w:val="clear" w:color="auto" w:fill="auto"/>
             <w:noWrap/>
             <w:vAlign w:val="bottom"/>
-            <w:hideMark/>
           </w:tcPr>
           <w:p>
             <w:pPr>
@@ -4971,7 +5017,6 @@
             <w:shd w:val="clear" w:color="auto" w:fill="auto"/>
             <w:noWrap/>
             <w:vAlign w:val="bottom"/>
-            <w:hideMark/>
           </w:tcPr>
           <w:p>
             <w:pPr>
@@ -5062,7 +5107,6 @@
             <w:shd w:val="clear" w:color="auto" w:fill="auto"/>
             <w:noWrap/>
             <w:vAlign w:val="bottom"/>
-            <w:hideMark/>
           </w:tcPr>
           <w:p>
             <w:pPr>
@@ -5153,7 +5197,6 @@
             <w:shd w:val="clear" w:color="auto" w:fill="auto"/>
             <w:noWrap/>
             <w:vAlign w:val="bottom"/>
-            <w:hideMark/>
           </w:tcPr>
           <w:p>
             <w:pPr>
@@ -5294,7 +5337,7 @@
           <w:insideH w:val="single" w:sz="4" w:space="0" w:color="auto"/>
           <w:insideV w:val="single" w:sz="4" w:space="0" w:color="auto"/>
         </w:tblBorders>
-        <w:tblLook w:val="04A0" w:firstRow="1" w:lastRow="0" w:firstColumn="1" w:lastColumn="0" w:noHBand="0" w:noVBand="1"/>
+        <w:tblLook w:val="04A0"/>
       </w:tblPr>
       <w:tblGrid>
         <w:gridCol w:w="1522"/>
@@ -5311,7 +5354,6 @@
             <w:shd w:val="clear" w:color="auto" w:fill="auto"/>
             <w:noWrap/>
             <w:vAlign w:val="bottom"/>
-            <w:hideMark/>
           </w:tcPr>
           <w:p>
             <w:pPr>
@@ -5383,7 +5425,6 @@
             <w:shd w:val="clear" w:color="auto" w:fill="auto"/>
             <w:noWrap/>
             <w:vAlign w:val="bottom"/>
-            <w:hideMark/>
           </w:tcPr>
           <w:p>
             <w:pPr>
@@ -5462,7 +5503,6 @@
             <w:shd w:val="clear" w:color="auto" w:fill="auto"/>
             <w:noWrap/>
             <w:vAlign w:val="bottom"/>
-            <w:hideMark/>
           </w:tcPr>
           <w:p>
             <w:pPr>
@@ -5534,7 +5574,6 @@
             <w:shd w:val="clear" w:color="auto" w:fill="auto"/>
             <w:noWrap/>
             <w:vAlign w:val="bottom"/>
-            <w:hideMark/>
           </w:tcPr>
           <w:p>
             <w:pPr>
@@ -5606,7 +5645,6 @@
             <w:shd w:val="clear" w:color="auto" w:fill="auto"/>
             <w:noWrap/>
             <w:vAlign w:val="bottom"/>
-            <w:hideMark/>
           </w:tcPr>
           <w:p>
             <w:pPr>
@@ -5678,7 +5716,6 @@
             <w:shd w:val="clear" w:color="auto" w:fill="auto"/>
             <w:noWrap/>
             <w:vAlign w:val="bottom"/>
-            <w:hideMark/>
           </w:tcPr>
           <w:p>
             <w:pPr>
@@ -5757,7 +5794,6 @@
             <w:shd w:val="clear" w:color="auto" w:fill="auto"/>
             <w:noWrap/>
             <w:vAlign w:val="bottom"/>
-            <w:hideMark/>
           </w:tcPr>
           <w:p>
             <w:pPr>
@@ -5829,7 +5865,6 @@
             <w:shd w:val="clear" w:color="auto" w:fill="auto"/>
             <w:noWrap/>
             <w:vAlign w:val="bottom"/>
-            <w:hideMark/>
           </w:tcPr>
           <w:p>
             <w:pPr>
@@ -5901,7 +5936,6 @@
             <w:shd w:val="clear" w:color="auto" w:fill="auto"/>
             <w:noWrap/>
             <w:vAlign w:val="bottom"/>
-            <w:hideMark/>
           </w:tcPr>
           <w:p>
             <w:pPr>
@@ -5980,7 +6014,6 @@
             <w:shd w:val="clear" w:color="auto" w:fill="auto"/>
             <w:noWrap/>
             <w:vAlign w:val="bottom"/>
-            <w:hideMark/>
           </w:tcPr>
           <w:p>
             <w:pPr>
@@ -6059,7 +6092,6 @@
             <w:shd w:val="clear" w:color="auto" w:fill="auto"/>
             <w:noWrap/>
             <w:vAlign w:val="bottom"/>
-            <w:hideMark/>
           </w:tcPr>
           <w:p>
             <w:pPr>
@@ -6131,7 +6163,6 @@
             <w:shd w:val="clear" w:color="auto" w:fill="auto"/>
             <w:noWrap/>
             <w:vAlign w:val="bottom"/>
-            <w:hideMark/>
           </w:tcPr>
           <w:p>
             <w:pPr>
@@ -6203,7 +6234,6 @@
             <w:shd w:val="clear" w:color="auto" w:fill="auto"/>
             <w:noWrap/>
             <w:vAlign w:val="bottom"/>
-            <w:hideMark/>
           </w:tcPr>
           <w:p>
             <w:pPr>
@@ -6275,7 +6305,6 @@
             <w:shd w:val="clear" w:color="auto" w:fill="auto"/>
             <w:noWrap/>
             <w:vAlign w:val="bottom"/>
-            <w:hideMark/>
           </w:tcPr>
           <w:p>
             <w:pPr>
@@ -6347,7 +6376,6 @@
             <w:shd w:val="clear" w:color="auto" w:fill="auto"/>
             <w:noWrap/>
             <w:vAlign w:val="bottom"/>
-            <w:hideMark/>
           </w:tcPr>
           <w:p>
             <w:pPr>
@@ -6377,6 +6405,7 @@
                 <w:color w:val="000000"/>
               </w:rPr>
             </w:pPr>
+            <w:proofErr w:type="spellStart"/>
             <w:r>
               <w:rPr>
                 <w:rFonts w:ascii="Calibri" w:eastAsia="Times New Roman" w:hAnsi="Calibri"/>
@@ -6384,6 +6413,7 @@
               </w:rPr>
               <w:t>High_no_seed</w:t>
             </w:r>
+            <w:proofErr w:type="spellEnd"/>
           </w:p>
         </w:tc>
         <w:tc>
@@ -6419,7 +6449,6 @@
             <w:shd w:val="clear" w:color="auto" w:fill="auto"/>
             <w:noWrap/>
             <w:vAlign w:val="bottom"/>
-            <w:hideMark/>
           </w:tcPr>
           <w:p>
             <w:pPr>
@@ -6449,6 +6478,7 @@
                 <w:color w:val="000000"/>
               </w:rPr>
             </w:pPr>
+            <w:proofErr w:type="spellStart"/>
             <w:r>
               <w:rPr>
                 <w:rFonts w:ascii="Calibri" w:eastAsia="Times New Roman" w:hAnsi="Calibri"/>
@@ -6456,6 +6486,7 @@
               </w:rPr>
               <w:t>High_no_seed</w:t>
             </w:r>
+            <w:proofErr w:type="spellEnd"/>
           </w:p>
         </w:tc>
         <w:tc>
@@ -6491,7 +6522,6 @@
             <w:shd w:val="clear" w:color="auto" w:fill="auto"/>
             <w:noWrap/>
             <w:vAlign w:val="bottom"/>
-            <w:hideMark/>
           </w:tcPr>
           <w:p>
             <w:pPr>
@@ -6521,6 +6551,7 @@
                 <w:color w:val="000000"/>
               </w:rPr>
             </w:pPr>
+            <w:proofErr w:type="spellStart"/>
             <w:r>
               <w:rPr>
                 <w:rFonts w:ascii="Calibri" w:eastAsia="Times New Roman" w:hAnsi="Calibri"/>
@@ -6528,6 +6559,7 @@
               </w:rPr>
               <w:t>High_no_seed</w:t>
             </w:r>
+            <w:proofErr w:type="spellEnd"/>
           </w:p>
         </w:tc>
         <w:tc>
@@ -6563,7 +6595,6 @@
             <w:shd w:val="clear" w:color="auto" w:fill="auto"/>
             <w:noWrap/>
             <w:vAlign w:val="bottom"/>
-            <w:hideMark/>
           </w:tcPr>
           <w:p>
             <w:pPr>
@@ -6593,6 +6624,7 @@
                 <w:color w:val="000000"/>
               </w:rPr>
             </w:pPr>
+            <w:proofErr w:type="spellStart"/>
             <w:r>
               <w:rPr>
                 <w:rFonts w:ascii="Calibri" w:eastAsia="Times New Roman" w:hAnsi="Calibri"/>
@@ -6600,6 +6632,7 @@
               </w:rPr>
               <w:t>High_no_seed</w:t>
             </w:r>
+            <w:proofErr w:type="spellEnd"/>
           </w:p>
         </w:tc>
         <w:tc>
@@ -6635,7 +6668,6 @@
             <w:shd w:val="clear" w:color="auto" w:fill="auto"/>
             <w:noWrap/>
             <w:vAlign w:val="bottom"/>
-            <w:hideMark/>
           </w:tcPr>
           <w:p>
             <w:pPr>
@@ -6665,6 +6697,7 @@
                 <w:color w:val="000000"/>
               </w:rPr>
             </w:pPr>
+            <w:proofErr w:type="spellStart"/>
             <w:r>
               <w:rPr>
                 <w:rFonts w:ascii="Calibri" w:eastAsia="Times New Roman" w:hAnsi="Calibri"/>
@@ -6672,6 +6705,7 @@
               </w:rPr>
               <w:t>High_no_seed</w:t>
             </w:r>
+            <w:proofErr w:type="spellEnd"/>
           </w:p>
         </w:tc>
         <w:tc>
@@ -6995,7 +7029,7 @@
       <w:tblPr>
         <w:tblW w:w="6936" w:type="dxa"/>
         <w:tblInd w:w="20" w:type="dxa"/>
-        <w:tblLook w:val="04A0" w:firstRow="1" w:lastRow="0" w:firstColumn="1" w:lastColumn="0" w:noHBand="0" w:noVBand="1"/>
+        <w:tblLook w:val="04A0"/>
       </w:tblPr>
       <w:tblGrid>
         <w:gridCol w:w="740"/>
@@ -7021,7 +7055,6 @@
             <w:shd w:val="clear" w:color="auto" w:fill="auto"/>
             <w:noWrap/>
             <w:vAlign w:val="bottom"/>
-            <w:hideMark/>
           </w:tcPr>
           <w:p>
             <w:pPr>
@@ -7045,7 +7078,6 @@
             <w:shd w:val="clear" w:color="auto" w:fill="auto"/>
             <w:noWrap/>
             <w:vAlign w:val="bottom"/>
-            <w:hideMark/>
           </w:tcPr>
           <w:p>
             <w:pPr>
@@ -7069,7 +7101,6 @@
             <w:shd w:val="clear" w:color="auto" w:fill="auto"/>
             <w:noWrap/>
             <w:vAlign w:val="bottom"/>
-            <w:hideMark/>
           </w:tcPr>
           <w:p>
             <w:pPr>
@@ -7099,7 +7130,6 @@
             <w:shd w:val="clear" w:color="auto" w:fill="auto"/>
             <w:noWrap/>
             <w:vAlign w:val="bottom"/>
-            <w:hideMark/>
           </w:tcPr>
           <w:p>
             <w:pPr>
@@ -7129,7 +7159,6 @@
             <w:shd w:val="clear" w:color="auto" w:fill="auto"/>
             <w:noWrap/>
             <w:vAlign w:val="bottom"/>
-            <w:hideMark/>
           </w:tcPr>
           <w:p>
             <w:pPr>
@@ -7159,7 +7188,6 @@
             <w:shd w:val="clear" w:color="auto" w:fill="auto"/>
             <w:noWrap/>
             <w:vAlign w:val="bottom"/>
-            <w:hideMark/>
           </w:tcPr>
           <w:p>
             <w:pPr>
@@ -7194,7 +7222,6 @@
             <w:shd w:val="clear" w:color="auto" w:fill="auto"/>
             <w:noWrap/>
             <w:vAlign w:val="bottom"/>
-            <w:hideMark/>
           </w:tcPr>
           <w:p>
             <w:pPr>
@@ -7217,7 +7244,6 @@
             <w:shd w:val="clear" w:color="auto" w:fill="auto"/>
             <w:noWrap/>
             <w:vAlign w:val="bottom"/>
-            <w:hideMark/>
           </w:tcPr>
           <w:p>
             <w:pPr>
@@ -7241,7 +7267,6 @@
             <w:shd w:val="clear" w:color="auto" w:fill="auto"/>
             <w:noWrap/>
             <w:vAlign w:val="bottom"/>
-            <w:hideMark/>
           </w:tcPr>
           <w:p>
             <w:pPr>
@@ -7275,7 +7300,6 @@
             <w:shd w:val="clear" w:color="auto" w:fill="auto"/>
             <w:noWrap/>
             <w:vAlign w:val="bottom"/>
-            <w:hideMark/>
           </w:tcPr>
           <w:p>
             <w:pPr>
@@ -7309,7 +7333,6 @@
             <w:shd w:val="clear" w:color="auto" w:fill="auto"/>
             <w:noWrap/>
             <w:vAlign w:val="bottom"/>
-            <w:hideMark/>
           </w:tcPr>
           <w:p>
             <w:pPr>
@@ -7343,7 +7366,6 @@
             <w:shd w:val="clear" w:color="auto" w:fill="auto"/>
             <w:noWrap/>
             <w:vAlign w:val="bottom"/>
-            <w:hideMark/>
           </w:tcPr>
           <w:p>
             <w:pPr>
@@ -7382,7 +7404,6 @@
             <w:shd w:val="clear" w:color="auto" w:fill="auto"/>
             <w:noWrap/>
             <w:vAlign w:val="bottom"/>
-            <w:hideMark/>
           </w:tcPr>
           <w:p>
             <w:pPr>
@@ -7412,7 +7433,6 @@
             <w:shd w:val="clear" w:color="auto" w:fill="auto"/>
             <w:noWrap/>
             <w:vAlign w:val="bottom"/>
-            <w:hideMark/>
           </w:tcPr>
           <w:p>
             <w:pPr>
@@ -7446,7 +7466,6 @@
             <w:shd w:val="clear" w:color="auto" w:fill="auto"/>
             <w:noWrap/>
             <w:vAlign w:val="bottom"/>
-            <w:hideMark/>
           </w:tcPr>
           <w:p>
             <w:pPr>
@@ -7476,15 +7495,15 @@
             <w:shd w:val="clear" w:color="auto" w:fill="auto"/>
             <w:noWrap/>
             <w:vAlign w:val="bottom"/>
-            <w:hideMark/>
-          </w:tcPr>
-          <w:p>
-            <w:pPr>
-              <w:rPr>
-                <w:rFonts w:ascii="Calibri" w:eastAsia="Times New Roman" w:hAnsi="Calibri"/>
-                <w:color w:val="000000"/>
-              </w:rPr>
-            </w:pPr>
+          </w:tcPr>
+          <w:p>
+            <w:pPr>
+              <w:rPr>
+                <w:rFonts w:ascii="Calibri" w:eastAsia="Times New Roman" w:hAnsi="Calibri"/>
+                <w:color w:val="000000"/>
+              </w:rPr>
+            </w:pPr>
+            <w:proofErr w:type="gramStart"/>
             <w:r>
               <w:rPr>
                 <w:rFonts w:ascii="Calibri" w:eastAsia="Times New Roman" w:hAnsi="Calibri"/>
@@ -7492,6 +7511,7 @@
               </w:rPr>
               <w:t>reciprocal</w:t>
             </w:r>
+            <w:proofErr w:type="gramEnd"/>
           </w:p>
         </w:tc>
         <w:tc>
@@ -7506,15 +7526,15 @@
             <w:shd w:val="clear" w:color="auto" w:fill="auto"/>
             <w:noWrap/>
             <w:vAlign w:val="bottom"/>
-            <w:hideMark/>
-          </w:tcPr>
-          <w:p>
-            <w:pPr>
-              <w:rPr>
-                <w:rFonts w:ascii="Calibri" w:eastAsia="Times New Roman" w:hAnsi="Calibri"/>
-                <w:color w:val="000000"/>
-              </w:rPr>
-            </w:pPr>
+          </w:tcPr>
+          <w:p>
+            <w:pPr>
+              <w:rPr>
+                <w:rFonts w:ascii="Calibri" w:eastAsia="Times New Roman" w:hAnsi="Calibri"/>
+                <w:color w:val="000000"/>
+              </w:rPr>
+            </w:pPr>
+            <w:proofErr w:type="gramStart"/>
             <w:r>
               <w:rPr>
                 <w:rFonts w:ascii="Calibri" w:eastAsia="Times New Roman" w:hAnsi="Calibri"/>
@@ -7522,6 +7542,7 @@
               </w:rPr>
               <w:t>reciprocal</w:t>
             </w:r>
+            <w:proofErr w:type="gramEnd"/>
           </w:p>
         </w:tc>
         <w:tc>
@@ -7536,15 +7557,15 @@
             <w:shd w:val="clear" w:color="auto" w:fill="auto"/>
             <w:noWrap/>
             <w:vAlign w:val="bottom"/>
-            <w:hideMark/>
-          </w:tcPr>
-          <w:p>
-            <w:pPr>
-              <w:rPr>
-                <w:rFonts w:ascii="Calibri" w:eastAsia="Times New Roman" w:hAnsi="Calibri"/>
-                <w:color w:val="000000"/>
-              </w:rPr>
-            </w:pPr>
+          </w:tcPr>
+          <w:p>
+            <w:pPr>
+              <w:rPr>
+                <w:rFonts w:ascii="Calibri" w:eastAsia="Times New Roman" w:hAnsi="Calibri"/>
+                <w:color w:val="000000"/>
+              </w:rPr>
+            </w:pPr>
+            <w:proofErr w:type="gramStart"/>
             <w:r>
               <w:rPr>
                 <w:rFonts w:ascii="Calibri" w:eastAsia="Times New Roman" w:hAnsi="Calibri"/>
@@ -7552,6 +7573,7 @@
               </w:rPr>
               <w:t>reciprocal</w:t>
             </w:r>
+            <w:proofErr w:type="gramEnd"/>
           </w:p>
         </w:tc>
       </w:tr>
@@ -7571,7 +7593,6 @@
             <w:shd w:val="clear" w:color="auto" w:fill="auto"/>
             <w:noWrap/>
             <w:vAlign w:val="bottom"/>
-            <w:hideMark/>
           </w:tcPr>
           <w:p>
             <w:pPr>
@@ -7601,7 +7622,6 @@
             <w:shd w:val="clear" w:color="auto" w:fill="auto"/>
             <w:noWrap/>
             <w:vAlign w:val="bottom"/>
-            <w:hideMark/>
           </w:tcPr>
           <w:p>
             <w:pPr>
@@ -7634,21 +7654,29 @@
             </w:tcBorders>
             <w:shd w:val="clear" w:color="auto" w:fill="auto"/>
             <w:vAlign w:val="bottom"/>
-            <w:hideMark/>
-          </w:tcPr>
-          <w:p>
-            <w:pPr>
-              <w:rPr>
-                <w:rFonts w:ascii="Calibri" w:eastAsia="Times New Roman" w:hAnsi="Calibri"/>
-                <w:color w:val="000000"/>
-              </w:rPr>
-            </w:pPr>
-            <w:r>
-              <w:rPr>
-                <w:rFonts w:ascii="Calibri" w:eastAsia="Times New Roman" w:hAnsi="Calibri"/>
-                <w:color w:val="000000"/>
-              </w:rPr>
-              <w:t>any plant from this pop</w:t>
+          </w:tcPr>
+          <w:p>
+            <w:pPr>
+              <w:rPr>
+                <w:rFonts w:ascii="Calibri" w:eastAsia="Times New Roman" w:hAnsi="Calibri"/>
+                <w:color w:val="000000"/>
+              </w:rPr>
+            </w:pPr>
+            <w:proofErr w:type="gramStart"/>
+            <w:r>
+              <w:rPr>
+                <w:rFonts w:ascii="Calibri" w:eastAsia="Times New Roman" w:hAnsi="Calibri"/>
+                <w:color w:val="000000"/>
+              </w:rPr>
+              <w:t>any</w:t>
+            </w:r>
+            <w:proofErr w:type="gramEnd"/>
+            <w:r>
+              <w:rPr>
+                <w:rFonts w:ascii="Calibri" w:eastAsia="Times New Roman" w:hAnsi="Calibri"/>
+                <w:color w:val="000000"/>
+              </w:rPr>
+              <w:t xml:space="preserve"> plant from this pop</w:t>
             </w:r>
           </w:p>
         </w:tc>
@@ -7664,7 +7692,6 @@
             <w:shd w:val="clear" w:color="auto" w:fill="auto"/>
             <w:noWrap/>
             <w:vAlign w:val="bottom"/>
-            <w:hideMark/>
           </w:tcPr>
           <w:p>
             <w:pPr>
@@ -7694,15 +7721,15 @@
             <w:shd w:val="clear" w:color="auto" w:fill="auto"/>
             <w:noWrap/>
             <w:vAlign w:val="bottom"/>
-            <w:hideMark/>
-          </w:tcPr>
-          <w:p>
-            <w:pPr>
-              <w:rPr>
-                <w:rFonts w:ascii="Calibri" w:eastAsia="Times New Roman" w:hAnsi="Calibri"/>
-                <w:color w:val="000000"/>
-              </w:rPr>
-            </w:pPr>
+          </w:tcPr>
+          <w:p>
+            <w:pPr>
+              <w:rPr>
+                <w:rFonts w:ascii="Calibri" w:eastAsia="Times New Roman" w:hAnsi="Calibri"/>
+                <w:color w:val="000000"/>
+              </w:rPr>
+            </w:pPr>
+            <w:proofErr w:type="gramStart"/>
             <w:r>
               <w:rPr>
                 <w:rFonts w:ascii="Calibri" w:eastAsia="Times New Roman" w:hAnsi="Calibri"/>
@@ -7710,6 +7737,7 @@
               </w:rPr>
               <w:t>reciprocal</w:t>
             </w:r>
+            <w:proofErr w:type="gramEnd"/>
           </w:p>
         </w:tc>
         <w:tc>
@@ -7724,15 +7752,15 @@
             <w:shd w:val="clear" w:color="auto" w:fill="auto"/>
             <w:noWrap/>
             <w:vAlign w:val="bottom"/>
-            <w:hideMark/>
-          </w:tcPr>
-          <w:p>
-            <w:pPr>
-              <w:rPr>
-                <w:rFonts w:ascii="Calibri" w:eastAsia="Times New Roman" w:hAnsi="Calibri"/>
-                <w:color w:val="000000"/>
-              </w:rPr>
-            </w:pPr>
+          </w:tcPr>
+          <w:p>
+            <w:pPr>
+              <w:rPr>
+                <w:rFonts w:ascii="Calibri" w:eastAsia="Times New Roman" w:hAnsi="Calibri"/>
+                <w:color w:val="000000"/>
+              </w:rPr>
+            </w:pPr>
+            <w:proofErr w:type="gramStart"/>
             <w:r>
               <w:rPr>
                 <w:rFonts w:ascii="Calibri" w:eastAsia="Times New Roman" w:hAnsi="Calibri"/>
@@ -7740,6 +7768,7 @@
               </w:rPr>
               <w:t>reciprocal</w:t>
             </w:r>
+            <w:proofErr w:type="gramEnd"/>
           </w:p>
         </w:tc>
       </w:tr>
@@ -7759,7 +7788,6 @@
             <w:shd w:val="clear" w:color="auto" w:fill="auto"/>
             <w:noWrap/>
             <w:vAlign w:val="bottom"/>
-            <w:hideMark/>
           </w:tcPr>
           <w:p>
             <w:pPr>
@@ -7789,7 +7817,6 @@
             <w:shd w:val="clear" w:color="auto" w:fill="auto"/>
             <w:noWrap/>
             <w:vAlign w:val="bottom"/>
-            <w:hideMark/>
           </w:tcPr>
           <w:p>
             <w:pPr>
@@ -7822,21 +7849,29 @@
             </w:tcBorders>
             <w:shd w:val="clear" w:color="auto" w:fill="auto"/>
             <w:vAlign w:val="bottom"/>
-            <w:hideMark/>
-          </w:tcPr>
-          <w:p>
-            <w:pPr>
-              <w:rPr>
-                <w:rFonts w:ascii="Calibri" w:eastAsia="Times New Roman" w:hAnsi="Calibri"/>
-                <w:color w:val="000000"/>
-              </w:rPr>
-            </w:pPr>
-            <w:r>
-              <w:rPr>
-                <w:rFonts w:ascii="Calibri" w:eastAsia="Times New Roman" w:hAnsi="Calibri"/>
-                <w:color w:val="000000"/>
-              </w:rPr>
-              <w:t>any plant from this pop</w:t>
+          </w:tcPr>
+          <w:p>
+            <w:pPr>
+              <w:rPr>
+                <w:rFonts w:ascii="Calibri" w:eastAsia="Times New Roman" w:hAnsi="Calibri"/>
+                <w:color w:val="000000"/>
+              </w:rPr>
+            </w:pPr>
+            <w:proofErr w:type="gramStart"/>
+            <w:r>
+              <w:rPr>
+                <w:rFonts w:ascii="Calibri" w:eastAsia="Times New Roman" w:hAnsi="Calibri"/>
+                <w:color w:val="000000"/>
+              </w:rPr>
+              <w:t>any</w:t>
+            </w:r>
+            <w:proofErr w:type="gramEnd"/>
+            <w:r>
+              <w:rPr>
+                <w:rFonts w:ascii="Calibri" w:eastAsia="Times New Roman" w:hAnsi="Calibri"/>
+                <w:color w:val="000000"/>
+              </w:rPr>
+              <w:t xml:space="preserve"> plant from this pop</w:t>
             </w:r>
           </w:p>
         </w:tc>
@@ -7851,21 +7886,29 @@
             </w:tcBorders>
             <w:shd w:val="clear" w:color="auto" w:fill="auto"/>
             <w:vAlign w:val="bottom"/>
-            <w:hideMark/>
-          </w:tcPr>
-          <w:p>
-            <w:pPr>
-              <w:rPr>
-                <w:rFonts w:ascii="Calibri" w:eastAsia="Times New Roman" w:hAnsi="Calibri"/>
-                <w:color w:val="000000"/>
-              </w:rPr>
-            </w:pPr>
-            <w:r>
-              <w:rPr>
-                <w:rFonts w:ascii="Calibri" w:eastAsia="Times New Roman" w:hAnsi="Calibri"/>
-                <w:color w:val="000000"/>
-              </w:rPr>
-              <w:t>any plant from this pop</w:t>
+          </w:tcPr>
+          <w:p>
+            <w:pPr>
+              <w:rPr>
+                <w:rFonts w:ascii="Calibri" w:eastAsia="Times New Roman" w:hAnsi="Calibri"/>
+                <w:color w:val="000000"/>
+              </w:rPr>
+            </w:pPr>
+            <w:proofErr w:type="gramStart"/>
+            <w:r>
+              <w:rPr>
+                <w:rFonts w:ascii="Calibri" w:eastAsia="Times New Roman" w:hAnsi="Calibri"/>
+                <w:color w:val="000000"/>
+              </w:rPr>
+              <w:t>any</w:t>
+            </w:r>
+            <w:proofErr w:type="gramEnd"/>
+            <w:r>
+              <w:rPr>
+                <w:rFonts w:ascii="Calibri" w:eastAsia="Times New Roman" w:hAnsi="Calibri"/>
+                <w:color w:val="000000"/>
+              </w:rPr>
+              <w:t xml:space="preserve"> plant from this pop</w:t>
             </w:r>
           </w:p>
         </w:tc>
@@ -7881,7 +7924,6 @@
             <w:shd w:val="clear" w:color="auto" w:fill="auto"/>
             <w:noWrap/>
             <w:vAlign w:val="bottom"/>
-            <w:hideMark/>
           </w:tcPr>
           <w:p>
             <w:pPr>
@@ -7911,15 +7953,15 @@
             <w:shd w:val="clear" w:color="auto" w:fill="auto"/>
             <w:noWrap/>
             <w:vAlign w:val="bottom"/>
-            <w:hideMark/>
-          </w:tcPr>
-          <w:p>
-            <w:pPr>
-              <w:rPr>
-                <w:rFonts w:ascii="Calibri" w:eastAsia="Times New Roman" w:hAnsi="Calibri"/>
-                <w:color w:val="000000"/>
-              </w:rPr>
-            </w:pPr>
+          </w:tcPr>
+          <w:p>
+            <w:pPr>
+              <w:rPr>
+                <w:rFonts w:ascii="Calibri" w:eastAsia="Times New Roman" w:hAnsi="Calibri"/>
+                <w:color w:val="000000"/>
+              </w:rPr>
+            </w:pPr>
+            <w:proofErr w:type="gramStart"/>
             <w:r>
               <w:rPr>
                 <w:rFonts w:ascii="Calibri" w:eastAsia="Times New Roman" w:hAnsi="Calibri"/>
@@ -7927,6 +7969,7 @@
               </w:rPr>
               <w:t>reciprocal</w:t>
             </w:r>
+            <w:proofErr w:type="gramEnd"/>
           </w:p>
         </w:tc>
       </w:tr>
@@ -7946,7 +7989,6 @@
             <w:shd w:val="clear" w:color="auto" w:fill="auto"/>
             <w:noWrap/>
             <w:vAlign w:val="bottom"/>
-            <w:hideMark/>
           </w:tcPr>
           <w:p>
             <w:pPr>
@@ -7976,7 +8018,6 @@
             <w:shd w:val="clear" w:color="auto" w:fill="auto"/>
             <w:noWrap/>
             <w:vAlign w:val="bottom"/>
-            <w:hideMark/>
           </w:tcPr>
           <w:p>
             <w:pPr>
@@ -8009,21 +8050,29 @@
             </w:tcBorders>
             <w:shd w:val="clear" w:color="auto" w:fill="auto"/>
             <w:vAlign w:val="bottom"/>
-            <w:hideMark/>
-          </w:tcPr>
-          <w:p>
-            <w:pPr>
-              <w:rPr>
-                <w:rFonts w:ascii="Calibri" w:eastAsia="Times New Roman" w:hAnsi="Calibri"/>
-                <w:color w:val="000000"/>
-              </w:rPr>
-            </w:pPr>
-            <w:r>
-              <w:rPr>
-                <w:rFonts w:ascii="Calibri" w:eastAsia="Times New Roman" w:hAnsi="Calibri"/>
-                <w:color w:val="000000"/>
-              </w:rPr>
-              <w:t>any plant from this pop</w:t>
+          </w:tcPr>
+          <w:p>
+            <w:pPr>
+              <w:rPr>
+                <w:rFonts w:ascii="Calibri" w:eastAsia="Times New Roman" w:hAnsi="Calibri"/>
+                <w:color w:val="000000"/>
+              </w:rPr>
+            </w:pPr>
+            <w:proofErr w:type="gramStart"/>
+            <w:r>
+              <w:rPr>
+                <w:rFonts w:ascii="Calibri" w:eastAsia="Times New Roman" w:hAnsi="Calibri"/>
+                <w:color w:val="000000"/>
+              </w:rPr>
+              <w:t>any</w:t>
+            </w:r>
+            <w:proofErr w:type="gramEnd"/>
+            <w:r>
+              <w:rPr>
+                <w:rFonts w:ascii="Calibri" w:eastAsia="Times New Roman" w:hAnsi="Calibri"/>
+                <w:color w:val="000000"/>
+              </w:rPr>
+              <w:t xml:space="preserve"> plant from this pop</w:t>
             </w:r>
           </w:p>
         </w:tc>
@@ -8038,21 +8087,29 @@
             </w:tcBorders>
             <w:shd w:val="clear" w:color="auto" w:fill="auto"/>
             <w:vAlign w:val="bottom"/>
-            <w:hideMark/>
-          </w:tcPr>
-          <w:p>
-            <w:pPr>
-              <w:rPr>
-                <w:rFonts w:ascii="Calibri" w:eastAsia="Times New Roman" w:hAnsi="Calibri"/>
-                <w:color w:val="000000"/>
-              </w:rPr>
-            </w:pPr>
-            <w:r>
-              <w:rPr>
-                <w:rFonts w:ascii="Calibri" w:eastAsia="Times New Roman" w:hAnsi="Calibri"/>
-                <w:color w:val="000000"/>
-              </w:rPr>
-              <w:t>any plant from this pop</w:t>
+          </w:tcPr>
+          <w:p>
+            <w:pPr>
+              <w:rPr>
+                <w:rFonts w:ascii="Calibri" w:eastAsia="Times New Roman" w:hAnsi="Calibri"/>
+                <w:color w:val="000000"/>
+              </w:rPr>
+            </w:pPr>
+            <w:proofErr w:type="gramStart"/>
+            <w:r>
+              <w:rPr>
+                <w:rFonts w:ascii="Calibri" w:eastAsia="Times New Roman" w:hAnsi="Calibri"/>
+                <w:color w:val="000000"/>
+              </w:rPr>
+              <w:t>any</w:t>
+            </w:r>
+            <w:proofErr w:type="gramEnd"/>
+            <w:r>
+              <w:rPr>
+                <w:rFonts w:ascii="Calibri" w:eastAsia="Times New Roman" w:hAnsi="Calibri"/>
+                <w:color w:val="000000"/>
+              </w:rPr>
+              <w:t xml:space="preserve"> plant from this pop</w:t>
             </w:r>
           </w:p>
         </w:tc>
@@ -8067,21 +8124,29 @@
             </w:tcBorders>
             <w:shd w:val="clear" w:color="auto" w:fill="auto"/>
             <w:vAlign w:val="bottom"/>
-            <w:hideMark/>
-          </w:tcPr>
-          <w:p>
-            <w:pPr>
-              <w:rPr>
-                <w:rFonts w:ascii="Calibri" w:eastAsia="Times New Roman" w:hAnsi="Calibri"/>
-                <w:color w:val="000000"/>
-              </w:rPr>
-            </w:pPr>
-            <w:r>
-              <w:rPr>
-                <w:rFonts w:ascii="Calibri" w:eastAsia="Times New Roman" w:hAnsi="Calibri"/>
-                <w:color w:val="000000"/>
-              </w:rPr>
-              <w:t>any plant from this pop</w:t>
+          </w:tcPr>
+          <w:p>
+            <w:pPr>
+              <w:rPr>
+                <w:rFonts w:ascii="Calibri" w:eastAsia="Times New Roman" w:hAnsi="Calibri"/>
+                <w:color w:val="000000"/>
+              </w:rPr>
+            </w:pPr>
+            <w:proofErr w:type="gramStart"/>
+            <w:r>
+              <w:rPr>
+                <w:rFonts w:ascii="Calibri" w:eastAsia="Times New Roman" w:hAnsi="Calibri"/>
+                <w:color w:val="000000"/>
+              </w:rPr>
+              <w:t>any</w:t>
+            </w:r>
+            <w:proofErr w:type="gramEnd"/>
+            <w:r>
+              <w:rPr>
+                <w:rFonts w:ascii="Calibri" w:eastAsia="Times New Roman" w:hAnsi="Calibri"/>
+                <w:color w:val="000000"/>
+              </w:rPr>
+              <w:t xml:space="preserve"> plant from this pop</w:t>
             </w:r>
           </w:p>
         </w:tc>
@@ -8097,7 +8162,6 @@
             <w:shd w:val="clear" w:color="auto" w:fill="auto"/>
             <w:noWrap/>
             <w:vAlign w:val="bottom"/>
-            <w:hideMark/>
           </w:tcPr>
           <w:p>
             <w:pPr>
@@ -8177,12 +8241,81 @@
     </w:p>
     <w:p/>
     <w:p>
+      <w:pPr>
+        <w:rPr>
+          <w:u w:val="single"/>
+        </w:rPr>
+      </w:pPr>
       <w:bookmarkStart w:id="1" w:name="_GoBack"/>
       <w:bookmarkEnd w:id="1"/>
+      <w:r>
+        <w:rPr>
+          <w:u w:val="single"/>
+        </w:rPr>
+        <w:t xml:space="preserve">Set 2: </w:t>
+      </w:r>
+    </w:p>
+    <w:p>
+      <w:r>
+        <w:t>Low ON.M5</w:t>
+      </w:r>
+    </w:p>
+    <w:p>
+      <w:r>
+        <w:t>Low ON.D8</w:t>
+      </w:r>
+    </w:p>
+    <w:p>
+      <w:r>
+        <w:t>High ON.M13</w:t>
+      </w:r>
+    </w:p>
+    <w:p>
+      <w:r>
+        <w:t xml:space="preserve">High ON.T12 </w:t>
+      </w:r>
+    </w:p>
+    <w:p/>
+    <w:p/>
+    <w:p>
+      <w:pPr>
+        <w:rPr>
+          <w:u w:val="single"/>
+        </w:rPr>
+      </w:pPr>
+      <w:r>
+        <w:rPr>
+          <w:u w:val="single"/>
+        </w:rPr>
+        <w:t xml:space="preserve">Set 3: </w:t>
+      </w:r>
+    </w:p>
+    <w:p>
+      <w:r>
+        <w:t>Low ON.M6</w:t>
+      </w:r>
+      <w:r>
+        <w:tab/>
+      </w:r>
+    </w:p>
+    <w:p>
+      <w:r>
+        <w:t>Low ON.M5</w:t>
+      </w:r>
+    </w:p>
+    <w:p>
+      <w:r>
+        <w:t>High ON.T15</w:t>
+      </w:r>
+    </w:p>
+    <w:p>
+      <w:r>
+        <w:t>High EO.T3</w:t>
+      </w:r>
     </w:p>
     <w:sectPr>
-      <w:footerReference w:type="even" r:id="rId8"/>
-      <w:footerReference w:type="default" r:id="rId9"/>
+      <w:footerReference w:type="even" r:id="rId7"/>
+      <w:footerReference w:type="default" r:id="rId8"/>
       <w:pgSz w:w="12240" w:h="15840"/>
       <w:pgMar w:top="1440" w:right="1440" w:bottom="1440" w:left="1440" w:header="708" w:footer="708" w:gutter="0"/>
       <w:cols w:space="708"/>
@@ -8193,7 +8326,7 @@
 </file>
 
 <file path=word/comments.xml><?xml version="1.0" encoding="utf-8"?>
-<w:comments xmlns:wpc="http://schemas.microsoft.com/office/word/2010/wordprocessingCanvas" xmlns:mo="http://schemas.microsoft.com/office/mac/office/2008/main" xmlns:mc="http://schemas.openxmlformats.org/markup-compatibility/2006" xmlns:mv="urn:schemas-microsoft-com:mac:vml" xmlns:o="urn:schemas-microsoft-com:office:office" xmlns:r="http://schemas.openxmlformats.org/officeDocument/2006/relationships" xmlns:m="http://schemas.openxmlformats.org/officeDocument/2006/math" xmlns:v="urn:schemas-microsoft-com:vml" xmlns:wp14="http://schemas.microsoft.com/office/word/2010/wordprocessingDrawing" xmlns:wp="http://schemas.openxmlformats.org/drawingml/2006/wordprocessingDrawing" xmlns:w10="urn:schemas-microsoft-com:office:word" xmlns:w="http://schemas.openxmlformats.org/wordprocessingml/2006/main" xmlns:w14="http://schemas.microsoft.com/office/word/2010/wordml" xmlns:w15="http://schemas.microsoft.com/office/word/2012/wordml" xmlns:wpg="http://schemas.microsoft.com/office/word/2010/wordprocessingGroup" xmlns:wpi="http://schemas.microsoft.com/office/word/2010/wordprocessingInk" xmlns:wne="http://schemas.microsoft.com/office/word/2006/wordml" xmlns:wps="http://schemas.microsoft.com/office/word/2010/wordprocessingShape" mc:Ignorable="w14 w15 wp14">
+<w:comments xmlns:mo="http://schemas.microsoft.com/office/mac/office/2008/main" xmlns:ve="http://schemas.openxmlformats.org/markup-compatibility/2006" xmlns:mv="urn:schemas-microsoft-com:mac:vml" xmlns:o="urn:schemas-microsoft-com:office:office" xmlns:r="http://schemas.openxmlformats.org/officeDocument/2006/relationships" xmlns:m="http://schemas.openxmlformats.org/officeDocument/2006/math" xmlns:v="urn:schemas-microsoft-com:vml" xmlns:wp="http://schemas.openxmlformats.org/drawingml/2006/wordprocessingDrawing" xmlns:w10="urn:schemas-microsoft-com:office:word" xmlns:w="http://schemas.openxmlformats.org/wordprocessingml/2006/main" xmlns:wne="http://schemas.microsoft.com/office/word/2006/wordml">
   <w:comment w:id="0" w:author="Microsoft Office User" w:date="2016-06-30T07:14:00Z" w:initials="Office">
     <w:p>
       <w:pPr>
@@ -8206,7 +8339,15 @@
         <w:annotationRef/>
       </w:r>
       <w:r>
-        <w:t>Chris only used fresh flowers, but I think somethimes a day old fresh flower might be fine. We’ll see what is available</w:t>
+        <w:t xml:space="preserve">Chris only used fresh flowers, but I think </w:t>
+      </w:r>
+      <w:proofErr w:type="spellStart"/>
+      <w:r>
+        <w:t>somethimes</w:t>
+      </w:r>
+      <w:proofErr w:type="spellEnd"/>
+      <w:r>
+        <w:t xml:space="preserve"> a day old fresh flower might be fine. We’ll see what is available</w:t>
       </w:r>
     </w:p>
   </w:comment>
@@ -8220,7 +8361,7 @@
 </file>
 
 <file path=word/endnotes.xml><?xml version="1.0" encoding="utf-8"?>
-<w:endnotes xmlns:wpc="http://schemas.microsoft.com/office/word/2010/wordprocessingCanvas" xmlns:mo="http://schemas.microsoft.com/office/mac/office/2008/main" xmlns:mc="http://schemas.openxmlformats.org/markup-compatibility/2006" xmlns:mv="urn:schemas-microsoft-com:mac:vml" xmlns:o="urn:schemas-microsoft-com:office:office" xmlns:r="http://schemas.openxmlformats.org/officeDocument/2006/relationships" xmlns:m="http://schemas.openxmlformats.org/officeDocument/2006/math" xmlns:v="urn:schemas-microsoft-com:vml" xmlns:wp14="http://schemas.microsoft.com/office/word/2010/wordprocessingDrawing" xmlns:wp="http://schemas.openxmlformats.org/drawingml/2006/wordprocessingDrawing" xmlns:w10="urn:schemas-microsoft-com:office:word" xmlns:w="http://schemas.openxmlformats.org/wordprocessingml/2006/main" xmlns:w14="http://schemas.microsoft.com/office/word/2010/wordml" xmlns:w15="http://schemas.microsoft.com/office/word/2012/wordml" xmlns:wpg="http://schemas.microsoft.com/office/word/2010/wordprocessingGroup" xmlns:wpi="http://schemas.microsoft.com/office/word/2010/wordprocessingInk" xmlns:wne="http://schemas.microsoft.com/office/word/2006/wordml" xmlns:wps="http://schemas.microsoft.com/office/word/2010/wordprocessingShape" mc:Ignorable="w14 w15 wp14">
+<w:endnotes xmlns:mo="http://schemas.microsoft.com/office/mac/office/2008/main" xmlns:ve="http://schemas.openxmlformats.org/markup-compatibility/2006" xmlns:mv="urn:schemas-microsoft-com:mac:vml" xmlns:o="urn:schemas-microsoft-com:office:office" xmlns:r="http://schemas.openxmlformats.org/officeDocument/2006/relationships" xmlns:m="http://schemas.openxmlformats.org/officeDocument/2006/math" xmlns:v="urn:schemas-microsoft-com:vml" xmlns:wp="http://schemas.openxmlformats.org/drawingml/2006/wordprocessingDrawing" xmlns:w10="urn:schemas-microsoft-com:office:word" xmlns:w="http://schemas.openxmlformats.org/wordprocessingml/2006/main" xmlns:wne="http://schemas.microsoft.com/office/word/2006/wordml">
   <w:endnote w:type="separator" w:id="-1">
     <w:p>
       <w:r>
@@ -8239,7 +8380,7 @@
 </file>
 
 <file path=word/footer1.xml><?xml version="1.0" encoding="utf-8"?>
-<w:ftr xmlns:wpc="http://schemas.microsoft.com/office/word/2010/wordprocessingCanvas" xmlns:mo="http://schemas.microsoft.com/office/mac/office/2008/main" xmlns:mc="http://schemas.openxmlformats.org/markup-compatibility/2006" xmlns:mv="urn:schemas-microsoft-com:mac:vml" xmlns:o="urn:schemas-microsoft-com:office:office" xmlns:r="http://schemas.openxmlformats.org/officeDocument/2006/relationships" xmlns:m="http://schemas.openxmlformats.org/officeDocument/2006/math" xmlns:v="urn:schemas-microsoft-com:vml" xmlns:wp14="http://schemas.microsoft.com/office/word/2010/wordprocessingDrawing" xmlns:wp="http://schemas.openxmlformats.org/drawingml/2006/wordprocessingDrawing" xmlns:w10="urn:schemas-microsoft-com:office:word" xmlns:w="http://schemas.openxmlformats.org/wordprocessingml/2006/main" xmlns:w14="http://schemas.microsoft.com/office/word/2010/wordml" xmlns:w15="http://schemas.microsoft.com/office/word/2012/wordml" xmlns:wpg="http://schemas.microsoft.com/office/word/2010/wordprocessingGroup" xmlns:wpi="http://schemas.microsoft.com/office/word/2010/wordprocessingInk" xmlns:wne="http://schemas.microsoft.com/office/word/2006/wordml" xmlns:wps="http://schemas.microsoft.com/office/word/2010/wordprocessingShape" mc:Ignorable="w14 w15 wp14">
+<w:ftr xmlns:mo="http://schemas.microsoft.com/office/mac/office/2008/main" xmlns:ve="http://schemas.openxmlformats.org/markup-compatibility/2006" xmlns:mv="urn:schemas-microsoft-com:mac:vml" xmlns:o="urn:schemas-microsoft-com:office:office" xmlns:r="http://schemas.openxmlformats.org/officeDocument/2006/relationships" xmlns:m="http://schemas.openxmlformats.org/officeDocument/2006/math" xmlns:v="urn:schemas-microsoft-com:vml" xmlns:wp="http://schemas.openxmlformats.org/drawingml/2006/wordprocessingDrawing" xmlns:w10="urn:schemas-microsoft-com:office:word" xmlns:w="http://schemas.openxmlformats.org/wordprocessingml/2006/main" xmlns:wne="http://schemas.microsoft.com/office/word/2006/wordml">
   <w:p>
     <w:pPr>
       <w:pStyle w:val="Footer"/>
@@ -8277,7 +8418,7 @@
 </file>
 
 <file path=word/footer2.xml><?xml version="1.0" encoding="utf-8"?>
-<w:ftr xmlns:wpc="http://schemas.microsoft.com/office/word/2010/wordprocessingCanvas" xmlns:mo="http://schemas.microsoft.com/office/mac/office/2008/main" xmlns:mc="http://schemas.openxmlformats.org/markup-compatibility/2006" xmlns:mv="urn:schemas-microsoft-com:mac:vml" xmlns:o="urn:schemas-microsoft-com:office:office" xmlns:r="http://schemas.openxmlformats.org/officeDocument/2006/relationships" xmlns:m="http://schemas.openxmlformats.org/officeDocument/2006/math" xmlns:v="urn:schemas-microsoft-com:vml" xmlns:wp14="http://schemas.microsoft.com/office/word/2010/wordprocessingDrawing" xmlns:wp="http://schemas.openxmlformats.org/drawingml/2006/wordprocessingDrawing" xmlns:w10="urn:schemas-microsoft-com:office:word" xmlns:w="http://schemas.openxmlformats.org/wordprocessingml/2006/main" xmlns:w14="http://schemas.microsoft.com/office/word/2010/wordml" xmlns:w15="http://schemas.microsoft.com/office/word/2012/wordml" xmlns:wpg="http://schemas.microsoft.com/office/word/2010/wordprocessingGroup" xmlns:wpi="http://schemas.microsoft.com/office/word/2010/wordprocessingInk" xmlns:wne="http://schemas.microsoft.com/office/word/2006/wordml" xmlns:wps="http://schemas.microsoft.com/office/word/2010/wordprocessingShape" mc:Ignorable="w14 w15 wp14">
+<w:ftr xmlns:mo="http://schemas.microsoft.com/office/mac/office/2008/main" xmlns:ve="http://schemas.openxmlformats.org/markup-compatibility/2006" xmlns:mv="urn:schemas-microsoft-com:mac:vml" xmlns:o="urn:schemas-microsoft-com:office:office" xmlns:r="http://schemas.openxmlformats.org/officeDocument/2006/relationships" xmlns:m="http://schemas.openxmlformats.org/officeDocument/2006/math" xmlns:v="urn:schemas-microsoft-com:vml" xmlns:wp="http://schemas.openxmlformats.org/drawingml/2006/wordprocessingDrawing" xmlns:w10="urn:schemas-microsoft-com:office:word" xmlns:w="http://schemas.openxmlformats.org/wordprocessingml/2006/main" xmlns:wne="http://schemas.microsoft.com/office/word/2006/wordml">
   <w:p>
     <w:pPr>
       <w:pStyle w:val="Footer"/>
@@ -8309,7 +8450,7 @@
         <w:rStyle w:val="PageNumber"/>
         <w:noProof/>
       </w:rPr>
-      <w:t>1</w:t>
+      <w:t>5</w:t>
     </w:r>
     <w:r>
       <w:rPr>
@@ -8328,7 +8469,7 @@
 </file>
 
 <file path=word/footnotes.xml><?xml version="1.0" encoding="utf-8"?>
-<w:footnotes xmlns:wpc="http://schemas.microsoft.com/office/word/2010/wordprocessingCanvas" xmlns:mo="http://schemas.microsoft.com/office/mac/office/2008/main" xmlns:mc="http://schemas.openxmlformats.org/markup-compatibility/2006" xmlns:mv="urn:schemas-microsoft-com:mac:vml" xmlns:o="urn:schemas-microsoft-com:office:office" xmlns:r="http://schemas.openxmlformats.org/officeDocument/2006/relationships" xmlns:m="http://schemas.openxmlformats.org/officeDocument/2006/math" xmlns:v="urn:schemas-microsoft-com:vml" xmlns:wp14="http://schemas.microsoft.com/office/word/2010/wordprocessingDrawing" xmlns:wp="http://schemas.openxmlformats.org/drawingml/2006/wordprocessingDrawing" xmlns:w10="urn:schemas-microsoft-com:office:word" xmlns:w="http://schemas.openxmlformats.org/wordprocessingml/2006/main" xmlns:w14="http://schemas.microsoft.com/office/word/2010/wordml" xmlns:w15="http://schemas.microsoft.com/office/word/2012/wordml" xmlns:wpg="http://schemas.microsoft.com/office/word/2010/wordprocessingGroup" xmlns:wpi="http://schemas.microsoft.com/office/word/2010/wordprocessingInk" xmlns:wne="http://schemas.microsoft.com/office/word/2006/wordml" xmlns:wps="http://schemas.microsoft.com/office/word/2010/wordprocessingShape" mc:Ignorable="w14 w15 wp14">
+<w:footnotes xmlns:mo="http://schemas.microsoft.com/office/mac/office/2008/main" xmlns:ve="http://schemas.openxmlformats.org/markup-compatibility/2006" xmlns:mv="urn:schemas-microsoft-com:mac:vml" xmlns:o="urn:schemas-microsoft-com:office:office" xmlns:r="http://schemas.openxmlformats.org/officeDocument/2006/relationships" xmlns:m="http://schemas.openxmlformats.org/officeDocument/2006/math" xmlns:v="urn:schemas-microsoft-com:vml" xmlns:wp="http://schemas.openxmlformats.org/drawingml/2006/wordprocessingDrawing" xmlns:w10="urn:schemas-microsoft-com:office:word" xmlns:w="http://schemas.openxmlformats.org/wordprocessingml/2006/main" xmlns:wne="http://schemas.microsoft.com/office/word/2006/wordml">
   <w:footnote w:type="separator" w:id="-1">
     <w:p>
       <w:r>
@@ -8355,7 +8496,7 @@
 </file>
 
 <file path=word/styles.xml><?xml version="1.0" encoding="utf-8"?>
-<w:styles xmlns:mc="http://schemas.openxmlformats.org/markup-compatibility/2006" xmlns:r="http://schemas.openxmlformats.org/officeDocument/2006/relationships" xmlns:w="http://schemas.openxmlformats.org/wordprocessingml/2006/main" xmlns:w14="http://schemas.microsoft.com/office/word/2010/wordml" xmlns:w15="http://schemas.microsoft.com/office/word/2012/wordml" mc:Ignorable="w14 w15">
+<w:styles xmlns:r="http://schemas.openxmlformats.org/officeDocument/2006/relationships" xmlns:w="http://schemas.openxmlformats.org/wordprocessingml/2006/main">
   <w:docDefaults>
     <w:rPrDefault>
       <w:rPr>
@@ -8367,387 +8508,144 @@
     </w:rPrDefault>
     <w:pPrDefault/>
   </w:docDefaults>
-  <w:latentStyles w:defLockedState="0" w:defUIPriority="99" w:defSemiHidden="0" w:defUnhideWhenUsed="0" w:defQFormat="0" w:count="380">
-    <w:lsdException w:name="Normal" w:uiPriority="0" w:qFormat="1"/>
-    <w:lsdException w:name="heading 1" w:uiPriority="9" w:qFormat="1"/>
-    <w:lsdException w:name="heading 2" w:semiHidden="1" w:uiPriority="9" w:unhideWhenUsed="1" w:qFormat="1"/>
-    <w:lsdException w:name="heading 3" w:semiHidden="1" w:uiPriority="9" w:unhideWhenUsed="1" w:qFormat="1"/>
-    <w:lsdException w:name="heading 4" w:semiHidden="1" w:uiPriority="9" w:unhideWhenUsed="1" w:qFormat="1"/>
-    <w:lsdException w:name="heading 5" w:semiHidden="1" w:uiPriority="9" w:unhideWhenUsed="1" w:qFormat="1"/>
-    <w:lsdException w:name="heading 6" w:semiHidden="1" w:uiPriority="9" w:unhideWhenUsed="1" w:qFormat="1"/>
-    <w:lsdException w:name="heading 7" w:semiHidden="1" w:uiPriority="9" w:unhideWhenUsed="1" w:qFormat="1"/>
-    <w:lsdException w:name="heading 8" w:semiHidden="1" w:uiPriority="9" w:unhideWhenUsed="1" w:qFormat="1"/>
-    <w:lsdException w:name="heading 9" w:semiHidden="1" w:uiPriority="9" w:unhideWhenUsed="1" w:qFormat="1"/>
-    <w:lsdException w:name="index 1" w:semiHidden="1" w:unhideWhenUsed="1"/>
-    <w:lsdException w:name="index 2" w:semiHidden="1" w:unhideWhenUsed="1"/>
-    <w:lsdException w:name="index 3" w:semiHidden="1" w:unhideWhenUsed="1"/>
-    <w:lsdException w:name="index 4" w:semiHidden="1" w:unhideWhenUsed="1"/>
-    <w:lsdException w:name="index 5" w:semiHidden="1" w:unhideWhenUsed="1"/>
-    <w:lsdException w:name="index 6" w:semiHidden="1" w:unhideWhenUsed="1"/>
-    <w:lsdException w:name="index 7" w:semiHidden="1" w:unhideWhenUsed="1"/>
-    <w:lsdException w:name="index 8" w:semiHidden="1" w:unhideWhenUsed="1"/>
-    <w:lsdException w:name="index 9" w:semiHidden="1" w:unhideWhenUsed="1"/>
-    <w:lsdException w:name="toc 1" w:semiHidden="1" w:uiPriority="39" w:unhideWhenUsed="1"/>
-    <w:lsdException w:name="toc 2" w:semiHidden="1" w:uiPriority="39" w:unhideWhenUsed="1"/>
-    <w:lsdException w:name="toc 3" w:semiHidden="1" w:uiPriority="39" w:unhideWhenUsed="1"/>
-    <w:lsdException w:name="toc 4" w:semiHidden="1" w:uiPriority="39" w:unhideWhenUsed="1"/>
-    <w:lsdException w:name="toc 5" w:semiHidden="1" w:uiPriority="39" w:unhideWhenUsed="1"/>
-    <w:lsdException w:name="toc 6" w:semiHidden="1" w:uiPriority="39" w:unhideWhenUsed="1"/>
-    <w:lsdException w:name="toc 7" w:semiHidden="1" w:uiPriority="39" w:unhideWhenUsed="1"/>
-    <w:lsdException w:name="toc 8" w:semiHidden="1" w:uiPriority="39" w:unhideWhenUsed="1"/>
-    <w:lsdException w:name="toc 9" w:semiHidden="1" w:uiPriority="39" w:unhideWhenUsed="1"/>
-    <w:lsdException w:name="Normal Indent" w:semiHidden="1" w:unhideWhenUsed="1"/>
-    <w:lsdException w:name="footnote text" w:semiHidden="1" w:unhideWhenUsed="1"/>
-    <w:lsdException w:name="annotation text" w:semiHidden="1" w:unhideWhenUsed="1"/>
-    <w:lsdException w:name="header" w:semiHidden="1" w:unhideWhenUsed="1"/>
-    <w:lsdException w:name="footer" w:semiHidden="1" w:unhideWhenUsed="1"/>
-    <w:lsdException w:name="index heading" w:semiHidden="1" w:unhideWhenUsed="1"/>
-    <w:lsdException w:name="caption" w:semiHidden="1" w:uiPriority="35" w:unhideWhenUsed="1" w:qFormat="1"/>
-    <w:lsdException w:name="table of figures" w:semiHidden="1" w:unhideWhenUsed="1"/>
-    <w:lsdException w:name="envelope address" w:semiHidden="1" w:unhideWhenUsed="1"/>
-    <w:lsdException w:name="envelope return" w:semiHidden="1" w:unhideWhenUsed="1"/>
-    <w:lsdException w:name="footnote reference" w:semiHidden="1" w:unhideWhenUsed="1"/>
-    <w:lsdException w:name="annotation reference" w:semiHidden="1" w:unhideWhenUsed="1"/>
-    <w:lsdException w:name="line number" w:semiHidden="1" w:unhideWhenUsed="1"/>
-    <w:lsdException w:name="page number" w:semiHidden="1" w:unhideWhenUsed="1"/>
-    <w:lsdException w:name="endnote reference" w:semiHidden="1" w:unhideWhenUsed="1"/>
-    <w:lsdException w:name="endnote text" w:semiHidden="1" w:unhideWhenUsed="1"/>
-    <w:lsdException w:name="table of authorities" w:semiHidden="1" w:unhideWhenUsed="1"/>
-    <w:lsdException w:name="macro" w:semiHidden="1" w:unhideWhenUsed="1"/>
-    <w:lsdException w:name="toa heading" w:semiHidden="1" w:unhideWhenUsed="1"/>
-    <w:lsdException w:name="List" w:semiHidden="1" w:unhideWhenUsed="1"/>
-    <w:lsdException w:name="List Bullet" w:semiHidden="1" w:unhideWhenUsed="1"/>
-    <w:lsdException w:name="List Number" w:semiHidden="1" w:unhideWhenUsed="1"/>
-    <w:lsdException w:name="List 2" w:semiHidden="1" w:unhideWhenUsed="1"/>
-    <w:lsdException w:name="List 3" w:semiHidden="1" w:unhideWhenUsed="1"/>
-    <w:lsdException w:name="List 4" w:semiHidden="1" w:unhideWhenUsed="1"/>
-    <w:lsdException w:name="List 5" w:semiHidden="1" w:unhideWhenUsed="1"/>
-    <w:lsdException w:name="List Bullet 2" w:semiHidden="1" w:unhideWhenUsed="1"/>
-    <w:lsdException w:name="List Bullet 3" w:semiHidden="1" w:unhideWhenUsed="1"/>
-    <w:lsdException w:name="List Bullet 4" w:semiHidden="1" w:unhideWhenUsed="1"/>
-    <w:lsdException w:name="List Bullet 5" w:semiHidden="1" w:unhideWhenUsed="1"/>
-    <w:lsdException w:name="List Number 2" w:semiHidden="1" w:unhideWhenUsed="1"/>
-    <w:lsdException w:name="List Number 3" w:semiHidden="1" w:unhideWhenUsed="1"/>
-    <w:lsdException w:name="List Number 4" w:semiHidden="1" w:unhideWhenUsed="1"/>
-    <w:lsdException w:name="List Number 5" w:semiHidden="1" w:unhideWhenUsed="1"/>
-    <w:lsdException w:name="Title" w:uiPriority="10" w:qFormat="1"/>
-    <w:lsdException w:name="Closing" w:semiHidden="1" w:unhideWhenUsed="1"/>
-    <w:lsdException w:name="Signature" w:semiHidden="1" w:unhideWhenUsed="1"/>
-    <w:lsdException w:name="Default Paragraph Font" w:semiHidden="1" w:uiPriority="1" w:unhideWhenUsed="1"/>
-    <w:lsdException w:name="Body Text" w:semiHidden="1" w:unhideWhenUsed="1"/>
-    <w:lsdException w:name="Body Text Indent" w:semiHidden="1" w:unhideWhenUsed="1"/>
-    <w:lsdException w:name="List Continue" w:semiHidden="1" w:unhideWhenUsed="1"/>
-    <w:lsdException w:name="List Continue 2" w:semiHidden="1" w:unhideWhenUsed="1"/>
-    <w:lsdException w:name="List Continue 3" w:semiHidden="1" w:unhideWhenUsed="1"/>
-    <w:lsdException w:name="List Continue 4" w:semiHidden="1" w:unhideWhenUsed="1"/>
-    <w:lsdException w:name="List Continue 5" w:semiHidden="1" w:unhideWhenUsed="1"/>
-    <w:lsdException w:name="Message Header" w:semiHidden="1" w:unhideWhenUsed="1"/>
-    <w:lsdException w:name="Subtitle" w:uiPriority="11" w:qFormat="1"/>
-    <w:lsdException w:name="Salutation" w:semiHidden="1" w:unhideWhenUsed="1"/>
-    <w:lsdException w:name="Date" w:semiHidden="1" w:unhideWhenUsed="1"/>
-    <w:lsdException w:name="Body Text First Indent" w:semiHidden="1" w:unhideWhenUsed="1"/>
-    <w:lsdException w:name="Body Text First Indent 2" w:semiHidden="1" w:unhideWhenUsed="1"/>
-    <w:lsdException w:name="Note Heading" w:semiHidden="1" w:unhideWhenUsed="1"/>
-    <w:lsdException w:name="Body Text 2" w:semiHidden="1" w:unhideWhenUsed="1"/>
-    <w:lsdException w:name="Body Text 3" w:semiHidden="1" w:unhideWhenUsed="1"/>
-    <w:lsdException w:name="Body Text Indent 2" w:semiHidden="1" w:unhideWhenUsed="1"/>
-    <w:lsdException w:name="Body Text Indent 3" w:semiHidden="1" w:unhideWhenUsed="1"/>
-    <w:lsdException w:name="Block Text" w:semiHidden="1" w:unhideWhenUsed="1"/>
-    <w:lsdException w:name="Hyperlink" w:semiHidden="1" w:unhideWhenUsed="1"/>
-    <w:lsdException w:name="FollowedHyperlink" w:semiHidden="1" w:unhideWhenUsed="1"/>
-    <w:lsdException w:name="Strong" w:uiPriority="22" w:qFormat="1"/>
-    <w:lsdException w:name="Emphasis" w:uiPriority="20" w:qFormat="1"/>
-    <w:lsdException w:name="Document Map" w:semiHidden="1" w:unhideWhenUsed="1"/>
-    <w:lsdException w:name="Plain Text" w:semiHidden="1" w:unhideWhenUsed="1"/>
-    <w:lsdException w:name="E-mail Signature" w:semiHidden="1" w:unhideWhenUsed="1"/>
-    <w:lsdException w:name="HTML Top of Form" w:semiHidden="1" w:unhideWhenUsed="1"/>
-    <w:lsdException w:name="HTML Bottom of Form" w:semiHidden="1" w:unhideWhenUsed="1"/>
-    <w:lsdException w:name="Normal (Web)" w:semiHidden="1" w:unhideWhenUsed="1"/>
-    <w:lsdException w:name="HTML Acronym" w:semiHidden="1" w:unhideWhenUsed="1"/>
-    <w:lsdException w:name="HTML Address" w:semiHidden="1" w:unhideWhenUsed="1"/>
-    <w:lsdException w:name="HTML Cite" w:semiHidden="1" w:unhideWhenUsed="1"/>
-    <w:lsdException w:name="HTML Code" w:semiHidden="1" w:unhideWhenUsed="1"/>
-    <w:lsdException w:name="HTML Definition" w:semiHidden="1" w:unhideWhenUsed="1"/>
-    <w:lsdException w:name="HTML Keyboard" w:semiHidden="1" w:unhideWhenUsed="1"/>
-    <w:lsdException w:name="HTML Preformatted" w:semiHidden="1" w:unhideWhenUsed="1"/>
-    <w:lsdException w:name="HTML Sample" w:semiHidden="1" w:unhideWhenUsed="1"/>
-    <w:lsdException w:name="HTML Typewriter" w:semiHidden="1" w:unhideWhenUsed="1"/>
-    <w:lsdException w:name="HTML Variable" w:semiHidden="1" w:unhideWhenUsed="1"/>
-    <w:lsdException w:name="Normal Table" w:semiHidden="1" w:unhideWhenUsed="1"/>
-    <w:lsdException w:name="annotation subject" w:semiHidden="1" w:unhideWhenUsed="1"/>
-    <w:lsdException w:name="No List" w:semiHidden="1" w:unhideWhenUsed="1"/>
-    <w:lsdException w:name="Outline List 1" w:semiHidden="1" w:unhideWhenUsed="1"/>
-    <w:lsdException w:name="Outline List 2" w:semiHidden="1" w:unhideWhenUsed="1"/>
-    <w:lsdException w:name="Outline List 3" w:semiHidden="1" w:unhideWhenUsed="1"/>
-    <w:lsdException w:name="Table Simple 1" w:semiHidden="1" w:unhideWhenUsed="1"/>
-    <w:lsdException w:name="Table Simple 2" w:semiHidden="1" w:unhideWhenUsed="1"/>
-    <w:lsdException w:name="Table Simple 3" w:semiHidden="1" w:unhideWhenUsed="1"/>
-    <w:lsdException w:name="Table Classic 1" w:semiHidden="1" w:unhideWhenUsed="1"/>
-    <w:lsdException w:name="Table Classic 2" w:semiHidden="1" w:unhideWhenUsed="1"/>
-    <w:lsdException w:name="Table Classic 3" w:semiHidden="1" w:unhideWhenUsed="1"/>
-    <w:lsdException w:name="Table Classic 4" w:semiHidden="1" w:unhideWhenUsed="1"/>
-    <w:lsdException w:name="Table Colorful 1" w:semiHidden="1" w:unhideWhenUsed="1"/>
-    <w:lsdException w:name="Table Colorful 2" w:semiHidden="1" w:unhideWhenUsed="1"/>
-    <w:lsdException w:name="Table Colorful 3" w:semiHidden="1" w:unhideWhenUsed="1"/>
-    <w:lsdException w:name="Table Columns 1" w:semiHidden="1" w:unhideWhenUsed="1"/>
-    <w:lsdException w:name="Table Columns 2" w:semiHidden="1" w:unhideWhenUsed="1"/>
-    <w:lsdException w:name="Table Columns 3" w:semiHidden="1" w:unhideWhenUsed="1"/>
-    <w:lsdException w:name="Table Columns 4" w:semiHidden="1" w:unhideWhenUsed="1"/>
-    <w:lsdException w:name="Table Columns 5" w:semiHidden="1" w:unhideWhenUsed="1"/>
-    <w:lsdException w:name="Table Grid 1" w:semiHidden="1" w:unhideWhenUsed="1"/>
-    <w:lsdException w:name="Table Grid 2" w:semiHidden="1" w:unhideWhenUsed="1"/>
-    <w:lsdException w:name="Table Grid 3" w:semiHidden="1" w:unhideWhenUsed="1"/>
-    <w:lsdException w:name="Table Grid 4" w:semiHidden="1" w:unhideWhenUsed="1"/>
-    <w:lsdException w:name="Table Grid 5" w:semiHidden="1" w:unhideWhenUsed="1"/>
-    <w:lsdException w:name="Table Grid 6" w:semiHidden="1" w:unhideWhenUsed="1"/>
-    <w:lsdException w:name="Table Grid 7" w:semiHidden="1" w:unhideWhenUsed="1"/>
-    <w:lsdException w:name="Table Grid 8" w:semiHidden="1" w:unhideWhenUsed="1"/>
-    <w:lsdException w:name="Table List 1" w:semiHidden="1" w:unhideWhenUsed="1"/>
-    <w:lsdException w:name="Table List 2" w:semiHidden="1" w:unhideWhenUsed="1"/>
-    <w:lsdException w:name="Table List 3" w:semiHidden="1" w:unhideWhenUsed="1"/>
-    <w:lsdException w:name="Table List 4" w:semiHidden="1" w:unhideWhenUsed="1"/>
-    <w:lsdException w:name="Table List 5" w:semiHidden="1" w:unhideWhenUsed="1"/>
-    <w:lsdException w:name="Table List 6" w:semiHidden="1" w:unhideWhenUsed="1"/>
-    <w:lsdException w:name="Table List 7" w:semiHidden="1" w:unhideWhenUsed="1"/>
-    <w:lsdException w:name="Table List 8" w:semiHidden="1" w:unhideWhenUsed="1"/>
-    <w:lsdException w:name="Table 3D effects 1" w:semiHidden="1" w:unhideWhenUsed="1"/>
-    <w:lsdException w:name="Table 3D effects 2" w:semiHidden="1" w:unhideWhenUsed="1"/>
-    <w:lsdException w:name="Table 3D effects 3" w:semiHidden="1" w:unhideWhenUsed="1"/>
-    <w:lsdException w:name="Table Contemporary" w:semiHidden="1" w:unhideWhenUsed="1"/>
-    <w:lsdException w:name="Table Elegant" w:semiHidden="1" w:unhideWhenUsed="1"/>
-    <w:lsdException w:name="Table Professional" w:semiHidden="1" w:unhideWhenUsed="1"/>
-    <w:lsdException w:name="Table Subtle 1" w:semiHidden="1" w:unhideWhenUsed="1"/>
-    <w:lsdException w:name="Table Subtle 2" w:semiHidden="1" w:unhideWhenUsed="1"/>
-    <w:lsdException w:name="Table Web 1" w:semiHidden="1" w:unhideWhenUsed="1"/>
-    <w:lsdException w:name="Table Web 2" w:semiHidden="1" w:unhideWhenUsed="1"/>
-    <w:lsdException w:name="Table Web 3" w:semiHidden="1" w:unhideWhenUsed="1"/>
-    <w:lsdException w:name="Balloon Text" w:semiHidden="1" w:unhideWhenUsed="1"/>
-    <w:lsdException w:name="Table Grid" w:uiPriority="39"/>
-    <w:lsdException w:name="Table Theme" w:semiHidden="1" w:unhideWhenUsed="1"/>
-    <w:lsdException w:name="Note Level 1" w:semiHidden="1" w:unhideWhenUsed="1"/>
-    <w:lsdException w:name="Note Level 2" w:semiHidden="1" w:unhideWhenUsed="1"/>
-    <w:lsdException w:name="Note Level 3" w:semiHidden="1" w:unhideWhenUsed="1"/>
-    <w:lsdException w:name="Note Level 4" w:semiHidden="1" w:unhideWhenUsed="1"/>
-    <w:lsdException w:name="Note Level 5" w:semiHidden="1" w:unhideWhenUsed="1"/>
-    <w:lsdException w:name="Note Level 6" w:semiHidden="1" w:unhideWhenUsed="1"/>
-    <w:lsdException w:name="Note Level 7" w:semiHidden="1" w:unhideWhenUsed="1"/>
-    <w:lsdException w:name="Note Level 8" w:semiHidden="1" w:unhideWhenUsed="1"/>
-    <w:lsdException w:name="Note Level 9" w:semiHidden="1" w:unhideWhenUsed="1"/>
-    <w:lsdException w:name="Placeholder Text" w:semiHidden="1"/>
-    <w:lsdException w:name="No Spacing" w:uiPriority="1" w:qFormat="1"/>
-    <w:lsdException w:name="Light Shading" w:uiPriority="60"/>
-    <w:lsdException w:name="Light List" w:uiPriority="61"/>
-    <w:lsdException w:name="Light Grid" w:uiPriority="62"/>
-    <w:lsdException w:name="Medium Shading 1" w:uiPriority="63"/>
-    <w:lsdException w:name="Medium Shading 2" w:uiPriority="64"/>
-    <w:lsdException w:name="Medium List 1" w:uiPriority="65"/>
-    <w:lsdException w:name="Medium List 2" w:uiPriority="66"/>
-    <w:lsdException w:name="Medium Grid 1" w:uiPriority="67"/>
-    <w:lsdException w:name="Medium Grid 2" w:uiPriority="68"/>
-    <w:lsdException w:name="Medium Grid 3" w:uiPriority="69"/>
-    <w:lsdException w:name="Dark List" w:uiPriority="70"/>
-    <w:lsdException w:name="Colorful Shading" w:uiPriority="71"/>
-    <w:lsdException w:name="Colorful List" w:uiPriority="72"/>
-    <w:lsdException w:name="Colorful Grid" w:uiPriority="73"/>
-    <w:lsdException w:name="Light Shading Accent 1" w:uiPriority="60"/>
-    <w:lsdException w:name="Light List Accent 1" w:uiPriority="61"/>
-    <w:lsdException w:name="Light Grid Accent 1" w:uiPriority="62"/>
-    <w:lsdException w:name="Medium Shading 1 Accent 1" w:uiPriority="63"/>
-    <w:lsdException w:name="Medium Shading 2 Accent 1" w:uiPriority="64"/>
-    <w:lsdException w:name="Medium List 1 Accent 1" w:uiPriority="65"/>
-    <w:lsdException w:name="Revision" w:semiHidden="1"/>
-    <w:lsdException w:name="List Paragraph" w:uiPriority="34" w:qFormat="1"/>
-    <w:lsdException w:name="Quote" w:uiPriority="29" w:qFormat="1"/>
-    <w:lsdException w:name="Intense Quote" w:uiPriority="30" w:qFormat="1"/>
-    <w:lsdException w:name="Medium List 2 Accent 1" w:uiPriority="66"/>
-    <w:lsdException w:name="Medium Grid 1 Accent 1" w:uiPriority="67"/>
-    <w:lsdException w:name="Medium Grid 2 Accent 1" w:uiPriority="68"/>
-    <w:lsdException w:name="Medium Grid 3 Accent 1" w:uiPriority="69"/>
-    <w:lsdException w:name="Dark List Accent 1" w:uiPriority="70"/>
-    <w:lsdException w:name="Colorful Shading Accent 1" w:uiPriority="71"/>
-    <w:lsdException w:name="Colorful List Accent 1" w:uiPriority="72"/>
-    <w:lsdException w:name="Colorful Grid Accent 1" w:uiPriority="73"/>
-    <w:lsdException w:name="Light Shading Accent 2" w:uiPriority="60"/>
-    <w:lsdException w:name="Light List Accent 2" w:uiPriority="61"/>
-    <w:lsdException w:name="Light Grid Accent 2" w:uiPriority="62"/>
-    <w:lsdException w:name="Medium Shading 1 Accent 2" w:uiPriority="63"/>
-    <w:lsdException w:name="Medium Shading 2 Accent 2" w:uiPriority="64"/>
-    <w:lsdException w:name="Medium List 1 Accent 2" w:uiPriority="65"/>
-    <w:lsdException w:name="Medium List 2 Accent 2" w:uiPriority="66"/>
-    <w:lsdException w:name="Medium Grid 1 Accent 2" w:uiPriority="67"/>
-    <w:lsdException w:name="Medium Grid 2 Accent 2" w:uiPriority="68"/>
-    <w:lsdException w:name="Medium Grid 3 Accent 2" w:uiPriority="69"/>
-    <w:lsdException w:name="Dark List Accent 2" w:uiPriority="70"/>
-    <w:lsdException w:name="Colorful Shading Accent 2" w:uiPriority="71"/>
-    <w:lsdException w:name="Colorful List Accent 2" w:uiPriority="72"/>
-    <w:lsdException w:name="Colorful Grid Accent 2" w:uiPriority="73"/>
-    <w:lsdException w:name="Light Shading Accent 3" w:uiPriority="60"/>
-    <w:lsdException w:name="Light List Accent 3" w:uiPriority="61"/>
-    <w:lsdException w:name="Light Grid Accent 3" w:uiPriority="62"/>
-    <w:lsdException w:name="Medium Shading 1 Accent 3" w:uiPriority="63"/>
-    <w:lsdException w:name="Medium Shading 2 Accent 3" w:uiPriority="64"/>
-    <w:lsdException w:name="Medium List 1 Accent 3" w:uiPriority="65"/>
-    <w:lsdException w:name="Medium List 2 Accent 3" w:uiPriority="66"/>
-    <w:lsdException w:name="Medium Grid 1 Accent 3" w:uiPriority="67"/>
-    <w:lsdException w:name="Medium Grid 2 Accent 3" w:uiPriority="68"/>
-    <w:lsdException w:name="Medium Grid 3 Accent 3" w:uiPriority="69"/>
-    <w:lsdException w:name="Dark List Accent 3" w:uiPriority="70"/>
-    <w:lsdException w:name="Colorful Shading Accent 3" w:uiPriority="71"/>
-    <w:lsdException w:name="Colorful List Accent 3" w:uiPriority="72"/>
-    <w:lsdException w:name="Colorful Grid Accent 3" w:uiPriority="73"/>
-    <w:lsdException w:name="Light Shading Accent 4" w:uiPriority="60"/>
-    <w:lsdException w:name="Light List Accent 4" w:uiPriority="61"/>
-    <w:lsdException w:name="Light Grid Accent 4" w:uiPriority="62"/>
-    <w:lsdException w:name="Medium Shading 1 Accent 4" w:uiPriority="63"/>
-    <w:lsdException w:name="Medium Shading 2 Accent 4" w:uiPriority="64"/>
-    <w:lsdException w:name="Medium List 1 Accent 4" w:uiPriority="65"/>
-    <w:lsdException w:name="Medium List 2 Accent 4" w:uiPriority="66"/>
-    <w:lsdException w:name="Medium Grid 1 Accent 4" w:uiPriority="67"/>
-    <w:lsdException w:name="Medium Grid 2 Accent 4" w:uiPriority="68"/>
-    <w:lsdException w:name="Medium Grid 3 Accent 4" w:uiPriority="69"/>
-    <w:lsdException w:name="Dark List Accent 4" w:uiPriority="70"/>
-    <w:lsdException w:name="Colorful Shading Accent 4" w:uiPriority="71"/>
-    <w:lsdException w:name="Colorful List Accent 4" w:uiPriority="72"/>
-    <w:lsdException w:name="Colorful Grid Accent 4" w:uiPriority="73"/>
-    <w:lsdException w:name="Light Shading Accent 5" w:uiPriority="60"/>
-    <w:lsdException w:name="Light List Accent 5" w:uiPriority="61"/>
-    <w:lsdException w:name="Light Grid Accent 5" w:uiPriority="62"/>
-    <w:lsdException w:name="Medium Shading 1 Accent 5" w:uiPriority="63"/>
-    <w:lsdException w:name="Medium Shading 2 Accent 5" w:uiPriority="64"/>
-    <w:lsdException w:name="Medium List 1 Accent 5" w:uiPriority="65"/>
-    <w:lsdException w:name="Medium List 2 Accent 5" w:uiPriority="66"/>
-    <w:lsdException w:name="Medium Grid 1 Accent 5" w:uiPriority="67"/>
-    <w:lsdException w:name="Medium Grid 2 Accent 5" w:uiPriority="68"/>
-    <w:lsdException w:name="Medium Grid 3 Accent 5" w:uiPriority="69"/>
-    <w:lsdException w:name="Dark List Accent 5" w:uiPriority="70"/>
-    <w:lsdException w:name="Colorful Shading Accent 5" w:uiPriority="71"/>
-    <w:lsdException w:name="Colorful List Accent 5" w:uiPriority="72"/>
-    <w:lsdException w:name="Colorful Grid Accent 5" w:uiPriority="73"/>
-    <w:lsdException w:name="Light Shading Accent 6" w:uiPriority="60"/>
-    <w:lsdException w:name="Light List Accent 6" w:uiPriority="61"/>
-    <w:lsdException w:name="Light Grid Accent 6" w:uiPriority="62"/>
-    <w:lsdException w:name="Medium Shading 1 Accent 6" w:uiPriority="63"/>
-    <w:lsdException w:name="Medium Shading 2 Accent 6" w:uiPriority="64"/>
-    <w:lsdException w:name="Medium List 1 Accent 6" w:uiPriority="65"/>
-    <w:lsdException w:name="Medium List 2 Accent 6" w:uiPriority="66"/>
-    <w:lsdException w:name="Medium Grid 1 Accent 6" w:uiPriority="67"/>
-    <w:lsdException w:name="Medium Grid 2 Accent 6" w:uiPriority="68"/>
-    <w:lsdException w:name="Medium Grid 3 Accent 6" w:uiPriority="69"/>
-    <w:lsdException w:name="Dark List Accent 6" w:uiPriority="70"/>
-    <w:lsdException w:name="Colorful Shading Accent 6" w:uiPriority="71"/>
-    <w:lsdException w:name="Colorful List Accent 6" w:uiPriority="72"/>
-    <w:lsdException w:name="Colorful Grid Accent 6" w:uiPriority="73"/>
-    <w:lsdException w:name="Subtle Emphasis" w:uiPriority="19" w:qFormat="1"/>
-    <w:lsdException w:name="Intense Emphasis" w:uiPriority="21" w:qFormat="1"/>
-    <w:lsdException w:name="Subtle Reference" w:uiPriority="31" w:qFormat="1"/>
-    <w:lsdException w:name="Intense Reference" w:uiPriority="32" w:qFormat="1"/>
-    <w:lsdException w:name="Book Title" w:uiPriority="33" w:qFormat="1"/>
-    <w:lsdException w:name="Bibliography" w:semiHidden="1" w:uiPriority="37" w:unhideWhenUsed="1"/>
-    <w:lsdException w:name="TOC Heading" w:semiHidden="1" w:uiPriority="39" w:unhideWhenUsed="1" w:qFormat="1"/>
-    <w:lsdException w:name="Plain Table 1" w:uiPriority="41"/>
-    <w:lsdException w:name="Plain Table 2" w:uiPriority="42"/>
-    <w:lsdException w:name="Plain Table 3" w:uiPriority="43"/>
-    <w:lsdException w:name="Plain Table 4" w:uiPriority="44"/>
-    <w:lsdException w:name="Plain Table 5" w:uiPriority="45"/>
-    <w:lsdException w:name="Grid Table Light" w:uiPriority="40"/>
-    <w:lsdException w:name="Grid Table 1 Light" w:uiPriority="46"/>
-    <w:lsdException w:name="Grid Table 2" w:uiPriority="47"/>
-    <w:lsdException w:name="Grid Table 3" w:uiPriority="48"/>
-    <w:lsdException w:name="Grid Table 4" w:uiPriority="49"/>
-    <w:lsdException w:name="Grid Table 5 Dark" w:uiPriority="50"/>
-    <w:lsdException w:name="Grid Table 6 Colorful" w:uiPriority="51"/>
-    <w:lsdException w:name="Grid Table 7 Colorful" w:uiPriority="52"/>
-    <w:lsdException w:name="Grid Table 1 Light Accent 1" w:uiPriority="46"/>
-    <w:lsdException w:name="Grid Table 2 Accent 1" w:uiPriority="47"/>
-    <w:lsdException w:name="Grid Table 3 Accent 1" w:uiPriority="48"/>
-    <w:lsdException w:name="Grid Table 4 Accent 1" w:uiPriority="49"/>
-    <w:lsdException w:name="Grid Table 5 Dark Accent 1" w:uiPriority="50"/>
-    <w:lsdException w:name="Grid Table 6 Colorful Accent 1" w:uiPriority="51"/>
-    <w:lsdException w:name="Grid Table 7 Colorful Accent 1" w:uiPriority="52"/>
-    <w:lsdException w:name="Grid Table 1 Light Accent 2" w:uiPriority="46"/>
-    <w:lsdException w:name="Grid Table 2 Accent 2" w:uiPriority="47"/>
-    <w:lsdException w:name="Grid Table 3 Accent 2" w:uiPriority="48"/>
-    <w:lsdException w:name="Grid Table 4 Accent 2" w:uiPriority="49"/>
-    <w:lsdException w:name="Grid Table 5 Dark Accent 2" w:uiPriority="50"/>
-    <w:lsdException w:name="Grid Table 6 Colorful Accent 2" w:uiPriority="51"/>
-    <w:lsdException w:name="Grid Table 7 Colorful Accent 2" w:uiPriority="52"/>
-    <w:lsdException w:name="Grid Table 1 Light Accent 3" w:uiPriority="46"/>
-    <w:lsdException w:name="Grid Table 2 Accent 3" w:uiPriority="47"/>
-    <w:lsdException w:name="Grid Table 3 Accent 3" w:uiPriority="48"/>
-    <w:lsdException w:name="Grid Table 4 Accent 3" w:uiPriority="49"/>
-    <w:lsdException w:name="Grid Table 5 Dark Accent 3" w:uiPriority="50"/>
-    <w:lsdException w:name="Grid Table 6 Colorful Accent 3" w:uiPriority="51"/>
-    <w:lsdException w:name="Grid Table 7 Colorful Accent 3" w:uiPriority="52"/>
-    <w:lsdException w:name="Grid Table 1 Light Accent 4" w:uiPriority="46"/>
-    <w:lsdException w:name="Grid Table 2 Accent 4" w:uiPriority="47"/>
-    <w:lsdException w:name="Grid Table 3 Accent 4" w:uiPriority="48"/>
-    <w:lsdException w:name="Grid Table 4 Accent 4" w:uiPriority="49"/>
-    <w:lsdException w:name="Grid Table 5 Dark Accent 4" w:uiPriority="50"/>
-    <w:lsdException w:name="Grid Table 6 Colorful Accent 4" w:uiPriority="51"/>
-    <w:lsdException w:name="Grid Table 7 Colorful Accent 4" w:uiPriority="52"/>
-    <w:lsdException w:name="Grid Table 1 Light Accent 5" w:uiPriority="46"/>
-    <w:lsdException w:name="Grid Table 2 Accent 5" w:uiPriority="47"/>
-    <w:lsdException w:name="Grid Table 3 Accent 5" w:uiPriority="48"/>
-    <w:lsdException w:name="Grid Table 4 Accent 5" w:uiPriority="49"/>
-    <w:lsdException w:name="Grid Table 5 Dark Accent 5" w:uiPriority="50"/>
-    <w:lsdException w:name="Grid Table 6 Colorful Accent 5" w:uiPriority="51"/>
-    <w:lsdException w:name="Grid Table 7 Colorful Accent 5" w:uiPriority="52"/>
-    <w:lsdException w:name="Grid Table 1 Light Accent 6" w:uiPriority="46"/>
-    <w:lsdException w:name="Grid Table 2 Accent 6" w:uiPriority="47"/>
-    <w:lsdException w:name="Grid Table 3 Accent 6" w:uiPriority="48"/>
-    <w:lsdException w:name="Grid Table 4 Accent 6" w:uiPriority="49"/>
-    <w:lsdException w:name="Grid Table 5 Dark Accent 6" w:uiPriority="50"/>
-    <w:lsdException w:name="Grid Table 6 Colorful Accent 6" w:uiPriority="51"/>
-    <w:lsdException w:name="Grid Table 7 Colorful Accent 6" w:uiPriority="52"/>
-    <w:lsdException w:name="List Table 1 Light" w:uiPriority="46"/>
-    <w:lsdException w:name="List Table 2" w:uiPriority="47"/>
-    <w:lsdException w:name="List Table 3" w:uiPriority="48"/>
-    <w:lsdException w:name="List Table 4" w:uiPriority="49"/>
-    <w:lsdException w:name="List Table 5 Dark" w:uiPriority="50"/>
-    <w:lsdException w:name="List Table 6 Colorful" w:uiPriority="51"/>
-    <w:lsdException w:name="List Table 7 Colorful" w:uiPriority="52"/>
-    <w:lsdException w:name="List Table 1 Light Accent 1" w:uiPriority="46"/>
-    <w:lsdException w:name="List Table 2 Accent 1" w:uiPriority="47"/>
-    <w:lsdException w:name="List Table 3 Accent 1" w:uiPriority="48"/>
-    <w:lsdException w:name="List Table 4 Accent 1" w:uiPriority="49"/>
-    <w:lsdException w:name="List Table 5 Dark Accent 1" w:uiPriority="50"/>
-    <w:lsdException w:name="List Table 6 Colorful Accent 1" w:uiPriority="51"/>
-    <w:lsdException w:name="List Table 7 Colorful Accent 1" w:uiPriority="52"/>
-    <w:lsdException w:name="List Table 1 Light Accent 2" w:uiPriority="46"/>
-    <w:lsdException w:name="List Table 2 Accent 2" w:uiPriority="47"/>
-    <w:lsdException w:name="List Table 3 Accent 2" w:uiPriority="48"/>
-    <w:lsdException w:name="List Table 4 Accent 2" w:uiPriority="49"/>
-    <w:lsdException w:name="List Table 5 Dark Accent 2" w:uiPriority="50"/>
-    <w:lsdException w:name="List Table 6 Colorful Accent 2" w:uiPriority="51"/>
-    <w:lsdException w:name="List Table 7 Colorful Accent 2" w:uiPriority="52"/>
-    <w:lsdException w:name="List Table 1 Light Accent 3" w:uiPriority="46"/>
-    <w:lsdException w:name="List Table 2 Accent 3" w:uiPriority="47"/>
-    <w:lsdException w:name="List Table 3 Accent 3" w:uiPriority="48"/>
-    <w:lsdException w:name="List Table 4 Accent 3" w:uiPriority="49"/>
-    <w:lsdException w:name="List Table 5 Dark Accent 3" w:uiPriority="50"/>
-    <w:lsdException w:name="List Table 6 Colorful Accent 3" w:uiPriority="51"/>
-    <w:lsdException w:name="List Table 7 Colorful Accent 3" w:uiPriority="52"/>
-    <w:lsdException w:name="List Table 1 Light Accent 4" w:uiPriority="46"/>
-    <w:lsdException w:name="List Table 2 Accent 4" w:uiPriority="47"/>
-    <w:lsdException w:name="List Table 3 Accent 4" w:uiPriority="48"/>
-    <w:lsdException w:name="List Table 4 Accent 4" w:uiPriority="49"/>
-    <w:lsdException w:name="List Table 5 Dark Accent 4" w:uiPriority="50"/>
-    <w:lsdException w:name="List Table 6 Colorful Accent 4" w:uiPriority="51"/>
-    <w:lsdException w:name="List Table 7 Colorful Accent 4" w:uiPriority="52"/>
-    <w:lsdException w:name="List Table 1 Light Accent 5" w:uiPriority="46"/>
-    <w:lsdException w:name="List Table 2 Accent 5" w:uiPriority="47"/>
-    <w:lsdException w:name="List Table 3 Accent 5" w:uiPriority="48"/>
-    <w:lsdException w:name="List Table 4 Accent 5" w:uiPriority="49"/>
-    <w:lsdException w:name="List Table 5 Dark Accent 5" w:uiPriority="50"/>
-    <w:lsdException w:name="List Table 6 Colorful Accent 5" w:uiPriority="51"/>
-    <w:lsdException w:name="List Table 7 Colorful Accent 5" w:uiPriority="52"/>
-    <w:lsdException w:name="List Table 1 Light Accent 6" w:uiPriority="46"/>
-    <w:lsdException w:name="List Table 2 Accent 6" w:uiPriority="47"/>
-    <w:lsdException w:name="List Table 3 Accent 6" w:uiPriority="48"/>
-    <w:lsdException w:name="List Table 4 Accent 6" w:uiPriority="49"/>
-    <w:lsdException w:name="List Table 5 Dark Accent 6" w:uiPriority="50"/>
-    <w:lsdException w:name="List Table 6 Colorful Accent 6" w:uiPriority="51"/>
-    <w:lsdException w:name="List Table 7 Colorful Accent 6" w:uiPriority="52"/>
+  <w:latentStyles w:defLockedState="0" w:defUIPriority="99" w:defSemiHidden="1" w:defUnhideWhenUsed="1" w:defQFormat="0" w:count="276">
+    <w:lsdException w:name="Normal" w:semiHidden="0" w:uiPriority="0" w:unhideWhenUsed="0" w:qFormat="1"/>
+    <w:lsdException w:name="heading 1" w:semiHidden="0" w:uiPriority="9" w:unhideWhenUsed="0" w:qFormat="1"/>
+    <w:lsdException w:name="heading 2" w:uiPriority="9" w:qFormat="1"/>
+    <w:lsdException w:name="heading 3" w:uiPriority="9" w:qFormat="1"/>
+    <w:lsdException w:name="heading 4" w:uiPriority="9" w:qFormat="1"/>
+    <w:lsdException w:name="heading 5" w:uiPriority="9" w:qFormat="1"/>
+    <w:lsdException w:name="heading 6" w:uiPriority="9" w:qFormat="1"/>
+    <w:lsdException w:name="heading 7" w:uiPriority="9" w:qFormat="1"/>
+    <w:lsdException w:name="heading 8" w:uiPriority="9" w:qFormat="1"/>
+    <w:lsdException w:name="heading 9" w:uiPriority="9" w:qFormat="1"/>
+    <w:lsdException w:name="toc 1" w:uiPriority="39"/>
+    <w:lsdException w:name="toc 2" w:uiPriority="39"/>
+    <w:lsdException w:name="toc 3" w:uiPriority="39"/>
+    <w:lsdException w:name="toc 4" w:uiPriority="39"/>
+    <w:lsdException w:name="toc 5" w:uiPriority="39"/>
+    <w:lsdException w:name="toc 6" w:uiPriority="39"/>
+    <w:lsdException w:name="toc 7" w:uiPriority="39"/>
+    <w:lsdException w:name="toc 8" w:uiPriority="39"/>
+    <w:lsdException w:name="toc 9" w:uiPriority="39"/>
+    <w:lsdException w:name="caption" w:uiPriority="35" w:qFormat="1"/>
+    <w:lsdException w:name="Title" w:semiHidden="0" w:uiPriority="10" w:unhideWhenUsed="0" w:qFormat="1"/>
+    <w:lsdException w:name="Default Paragraph Font" w:uiPriority="1"/>
+    <w:lsdException w:name="Subtitle" w:semiHidden="0" w:uiPriority="11" w:unhideWhenUsed="0" w:qFormat="1"/>
+    <w:lsdException w:name="Strong" w:semiHidden="0" w:uiPriority="22" w:unhideWhenUsed="0" w:qFormat="1"/>
+    <w:lsdException w:name="Emphasis" w:semiHidden="0" w:uiPriority="20" w:unhideWhenUsed="0" w:qFormat="1"/>
+    <w:lsdException w:name="Table Grid" w:semiHidden="0" w:uiPriority="39" w:unhideWhenUsed="0"/>
+    <w:lsdException w:name="Placeholder Text" w:unhideWhenUsed="0"/>
+    <w:lsdException w:name="No Spacing" w:semiHidden="0" w:uiPriority="1" w:unhideWhenUsed="0" w:qFormat="1"/>
+    <w:lsdException w:name="Light Shading" w:semiHidden="0" w:uiPriority="60" w:unhideWhenUsed="0"/>
+    <w:lsdException w:name="Light List" w:semiHidden="0" w:uiPriority="61" w:unhideWhenUsed="0"/>
+    <w:lsdException w:name="Light Grid" w:semiHidden="0" w:uiPriority="62" w:unhideWhenUsed="0"/>
+    <w:lsdException w:name="Medium Shading 1" w:semiHidden="0" w:uiPriority="63" w:unhideWhenUsed="0"/>
+    <w:lsdException w:name="Medium Shading 2" w:semiHidden="0" w:uiPriority="64" w:unhideWhenUsed="0"/>
+    <w:lsdException w:name="Medium List 1" w:semiHidden="0" w:uiPriority="65" w:unhideWhenUsed="0"/>
+    <w:lsdException w:name="Medium List 2" w:semiHidden="0" w:uiPriority="66" w:unhideWhenUsed="0"/>
+    <w:lsdException w:name="Medium Grid 1" w:semiHidden="0" w:uiPriority="67" w:unhideWhenUsed="0"/>
+    <w:lsdException w:name="Medium Grid 2" w:semiHidden="0" w:uiPriority="68" w:unhideWhenUsed="0"/>
+    <w:lsdException w:name="Medium Grid 3" w:semiHidden="0" w:uiPriority="69" w:unhideWhenUsed="0"/>
+    <w:lsdException w:name="Dark List" w:semiHidden="0" w:uiPriority="70" w:unhideWhenUsed="0"/>
+    <w:lsdException w:name="Colorful Shading" w:semiHidden="0" w:uiPriority="71" w:unhideWhenUsed="0"/>
+    <w:lsdException w:name="Colorful List" w:semiHidden="0" w:uiPriority="72" w:unhideWhenUsed="0"/>
+    <w:lsdException w:name="Colorful Grid" w:semiHidden="0" w:uiPriority="73" w:unhideWhenUsed="0"/>
+    <w:lsdException w:name="Light Shading Accent 1" w:semiHidden="0" w:uiPriority="60" w:unhideWhenUsed="0"/>
+    <w:lsdException w:name="Light List Accent 1" w:semiHidden="0" w:uiPriority="61" w:unhideWhenUsed="0"/>
+    <w:lsdException w:name="Light Grid Accent 1" w:semiHidden="0" w:uiPriority="62" w:unhideWhenUsed="0"/>
+    <w:lsdException w:name="Medium Shading 1 Accent 1" w:semiHidden="0" w:uiPriority="63" w:unhideWhenUsed="0"/>
+    <w:lsdException w:name="Medium Shading 2 Accent 1" w:semiHidden="0" w:uiPriority="64" w:unhideWhenUsed="0"/>
+    <w:lsdException w:name="Medium List 1 Accent 1" w:semiHidden="0" w:uiPriority="65" w:unhideWhenUsed="0"/>
+    <w:lsdException w:name="Revision" w:unhideWhenUsed="0"/>
+    <w:lsdException w:name="List Paragraph" w:semiHidden="0" w:uiPriority="34" w:unhideWhenUsed="0" w:qFormat="1"/>
+    <w:lsdException w:name="Quote" w:semiHidden="0" w:uiPriority="29" w:unhideWhenUsed="0" w:qFormat="1"/>
+    <w:lsdException w:name="Intense Quote" w:semiHidden="0" w:uiPriority="30" w:unhideWhenUsed="0" w:qFormat="1"/>
+    <w:lsdException w:name="Medium List 2 Accent 1" w:semiHidden="0" w:uiPriority="66" w:unhideWhenUsed="0"/>
+    <w:lsdException w:name="Medium Grid 1 Accent 1" w:semiHidden="0" w:uiPriority="67" w:unhideWhenUsed="0"/>
+    <w:lsdException w:name="Medium Grid 2 Accent 1" w:semiHidden="0" w:uiPriority="68" w:unhideWhenUsed="0"/>
+    <w:lsdException w:name="Medium Grid 3 Accent 1" w:semiHidden="0" w:uiPriority="69" w:unhideWhenUsed="0"/>
+    <w:lsdException w:name="Dark List Accent 1" w:semiHidden="0" w:uiPriority="70" w:unhideWhenUsed="0"/>
+    <w:lsdException w:name="Colorful Shading Accent 1" w:semiHidden="0" w:uiPriority="71" w:unhideWhenUsed="0"/>
+    <w:lsdException w:name="Colorful List Accent 1" w:semiHidden="0" w:uiPriority="72" w:unhideWhenUsed="0"/>
+    <w:lsdException w:name="Colorful Grid Accent 1" w:semiHidden="0" w:uiPriority="73" w:unhideWhenUsed="0"/>
+    <w:lsdException w:name="Light Shading Accent 2" w:semiHidden="0" w:uiPriority="60" w:unhideWhenUsed="0"/>
+    <w:lsdException w:name="Light List Accent 2" w:semiHidden="0" w:uiPriority="61" w:unhideWhenUsed="0"/>
+    <w:lsdException w:name="Light Grid Accent 2" w:semiHidden="0" w:uiPriority="62" w:unhideWhenUsed="0"/>
+    <w:lsdException w:name="Medium Shading 1 Accent 2" w:semiHidden="0" w:uiPriority="63" w:unhideWhenUsed="0"/>
+    <w:lsdException w:name="Medium Shading 2 Accent 2" w:semiHidden="0" w:uiPriority="64" w:unhideWhenUsed="0"/>
+    <w:lsdException w:name="Medium List 1 Accent 2" w:semiHidden="0" w:uiPriority="65" w:unhideWhenUsed="0"/>
+    <w:lsdException w:name="Medium List 2 Accent 2" w:semiHidden="0" w:uiPriority="66" w:unhideWhenUsed="0"/>
+    <w:lsdException w:name="Medium Grid 1 Accent 2" w:semiHidden="0" w:uiPriority="67" w:unhideWhenUsed="0"/>
+    <w:lsdException w:name="Medium Grid 2 Accent 2" w:semiHidden="0" w:uiPriority="68" w:unhideWhenUsed="0"/>
+    <w:lsdException w:name="Medium Grid 3 Accent 2" w:semiHidden="0" w:uiPriority="69" w:unhideWhenUsed="0"/>
+    <w:lsdException w:name="Dark List Accent 2" w:semiHidden="0" w:uiPriority="70" w:unhideWhenUsed="0"/>
+    <w:lsdException w:name="Colorful Shading Accent 2" w:semiHidden="0" w:uiPriority="71" w:unhideWhenUsed="0"/>
+    <w:lsdException w:name="Colorful List Accent 2" w:semiHidden="0" w:uiPriority="72" w:unhideWhenUsed="0"/>
+    <w:lsdException w:name="Colorful Grid Accent 2" w:semiHidden="0" w:uiPriority="73" w:unhideWhenUsed="0"/>
+    <w:lsdException w:name="Light Shading Accent 3" w:semiHidden="0" w:uiPriority="60" w:unhideWhenUsed="0"/>
+    <w:lsdException w:name="Light List Accent 3" w:semiHidden="0" w:uiPriority="61" w:unhideWhenUsed="0"/>
+    <w:lsdException w:name="Light Grid Accent 3" w:semiHidden="0" w:uiPriority="62" w:unhideWhenUsed="0"/>
+    <w:lsdException w:name="Medium Shading 1 Accent 3" w:semiHidden="0" w:uiPriority="63" w:unhideWhenUsed="0"/>
+    <w:lsdException w:name="Medium Shading 2 Accent 3" w:semiHidden="0" w:uiPriority="64" w:unhideWhenUsed="0"/>
+    <w:lsdException w:name="Medium List 1 Accent 3" w:semiHidden="0" w:uiPriority="65" w:unhideWhenUsed="0"/>
+    <w:lsdException w:name="Medium List 2 Accent 3" w:semiHidden="0" w:uiPriority="66" w:unhideWhenUsed="0"/>
+    <w:lsdException w:name="Medium Grid 1 Accent 3" w:semiHidden="0" w:uiPriority="67" w:unhideWhenUsed="0"/>
+    <w:lsdException w:name="Medium Grid 2 Accent 3" w:semiHidden="0" w:uiPriority="68" w:unhideWhenUsed="0"/>
+    <w:lsdException w:name="Medium Grid 3 Accent 3" w:semiHidden="0" w:uiPriority="69" w:unhideWhenUsed="0"/>
+    <w:lsdException w:name="Dark List Accent 3" w:semiHidden="0" w:uiPriority="70" w:unhideWhenUsed="0"/>
+    <w:lsdException w:name="Colorful Shading Accent 3" w:semiHidden="0" w:uiPriority="71" w:unhideWhenUsed="0"/>
+    <w:lsdException w:name="Colorful List Accent 3" w:semiHidden="0" w:uiPriority="72" w:unhideWhenUsed="0"/>
+    <w:lsdException w:name="Colorful Grid Accent 3" w:semiHidden="0" w:uiPriority="73" w:unhideWhenUsed="0"/>
+    <w:lsdException w:name="Light Shading Accent 4" w:semiHidden="0" w:uiPriority="60" w:unhideWhenUsed="0"/>
+    <w:lsdException w:name="Light List Accent 4" w:semiHidden="0" w:uiPriority="61" w:unhideWhenUsed="0"/>
+    <w:lsdException w:name="Light Grid Accent 4" w:semiHidden="0" w:uiPriority="62" w:unhideWhenUsed="0"/>
+    <w:lsdException w:name="Medium Shading 1 Accent 4" w:semiHidden="0" w:uiPriority="63" w:unhideWhenUsed="0"/>
+    <w:lsdException w:name="Medium Shading 2 Accent 4" w:semiHidden="0" w:uiPriority="64" w:unhideWhenUsed="0"/>
+    <w:lsdException w:name="Medium List 1 Accent 4" w:semiHidden="0" w:uiPriority="65" w:unhideWhenUsed="0"/>
+    <w:lsdException w:name="Medium List 2 Accent 4" w:semiHidden="0" w:uiPriority="66" w:unhideWhenUsed="0"/>
+    <w:lsdException w:name="Medium Grid 1 Accent 4" w:semiHidden="0" w:uiPriority="67" w:unhideWhenUsed="0"/>
+    <w:lsdException w:name="Medium Grid 2 Accent 4" w:semiHidden="0" w:uiPriority="68" w:unhideWhenUsed="0"/>
+    <w:lsdException w:name="Medium Grid 3 Accent 4" w:semiHidden="0" w:uiPriority="69" w:unhideWhenUsed="0"/>
+    <w:lsdException w:name="Dark List Accent 4" w:semiHidden="0" w:uiPriority="70" w:unhideWhenUsed="0"/>
+    <w:lsdException w:name="Colorful Shading Accent 4" w:semiHidden="0" w:uiPriority="71" w:unhideWhenUsed="0"/>
+    <w:lsdException w:name="Colorful List Accent 4" w:semiHidden="0" w:uiPriority="72" w:unhideWhenUsed="0"/>
+    <w:lsdException w:name="Colorful Grid Accent 4" w:semiHidden="0" w:uiPriority="73" w:unhideWhenUsed="0"/>
+    <w:lsdException w:name="Light Shading Accent 5" w:semiHidden="0" w:uiPriority="60" w:unhideWhenUsed="0"/>
+    <w:lsdException w:name="Light List Accent 5" w:semiHidden="0" w:uiPriority="61" w:unhideWhenUsed="0"/>
+    <w:lsdException w:name="Light Grid Accent 5" w:semiHidden="0" w:uiPriority="62" w:unhideWhenUsed="0"/>
+    <w:lsdException w:name="Medium Shading 1 Accent 5" w:semiHidden="0" w:uiPriority="63" w:unhideWhenUsed="0"/>
+    <w:lsdException w:name="Medium Shading 2 Accent 5" w:semiHidden="0" w:uiPriority="64" w:unhideWhenUsed="0"/>
+    <w:lsdException w:name="Medium List 1 Accent 5" w:semiHidden="0" w:uiPriority="65" w:unhideWhenUsed="0"/>
+    <w:lsdException w:name="Medium List 2 Accent 5" w:semiHidden="0" w:uiPriority="66" w:unhideWhenUsed="0"/>
+    <w:lsdException w:name="Medium Grid 1 Accent 5" w:semiHidden="0" w:uiPriority="67" w:unhideWhenUsed="0"/>
+    <w:lsdException w:name="Medium Grid 2 Accent 5" w:semiHidden="0" w:uiPriority="68" w:unhideWhenUsed="0"/>
+    <w:lsdException w:name="Medium Grid 3 Accent 5" w:semiHidden="0" w:uiPriority="69" w:unhideWhenUsed="0"/>
+    <w:lsdException w:name="Dark List Accent 5" w:semiHidden="0" w:uiPriority="70" w:unhideWhenUsed="0"/>
+    <w:lsdException w:name="Colorful Shading Accent 5" w:semiHidden="0" w:uiPriority="71" w:unhideWhenUsed="0"/>
+    <w:lsdException w:name="Colorful List Accent 5" w:semiHidden="0" w:uiPriority="72" w:unhideWhenUsed="0"/>
+    <w:lsdException w:name="Colorful Grid Accent 5" w:semiHidden="0" w:uiPriority="73" w:unhideWhenUsed="0"/>
+    <w:lsdException w:name="Light Shading Accent 6" w:semiHidden="0" w:uiPriority="60" w:unhideWhenUsed="0"/>
+    <w:lsdException w:name="Light List Accent 6" w:semiHidden="0" w:uiPriority="61" w:unhideWhenUsed="0"/>
+    <w:lsdException w:name="Light Grid Accent 6" w:semiHidden="0" w:uiPriority="62" w:unhideWhenUsed="0"/>
+    <w:lsdException w:name="Medium Shading 1 Accent 6" w:semiHidden="0" w:uiPriority="63" w:unhideWhenUsed="0"/>
+    <w:lsdException w:name="Medium Shading 2 Accent 6" w:semiHidden="0" w:uiPriority="64" w:unhideWhenUsed="0"/>
+    <w:lsdException w:name="Medium List 1 Accent 6" w:semiHidden="0" w:uiPriority="65" w:unhideWhenUsed="0"/>
+    <w:lsdException w:name="Medium List 2 Accent 6" w:semiHidden="0" w:uiPriority="66" w:unhideWhenUsed="0"/>
+    <w:lsdException w:name="Medium Grid 1 Accent 6" w:semiHidden="0" w:uiPriority="67" w:unhideWhenUsed="0"/>
+    <w:lsdException w:name="Medium Grid 2 Accent 6" w:semiHidden="0" w:uiPriority="68" w:unhideWhenUsed="0"/>
+    <w:lsdException w:name="Medium Grid 3 Accent 6" w:semiHidden="0" w:uiPriority="69" w:unhideWhenUsed="0"/>
+    <w:lsdException w:name="Dark List Accent 6" w:semiHidden="0" w:uiPriority="70" w:unhideWhenUsed="0"/>
+    <w:lsdException w:name="Colorful Shading Accent 6" w:semiHidden="0" w:uiPriority="71" w:unhideWhenUsed="0"/>
+    <w:lsdException w:name="Colorful List Accent 6" w:semiHidden="0" w:uiPriority="72" w:unhideWhenUsed="0"/>
+    <w:lsdException w:name="Colorful Grid Accent 6" w:semiHidden="0" w:uiPriority="73" w:unhideWhenUsed="0"/>
+    <w:lsdException w:name="Subtle Emphasis" w:semiHidden="0" w:uiPriority="19" w:unhideWhenUsed="0" w:qFormat="1"/>
+    <w:lsdException w:name="Intense Emphasis" w:semiHidden="0" w:uiPriority="21" w:unhideWhenUsed="0" w:qFormat="1"/>
+    <w:lsdException w:name="Subtle Reference" w:semiHidden="0" w:uiPriority="31" w:unhideWhenUsed="0" w:qFormat="1"/>
+    <w:lsdException w:name="Intense Reference" w:semiHidden="0" w:uiPriority="32" w:unhideWhenUsed="0" w:qFormat="1"/>
+    <w:lsdException w:name="Book Title" w:semiHidden="0" w:uiPriority="33" w:unhideWhenUsed="0" w:qFormat="1"/>
+    <w:lsdException w:name="Bibliography" w:uiPriority="37"/>
+    <w:lsdException w:name="TOC Heading" w:uiPriority="39" w:qFormat="1"/>
   </w:latentStyles>
   <w:style w:type="paragraph" w:default="1" w:styleId="Normal">
     <w:name w:val="Normal"/>
@@ -8759,15 +8657,14 @@
   </w:style>
   <w:style w:type="character" w:default="1" w:styleId="DefaultParagraphFont">
     <w:name w:val="Default Paragraph Font"/>
-    <w:uiPriority w:val="1"/>
     <w:semiHidden/>
     <w:unhideWhenUsed/>
   </w:style>
   <w:style w:type="table" w:default="1" w:styleId="TableNormal">
     <w:name w:val="Normal Table"/>
-    <w:uiPriority w:val="99"/>
     <w:semiHidden/>
     <w:unhideWhenUsed/>
+    <w:qFormat/>
     <w:tblPr>
       <w:tblInd w:w="0" w:type="dxa"/>
       <w:tblCellMar>
@@ -8780,7 +8677,6 @@
   </w:style>
   <w:style w:type="numbering" w:default="1" w:styleId="NoList">
     <w:name w:val="No List"/>
-    <w:uiPriority w:val="99"/>
     <w:semiHidden/>
     <w:unhideWhenUsed/>
   </w:style>
@@ -8951,7 +8847,7 @@
     </a:clrScheme>
     <a:fontScheme name="Office">
       <a:majorFont>
-        <a:latin typeface="Calibri Light" panose="020F0302020204030204"/>
+        <a:latin typeface="Calibri Light"/>
         <a:ea typeface=""/>
         <a:cs typeface=""/>
         <a:font script="Jpan" typeface="Yu Gothic Light"/>
@@ -8986,7 +8882,7 @@
         <a:font script="Geor" typeface="Sylfaen"/>
       </a:majorFont>
       <a:minorFont>
-        <a:latin typeface="Calibri" panose="020F0502020204030204"/>
+        <a:latin typeface="Calibri"/>
         <a:ea typeface=""/>
         <a:cs typeface=""/>
         <a:font script="Jpan" typeface="Yu Mincho"/>
@@ -9163,7 +9059,7 @@
   <a:extraClrSchemeLst/>
   <a:extLst>
     <a:ext uri="{05A4C25C-085E-4340-85A3-A5531E510DB2}">
-      <thm15:themeFamily xmlns:thm15="http://schemas.microsoft.com/office/thememl/2012/main" name="Office Theme" id="{62F939B6-93AF-4DB8-9C6B-D6C7DFDC589F}" vid="{4A3C46E8-61CC-4603-A589-7422A47A8E4A}"/>
+      <thm15:themeFamily xmlns:thm15="http://schemas.microsoft.com/office/thememl/2012/main" xmlns:a="http://schemas.openxmlformats.org/drawingml/2006/main" xmlns="" name="Office Theme" id="{62F939B6-93AF-4DB8-9C6B-D6C7DFDC589F}" vid="{4A3C46E8-61CC-4603-A589-7422A47A8E4A}"/>
     </a:ext>
   </a:extLst>
 </a:theme>

</xml_diff>

<commit_message>
updated Decodon_hand_pollinations_2016 to include new columns for trays and collection
</commit_message>
<xml_diff>
--- a/Pollination Methods.docx
+++ b/Pollination Methods.docx
@@ -1,6 +1,6 @@
 
 <file path=word/document.xml><?xml version="1.0" encoding="utf-8"?>
-<w:document xmlns:mo="http://schemas.microsoft.com/office/mac/office/2008/main" xmlns:ve="http://schemas.openxmlformats.org/markup-compatibility/2006" xmlns:mv="urn:schemas-microsoft-com:mac:vml" xmlns:o="urn:schemas-microsoft-com:office:office" xmlns:r="http://schemas.openxmlformats.org/officeDocument/2006/relationships" xmlns:m="http://schemas.openxmlformats.org/officeDocument/2006/math" xmlns:v="urn:schemas-microsoft-com:vml" xmlns:wp="http://schemas.openxmlformats.org/drawingml/2006/wordprocessingDrawing" xmlns:w10="urn:schemas-microsoft-com:office:word" xmlns:w="http://schemas.openxmlformats.org/wordprocessingml/2006/main" xmlns:wne="http://schemas.microsoft.com/office/word/2006/wordml">
+<w:document xmlns:wpc="http://schemas.microsoft.com/office/word/2010/wordprocessingCanvas" xmlns:mo="http://schemas.microsoft.com/office/mac/office/2008/main" xmlns:mc="http://schemas.openxmlformats.org/markup-compatibility/2006" xmlns:mv="urn:schemas-microsoft-com:mac:vml" xmlns:o="urn:schemas-microsoft-com:office:office" xmlns:r="http://schemas.openxmlformats.org/officeDocument/2006/relationships" xmlns:m="http://schemas.openxmlformats.org/officeDocument/2006/math" xmlns:v="urn:schemas-microsoft-com:vml" xmlns:wp14="http://schemas.microsoft.com/office/word/2010/wordprocessingDrawing" xmlns:wp="http://schemas.openxmlformats.org/drawingml/2006/wordprocessingDrawing" xmlns:w10="urn:schemas-microsoft-com:office:word" xmlns:w="http://schemas.openxmlformats.org/wordprocessingml/2006/main" xmlns:w14="http://schemas.microsoft.com/office/word/2010/wordml" xmlns:w15="http://schemas.microsoft.com/office/word/2012/wordml" xmlns:wpg="http://schemas.microsoft.com/office/word/2010/wordprocessingGroup" xmlns:wpi="http://schemas.microsoft.com/office/word/2010/wordprocessingInk" xmlns:wne="http://schemas.microsoft.com/office/word/2006/wordml" xmlns:wps="http://schemas.microsoft.com/office/word/2010/wordprocessingShape" mc:Ignorable="w14 w15 wp14">
   <w:body>
     <w:p>
       <w:pPr>
@@ -51,27 +51,23 @@
           <w:bCs/>
           <w:color w:val="000000"/>
         </w:rPr>
-        <w:t xml:space="preserve">16 </w:t>
-      </w:r>
-      <w:proofErr w:type="spellStart"/>
-      <w:proofErr w:type="gramStart"/>
+        <w:t>16 Monomorphic populations and 1</w:t>
+      </w:r>
       <w:r>
         <w:rPr>
           <w:rFonts w:ascii="Calibri" w:eastAsia="Times New Roman" w:hAnsi="Calibri"/>
           <w:bCs/>
           <w:color w:val="000000"/>
         </w:rPr>
-        <w:t>Monomorphic</w:t>
-      </w:r>
-      <w:proofErr w:type="spellEnd"/>
-      <w:proofErr w:type="gramEnd"/>
+        <w:t>6 polymorphic (6 dimorphic, 10 t</w:t>
+      </w:r>
       <w:r>
         <w:rPr>
           <w:rFonts w:ascii="Calibri" w:eastAsia="Times New Roman" w:hAnsi="Calibri"/>
           <w:bCs/>
           <w:color w:val="000000"/>
         </w:rPr>
-        <w:t xml:space="preserve"> populations and 1</w:t>
+        <w:t>rimorphic)</w:t>
       </w:r>
       <w:r>
         <w:rPr>
@@ -79,16 +75,15 @@
           <w:bCs/>
           <w:color w:val="000000"/>
         </w:rPr>
-        <w:t xml:space="preserve">6 polymorphic (6 dimorphic, 10 </w:t>
-      </w:r>
-      <w:proofErr w:type="spellStart"/>
+        <w:t xml:space="preserve"> populations was assessed in a common greenhouse environment</w:t>
+      </w:r>
       <w:r>
         <w:rPr>
           <w:rFonts w:ascii="Calibri" w:eastAsia="Times New Roman" w:hAnsi="Calibri"/>
           <w:bCs/>
           <w:color w:val="000000"/>
         </w:rPr>
-        <w:t>t</w:t>
+        <w:t>.</w:t>
       </w:r>
       <w:r>
         <w:rPr>
@@ -96,16 +91,15 @@
           <w:bCs/>
           <w:color w:val="000000"/>
         </w:rPr>
-        <w:t>rimorphic</w:t>
-      </w:r>
-      <w:proofErr w:type="spellEnd"/>
+        <w:t xml:space="preserve"> </w:t>
+      </w:r>
       <w:r>
         <w:rPr>
           <w:rFonts w:ascii="Calibri" w:eastAsia="Times New Roman" w:hAnsi="Calibri"/>
           <w:bCs/>
           <w:color w:val="000000"/>
         </w:rPr>
-        <w:t>)</w:t>
+        <w:t>Cuttings and young clonal offspring</w:t>
       </w:r>
       <w:r>
         <w:rPr>
@@ -113,7 +107,7 @@
           <w:bCs/>
           <w:color w:val="000000"/>
         </w:rPr>
-        <w:t xml:space="preserve"> populations was assessed in a common greenhouse environment</w:t>
+        <w:t xml:space="preserve"> were collected in</w:t>
       </w:r>
       <w:r>
         <w:rPr>
@@ -121,7 +115,7 @@
           <w:bCs/>
           <w:color w:val="000000"/>
         </w:rPr>
-        <w:t>.</w:t>
+        <w:t xml:space="preserve"> the field in</w:t>
       </w:r>
       <w:r>
         <w:rPr>
@@ -129,7 +123,7 @@
           <w:bCs/>
           <w:color w:val="000000"/>
         </w:rPr>
-        <w:t xml:space="preserve"> </w:t>
+        <w:t xml:space="preserve"> 2014 by CGE and in 2015 by MPB + CT. </w:t>
       </w:r>
       <w:r>
         <w:rPr>
@@ -137,25 +131,23 @@
           <w:bCs/>
           <w:color w:val="000000"/>
         </w:rPr>
-        <w:t xml:space="preserve">Cuttings and young </w:t>
-      </w:r>
-      <w:proofErr w:type="spellStart"/>
+        <w:t xml:space="preserve">All field collected plants were separated by at least 1 canoe length (16-feet). </w:t>
+      </w:r>
       <w:r>
         <w:rPr>
           <w:rFonts w:ascii="Calibri" w:eastAsia="Times New Roman" w:hAnsi="Calibri"/>
           <w:bCs/>
           <w:color w:val="000000"/>
         </w:rPr>
-        <w:t>clonal</w:t>
-      </w:r>
-      <w:proofErr w:type="spellEnd"/>
+        <w:t>Plants were potted is 6-inch r</w:t>
+      </w:r>
       <w:r>
         <w:rPr>
           <w:rFonts w:ascii="Calibri" w:eastAsia="Times New Roman" w:hAnsi="Calibri"/>
           <w:bCs/>
           <w:color w:val="000000"/>
         </w:rPr>
-        <w:t xml:space="preserve"> offspring</w:t>
+        <w:t>ound pots in</w:t>
       </w:r>
       <w:r>
         <w:rPr>
@@ -163,91 +155,7 @@
           <w:bCs/>
           <w:color w:val="000000"/>
         </w:rPr>
-        <w:t xml:space="preserve"> were collected in</w:t>
-      </w:r>
-      <w:r>
-        <w:rPr>
-          <w:rFonts w:ascii="Calibri" w:eastAsia="Times New Roman" w:hAnsi="Calibri"/>
-          <w:bCs/>
-          <w:color w:val="000000"/>
-        </w:rPr>
-        <w:t xml:space="preserve"> the field in</w:t>
-      </w:r>
-      <w:r>
-        <w:rPr>
-          <w:rFonts w:ascii="Calibri" w:eastAsia="Times New Roman" w:hAnsi="Calibri"/>
-          <w:bCs/>
-          <w:color w:val="000000"/>
-        </w:rPr>
-        <w:t xml:space="preserve"> 2014 by CGE and in 2015 by MPB + CT. </w:t>
-      </w:r>
-      <w:r>
-        <w:rPr>
-          <w:rFonts w:ascii="Calibri" w:eastAsia="Times New Roman" w:hAnsi="Calibri"/>
-          <w:bCs/>
-          <w:color w:val="000000"/>
-        </w:rPr>
-        <w:t xml:space="preserve">All </w:t>
-      </w:r>
-      <w:proofErr w:type="gramStart"/>
-      <w:r>
-        <w:rPr>
-          <w:rFonts w:ascii="Calibri" w:eastAsia="Times New Roman" w:hAnsi="Calibri"/>
-          <w:bCs/>
-          <w:color w:val="000000"/>
-        </w:rPr>
-        <w:t>field collected</w:t>
-      </w:r>
-      <w:proofErr w:type="gramEnd"/>
-      <w:r>
-        <w:rPr>
-          <w:rFonts w:ascii="Calibri" w:eastAsia="Times New Roman" w:hAnsi="Calibri"/>
-          <w:bCs/>
-          <w:color w:val="000000"/>
-        </w:rPr>
-        <w:t xml:space="preserve"> plants were separated by at least 1 canoe length (16-feet). </w:t>
-      </w:r>
-      <w:r>
-        <w:rPr>
-          <w:rFonts w:ascii="Calibri" w:eastAsia="Times New Roman" w:hAnsi="Calibri"/>
-          <w:bCs/>
-          <w:color w:val="000000"/>
-        </w:rPr>
-        <w:t>Plants were potted is 6-inch r</w:t>
-      </w:r>
-      <w:r>
-        <w:rPr>
-          <w:rFonts w:ascii="Calibri" w:eastAsia="Times New Roman" w:hAnsi="Calibri"/>
-          <w:bCs/>
-          <w:color w:val="000000"/>
-        </w:rPr>
-        <w:t>ound pots in</w:t>
-      </w:r>
-      <w:r>
-        <w:rPr>
-          <w:rFonts w:ascii="Calibri" w:eastAsia="Times New Roman" w:hAnsi="Calibri"/>
-          <w:bCs/>
-          <w:color w:val="000000"/>
-        </w:rPr>
-        <w:t xml:space="preserve"> </w:t>
-      </w:r>
-      <w:proofErr w:type="spellStart"/>
-      <w:r>
-        <w:rPr>
-          <w:rFonts w:ascii="Calibri" w:eastAsia="Times New Roman" w:hAnsi="Calibri"/>
-          <w:bCs/>
-          <w:color w:val="000000"/>
-        </w:rPr>
-        <w:t>ProMix</w:t>
-      </w:r>
-      <w:proofErr w:type="spellEnd"/>
-      <w:r>
-        <w:rPr>
-          <w:rFonts w:ascii="Calibri" w:eastAsia="Times New Roman" w:hAnsi="Calibri"/>
-          <w:bCs/>
-          <w:color w:val="000000"/>
-        </w:rPr>
-        <w:t xml:space="preserve"> professional potting soil. </w:t>
+        <w:t xml:space="preserve"> ProMix professional potting soil. </w:t>
       </w:r>
     </w:p>
     <w:p>
@@ -305,34 +213,32 @@
           <w:bCs/>
           <w:color w:val="000000"/>
         </w:rPr>
-        <w:t xml:space="preserve">C in one of the following locations: </w:t>
-      </w:r>
-      <w:proofErr w:type="spellStart"/>
+        <w:t>C in one of the following locations: coldroom on 3</w:t>
+      </w:r>
       <w:r>
         <w:rPr>
           <w:rFonts w:ascii="Calibri" w:eastAsia="Times New Roman" w:hAnsi="Calibri"/>
           <w:bCs/>
           <w:color w:val="000000"/>
-        </w:rPr>
-        <w:t>coldroom</w:t>
-      </w:r>
-      <w:proofErr w:type="spellEnd"/>
+          <w:vertAlign w:val="superscript"/>
+        </w:rPr>
+        <w:t>rd</w:t>
+      </w:r>
       <w:r>
         <w:rPr>
           <w:rFonts w:ascii="Calibri" w:eastAsia="Times New Roman" w:hAnsi="Calibri"/>
           <w:bCs/>
           <w:color w:val="000000"/>
         </w:rPr>
-        <w:t xml:space="preserve"> on 3</w:t>
+        <w:t xml:space="preserve"> floor, growth chamber, or lab fridge. Plants were placed into cold storage in late December 2015 and early February 2016. </w:t>
       </w:r>
       <w:r>
         <w:rPr>
           <w:rFonts w:ascii="Calibri" w:eastAsia="Times New Roman" w:hAnsi="Calibri"/>
           <w:bCs/>
           <w:color w:val="000000"/>
-          <w:vertAlign w:val="superscript"/>
-        </w:rPr>
-        <w:t>rd</w:t>
+        </w:rPr>
+        <w:t>Over two days, beginning April 20, 2016, all p</w:t>
       </w:r>
       <w:r>
         <w:rPr>
@@ -340,7 +246,7 @@
           <w:bCs/>
           <w:color w:val="000000"/>
         </w:rPr>
-        <w:t xml:space="preserve"> floor, growth chamber, or lab fridge. Plants were placed into cold storage in late December 2015 and early February 2016. </w:t>
+        <w:t xml:space="preserve">lants were </w:t>
       </w:r>
       <w:r>
         <w:rPr>
@@ -348,43 +254,7 @@
           <w:bCs/>
           <w:color w:val="000000"/>
         </w:rPr>
-        <w:t>Over two days, beginning April 20, 2016, all p</w:t>
-      </w:r>
-      <w:r>
-        <w:rPr>
-          <w:rFonts w:ascii="Calibri" w:eastAsia="Times New Roman" w:hAnsi="Calibri"/>
-          <w:bCs/>
-          <w:color w:val="000000"/>
-        </w:rPr>
-        <w:t xml:space="preserve">lants were </w:t>
-      </w:r>
-      <w:r>
-        <w:rPr>
-          <w:rFonts w:ascii="Calibri" w:eastAsia="Times New Roman" w:hAnsi="Calibri"/>
-          <w:bCs/>
-          <w:color w:val="000000"/>
-        </w:rPr>
-        <w:t xml:space="preserve">repotted in </w:t>
-      </w:r>
-      <w:proofErr w:type="spellStart"/>
-      <w:proofErr w:type="gramStart"/>
-      <w:r>
-        <w:rPr>
-          <w:rFonts w:ascii="Calibri" w:eastAsia="Times New Roman" w:hAnsi="Calibri"/>
-          <w:bCs/>
-          <w:color w:val="000000"/>
-        </w:rPr>
-        <w:t>ProMix</w:t>
-      </w:r>
-      <w:proofErr w:type="spellEnd"/>
-      <w:proofErr w:type="gramEnd"/>
-      <w:r>
-        <w:rPr>
-          <w:rFonts w:ascii="Calibri" w:eastAsia="Times New Roman" w:hAnsi="Calibri"/>
-          <w:bCs/>
-          <w:color w:val="000000"/>
-        </w:rPr>
-        <w:t xml:space="preserve"> professional potting soil and </w:t>
+        <w:t xml:space="preserve">repotted in ProMix professional potting soil and </w:t>
       </w:r>
       <w:r>
         <w:rPr>
@@ -507,61 +377,7 @@
           <w:bCs/>
           <w:color w:val="000000"/>
         </w:rPr>
-        <w:t xml:space="preserve"> Flowers were emasculated prior to anther </w:t>
-      </w:r>
-      <w:proofErr w:type="spellStart"/>
-      <w:r>
-        <w:rPr>
-          <w:rFonts w:ascii="Calibri" w:eastAsia="Times New Roman" w:hAnsi="Calibri"/>
-          <w:bCs/>
-          <w:color w:val="000000"/>
-        </w:rPr>
-        <w:t>anthesis</w:t>
-      </w:r>
-      <w:proofErr w:type="spellEnd"/>
-      <w:r>
-        <w:rPr>
-          <w:rFonts w:ascii="Calibri" w:eastAsia="Times New Roman" w:hAnsi="Calibri"/>
-          <w:bCs/>
-          <w:color w:val="000000"/>
-        </w:rPr>
-        <w:t xml:space="preserve">. </w:t>
-      </w:r>
-      <w:proofErr w:type="gramStart"/>
-      <w:r>
-        <w:rPr>
-          <w:rFonts w:ascii="Calibri" w:eastAsia="Times New Roman" w:hAnsi="Calibri"/>
-          <w:bCs/>
-          <w:color w:val="000000"/>
-        </w:rPr>
-        <w:t>Pollen was transferred by rubbing a freshly dehisced donor anther (extracted using fine forceps) to evenly coat a recipient stigma with pollen</w:t>
-      </w:r>
-      <w:proofErr w:type="gramEnd"/>
-      <w:r>
-        <w:rPr>
-          <w:rFonts w:ascii="Calibri" w:eastAsia="Times New Roman" w:hAnsi="Calibri"/>
-          <w:bCs/>
-          <w:color w:val="000000"/>
-        </w:rPr>
-        <w:t xml:space="preserve">. Single pollen donors were used </w:t>
-      </w:r>
-      <w:proofErr w:type="gramStart"/>
-      <w:r>
-        <w:rPr>
-          <w:rFonts w:ascii="Calibri" w:eastAsia="Times New Roman" w:hAnsi="Calibri"/>
-          <w:bCs/>
-          <w:color w:val="000000"/>
-        </w:rPr>
-        <w:t>for each pollination</w:t>
-      </w:r>
-      <w:proofErr w:type="gramEnd"/>
-      <w:r>
-        <w:rPr>
-          <w:rFonts w:ascii="Calibri" w:eastAsia="Times New Roman" w:hAnsi="Calibri"/>
-          <w:bCs/>
-          <w:color w:val="000000"/>
-        </w:rPr>
-        <w:t xml:space="preserve">. </w:t>
+        <w:t xml:space="preserve"> Flowers were emasculated prior to anther anthesis. Pollen was transferred by rubbing a freshly dehisced donor anther (extracted using fine forceps) to evenly coat a recipient stigma with pollen. Single pollen donors were used for each pollination. </w:t>
       </w:r>
       <w:r>
         <w:rPr>
@@ -625,6 +441,7 @@
           <w:bCs/>
           <w:color w:val="000000"/>
         </w:rPr>
+        <w:lastRenderedPageBreak/>
         <w:t>Populations in GH: 32 pops in GH</w:t>
       </w:r>
     </w:p>
@@ -698,7 +515,7 @@
           <w:insideH w:val="single" w:sz="4" w:space="0" w:color="auto"/>
           <w:insideV w:val="single" w:sz="4" w:space="0" w:color="auto"/>
         </w:tblBorders>
-        <w:tblLook w:val="04A0"/>
+        <w:tblLook w:val="04A0" w:firstRow="1" w:lastRow="0" w:firstColumn="1" w:lastColumn="0" w:noHBand="0" w:noVBand="1"/>
       </w:tblPr>
       <w:tblGrid>
         <w:gridCol w:w="1300"/>
@@ -763,7 +580,6 @@
                 <w:color w:val="000000"/>
               </w:rPr>
             </w:pPr>
-            <w:proofErr w:type="gramStart"/>
             <w:r>
               <w:rPr>
                 <w:rFonts w:ascii="Calibri" w:eastAsia="Times New Roman" w:hAnsi="Calibri"/>
@@ -771,7 +587,6 @@
               </w:rPr>
               <w:t>n</w:t>
             </w:r>
-            <w:proofErr w:type="gramEnd"/>
           </w:p>
         </w:tc>
         <w:tc>
@@ -788,7 +603,6 @@
                 <w:color w:val="000000"/>
               </w:rPr>
             </w:pPr>
-            <w:proofErr w:type="spellStart"/>
             <w:r>
               <w:rPr>
                 <w:rFonts w:ascii="Calibri" w:eastAsia="Times New Roman" w:hAnsi="Calibri"/>
@@ -796,7 +610,6 @@
               </w:rPr>
               <w:t>PopName</w:t>
             </w:r>
-            <w:proofErr w:type="spellEnd"/>
           </w:p>
         </w:tc>
       </w:tr>
@@ -988,7 +801,6 @@
                 <w:color w:val="000000"/>
               </w:rPr>
             </w:pPr>
-            <w:proofErr w:type="spellStart"/>
             <w:r>
               <w:rPr>
                 <w:rFonts w:ascii="Calibri" w:eastAsia="Times New Roman" w:hAnsi="Calibri"/>
@@ -996,7 +808,6 @@
               </w:rPr>
               <w:t>Scugog</w:t>
             </w:r>
-            <w:proofErr w:type="spellEnd"/>
           </w:p>
         </w:tc>
       </w:tr>
@@ -1089,21 +900,12 @@
                 <w:color w:val="000000"/>
               </w:rPr>
             </w:pPr>
-            <w:proofErr w:type="spellStart"/>
-            <w:r>
-              <w:rPr>
-                <w:rFonts w:ascii="Calibri" w:eastAsia="Times New Roman" w:hAnsi="Calibri"/>
-                <w:color w:val="000000"/>
-              </w:rPr>
-              <w:t>Bewdley</w:t>
-            </w:r>
-            <w:proofErr w:type="spellEnd"/>
-            <w:r>
-              <w:rPr>
-                <w:rFonts w:ascii="Calibri" w:eastAsia="Times New Roman" w:hAnsi="Calibri"/>
-                <w:color w:val="000000"/>
-              </w:rPr>
-              <w:t xml:space="preserve"> A</w:t>
+            <w:r>
+              <w:rPr>
+                <w:rFonts w:ascii="Calibri" w:eastAsia="Times New Roman" w:hAnsi="Calibri"/>
+                <w:color w:val="000000"/>
+              </w:rPr>
+              <w:t>Bewdley A</w:t>
             </w:r>
           </w:p>
         </w:tc>
@@ -1197,21 +999,12 @@
                 <w:color w:val="000000"/>
               </w:rPr>
             </w:pPr>
-            <w:proofErr w:type="spellStart"/>
-            <w:r>
-              <w:rPr>
-                <w:rFonts w:ascii="Calibri" w:eastAsia="Times New Roman" w:hAnsi="Calibri"/>
-                <w:color w:val="000000"/>
-              </w:rPr>
-              <w:t>Otty</w:t>
-            </w:r>
-            <w:proofErr w:type="spellEnd"/>
-            <w:r>
-              <w:rPr>
-                <w:rFonts w:ascii="Calibri" w:eastAsia="Times New Roman" w:hAnsi="Calibri"/>
-                <w:color w:val="000000"/>
-              </w:rPr>
-              <w:t xml:space="preserve"> Lake</w:t>
+            <w:r>
+              <w:rPr>
+                <w:rFonts w:ascii="Calibri" w:eastAsia="Times New Roman" w:hAnsi="Calibri"/>
+                <w:color w:val="000000"/>
+              </w:rPr>
+              <w:t>Otty Lake</w:t>
             </w:r>
           </w:p>
         </w:tc>
@@ -1305,21 +1098,12 @@
                 <w:color w:val="000000"/>
               </w:rPr>
             </w:pPr>
-            <w:proofErr w:type="spellStart"/>
-            <w:r>
-              <w:rPr>
-                <w:rFonts w:ascii="Calibri" w:eastAsia="Times New Roman" w:hAnsi="Calibri"/>
-                <w:color w:val="000000"/>
-              </w:rPr>
-              <w:t>Pumphouse</w:t>
-            </w:r>
-            <w:proofErr w:type="spellEnd"/>
-            <w:r>
-              <w:rPr>
-                <w:rFonts w:ascii="Calibri" w:eastAsia="Times New Roman" w:hAnsi="Calibri"/>
-                <w:color w:val="000000"/>
-              </w:rPr>
-              <w:t xml:space="preserve"> Marsh</w:t>
+            <w:r>
+              <w:rPr>
+                <w:rFonts w:ascii="Calibri" w:eastAsia="Times New Roman" w:hAnsi="Calibri"/>
+                <w:color w:val="000000"/>
+              </w:rPr>
+              <w:t>Pumphouse Marsh</w:t>
             </w:r>
           </w:p>
         </w:tc>
@@ -1517,17 +1301,8 @@
                 <w:rFonts w:ascii="Calibri" w:eastAsia="Times New Roman" w:hAnsi="Calibri"/>
                 <w:color w:val="000000"/>
               </w:rPr>
-              <w:t xml:space="preserve">Lac </w:t>
-            </w:r>
-            <w:proofErr w:type="spellStart"/>
-            <w:r>
-              <w:rPr>
-                <w:rFonts w:ascii="Calibri" w:eastAsia="Times New Roman" w:hAnsi="Calibri"/>
-                <w:color w:val="000000"/>
-              </w:rPr>
-              <w:t>LaPeche</w:t>
-            </w:r>
-            <w:proofErr w:type="spellEnd"/>
+              <w:t>Lac LaPeche</w:t>
+            </w:r>
           </w:p>
         </w:tc>
       </w:tr>
@@ -2313,21 +2088,12 @@
                 <w:color w:val="000000"/>
               </w:rPr>
             </w:pPr>
-            <w:proofErr w:type="spellStart"/>
-            <w:r>
-              <w:rPr>
-                <w:rFonts w:ascii="Calibri" w:eastAsia="Times New Roman" w:hAnsi="Calibri"/>
-                <w:color w:val="000000"/>
-              </w:rPr>
-              <w:t>Stonehouse</w:t>
-            </w:r>
-            <w:proofErr w:type="spellEnd"/>
-            <w:r>
-              <w:rPr>
-                <w:rFonts w:ascii="Calibri" w:eastAsia="Times New Roman" w:hAnsi="Calibri"/>
-                <w:color w:val="000000"/>
-              </w:rPr>
-              <w:t xml:space="preserve"> Creek</w:t>
+            <w:r>
+              <w:rPr>
+                <w:rFonts w:ascii="Calibri" w:eastAsia="Times New Roman" w:hAnsi="Calibri"/>
+                <w:color w:val="000000"/>
+              </w:rPr>
+              <w:t>Stonehouse Creek</w:t>
             </w:r>
           </w:p>
         </w:tc>
@@ -2718,21 +2484,12 @@
                 <w:color w:val="000000"/>
               </w:rPr>
             </w:pPr>
-            <w:proofErr w:type="spellStart"/>
-            <w:r>
-              <w:rPr>
-                <w:rFonts w:ascii="Calibri" w:eastAsia="Times New Roman" w:hAnsi="Calibri"/>
-                <w:color w:val="000000"/>
-              </w:rPr>
-              <w:t>Puslinch</w:t>
-            </w:r>
-            <w:proofErr w:type="spellEnd"/>
-            <w:r>
-              <w:rPr>
-                <w:rFonts w:ascii="Calibri" w:eastAsia="Times New Roman" w:hAnsi="Calibri"/>
-                <w:color w:val="000000"/>
-              </w:rPr>
-              <w:t xml:space="preserve"> Lake</w:t>
+            <w:r>
+              <w:rPr>
+                <w:rFonts w:ascii="Calibri" w:eastAsia="Times New Roman" w:hAnsi="Calibri"/>
+                <w:color w:val="000000"/>
+              </w:rPr>
+              <w:t>Puslinch Lake</w:t>
             </w:r>
           </w:p>
         </w:tc>
@@ -2925,7 +2682,6 @@
                 <w:color w:val="000000"/>
               </w:rPr>
             </w:pPr>
-            <w:proofErr w:type="spellStart"/>
             <w:r>
               <w:rPr>
                 <w:rFonts w:ascii="Calibri" w:eastAsia="Times New Roman" w:hAnsi="Calibri"/>
@@ -2933,7 +2689,6 @@
               </w:rPr>
               <w:t>Ardoch</w:t>
             </w:r>
-            <w:proofErr w:type="spellEnd"/>
           </w:p>
         </w:tc>
       </w:tr>
@@ -3026,7 +2781,6 @@
                 <w:color w:val="000000"/>
               </w:rPr>
             </w:pPr>
-            <w:proofErr w:type="spellStart"/>
             <w:r>
               <w:rPr>
                 <w:rFonts w:ascii="Calibri" w:eastAsia="Times New Roman" w:hAnsi="Calibri"/>
@@ -3034,7 +2788,6 @@
               </w:rPr>
               <w:t>Jevins</w:t>
             </w:r>
-            <w:proofErr w:type="spellEnd"/>
           </w:p>
         </w:tc>
       </w:tr>
@@ -3226,21 +2979,12 @@
                 <w:color w:val="000000"/>
               </w:rPr>
             </w:pPr>
-            <w:proofErr w:type="spellStart"/>
-            <w:r>
-              <w:rPr>
-                <w:rFonts w:ascii="Calibri" w:eastAsia="Times New Roman" w:hAnsi="Calibri"/>
-                <w:color w:val="000000"/>
-              </w:rPr>
-              <w:t>Hindon</w:t>
-            </w:r>
-            <w:proofErr w:type="spellEnd"/>
-            <w:r>
-              <w:rPr>
-                <w:rFonts w:ascii="Calibri" w:eastAsia="Times New Roman" w:hAnsi="Calibri"/>
-                <w:color w:val="000000"/>
-              </w:rPr>
-              <w:t xml:space="preserve"> bog</w:t>
+            <w:r>
+              <w:rPr>
+                <w:rFonts w:ascii="Calibri" w:eastAsia="Times New Roman" w:hAnsi="Calibri"/>
+                <w:color w:val="000000"/>
+              </w:rPr>
+              <w:t>Hindon bog</w:t>
             </w:r>
           </w:p>
         </w:tc>
@@ -3532,7 +3276,6 @@
                 <w:color w:val="000000"/>
               </w:rPr>
             </w:pPr>
-            <w:proofErr w:type="spellStart"/>
             <w:r>
               <w:rPr>
                 <w:rFonts w:ascii="Calibri" w:eastAsia="Times New Roman" w:hAnsi="Calibri"/>
@@ -3540,7 +3283,6 @@
               </w:rPr>
               <w:t>Lafarce</w:t>
             </w:r>
-            <w:proofErr w:type="spellEnd"/>
           </w:p>
         </w:tc>
       </w:tr>
@@ -3633,7 +3375,6 @@
                 <w:color w:val="000000"/>
               </w:rPr>
             </w:pPr>
-            <w:proofErr w:type="spellStart"/>
             <w:r>
               <w:rPr>
                 <w:rFonts w:ascii="Calibri" w:eastAsia="Times New Roman" w:hAnsi="Calibri"/>
@@ -3641,7 +3382,6 @@
               </w:rPr>
               <w:t>Kagawong</w:t>
             </w:r>
-            <w:proofErr w:type="spellEnd"/>
           </w:p>
         </w:tc>
       </w:tr>
@@ -4083,7 +3823,7 @@
     <w:tbl>
       <w:tblPr>
         <w:tblW w:w="5196" w:type="dxa"/>
-        <w:tblLook w:val="04A0"/>
+        <w:tblLook w:val="04A0" w:firstRow="1" w:lastRow="0" w:firstColumn="1" w:lastColumn="0" w:noHBand="0" w:noVBand="1"/>
       </w:tblPr>
       <w:tblGrid>
         <w:gridCol w:w="1401"/>
@@ -4592,24 +4332,13 @@
                 <w:szCs w:val="20"/>
               </w:rPr>
             </w:pPr>
-            <w:proofErr w:type="spellStart"/>
-            <w:proofErr w:type="gramStart"/>
-            <w:r>
-              <w:rPr>
-                <w:rFonts w:ascii="Calibri" w:eastAsia="Times New Roman" w:hAnsi="Calibri"/>
-                <w:color w:val="000000"/>
-              </w:rPr>
-              <w:t>low</w:t>
-            </w:r>
-            <w:proofErr w:type="gramEnd"/>
-            <w:r>
-              <w:rPr>
-                <w:rFonts w:ascii="Calibri" w:eastAsia="Times New Roman" w:hAnsi="Calibri"/>
-                <w:color w:val="000000"/>
-              </w:rPr>
-              <w:t>_no_seed</w:t>
-            </w:r>
-            <w:proofErr w:type="spellEnd"/>
+            <w:r>
+              <w:rPr>
+                <w:rFonts w:ascii="Calibri" w:eastAsia="Times New Roman" w:hAnsi="Calibri"/>
+                <w:color w:val="000000"/>
+              </w:rPr>
+              <w:t>low_no_seed</w:t>
+            </w:r>
           </w:p>
         </w:tc>
         <w:tc>
@@ -5337,7 +5066,7 @@
           <w:insideH w:val="single" w:sz="4" w:space="0" w:color="auto"/>
           <w:insideV w:val="single" w:sz="4" w:space="0" w:color="auto"/>
         </w:tblBorders>
-        <w:tblLook w:val="04A0"/>
+        <w:tblLook w:val="04A0" w:firstRow="1" w:lastRow="0" w:firstColumn="1" w:lastColumn="0" w:noHBand="0" w:noVBand="1"/>
       </w:tblPr>
       <w:tblGrid>
         <w:gridCol w:w="1522"/>
@@ -6405,7 +6134,6 @@
                 <w:color w:val="000000"/>
               </w:rPr>
             </w:pPr>
-            <w:proofErr w:type="spellStart"/>
             <w:r>
               <w:rPr>
                 <w:rFonts w:ascii="Calibri" w:eastAsia="Times New Roman" w:hAnsi="Calibri"/>
@@ -6413,7 +6141,6 @@
               </w:rPr>
               <w:t>High_no_seed</w:t>
             </w:r>
-            <w:proofErr w:type="spellEnd"/>
           </w:p>
         </w:tc>
         <w:tc>
@@ -6478,7 +6205,6 @@
                 <w:color w:val="000000"/>
               </w:rPr>
             </w:pPr>
-            <w:proofErr w:type="spellStart"/>
             <w:r>
               <w:rPr>
                 <w:rFonts w:ascii="Calibri" w:eastAsia="Times New Roman" w:hAnsi="Calibri"/>
@@ -6486,7 +6212,6 @@
               </w:rPr>
               <w:t>High_no_seed</w:t>
             </w:r>
-            <w:proofErr w:type="spellEnd"/>
           </w:p>
         </w:tc>
         <w:tc>
@@ -6551,7 +6276,6 @@
                 <w:color w:val="000000"/>
               </w:rPr>
             </w:pPr>
-            <w:proofErr w:type="spellStart"/>
             <w:r>
               <w:rPr>
                 <w:rFonts w:ascii="Calibri" w:eastAsia="Times New Roman" w:hAnsi="Calibri"/>
@@ -6559,7 +6283,6 @@
               </w:rPr>
               <w:t>High_no_seed</w:t>
             </w:r>
-            <w:proofErr w:type="spellEnd"/>
           </w:p>
         </w:tc>
         <w:tc>
@@ -6624,7 +6347,6 @@
                 <w:color w:val="000000"/>
               </w:rPr>
             </w:pPr>
-            <w:proofErr w:type="spellStart"/>
             <w:r>
               <w:rPr>
                 <w:rFonts w:ascii="Calibri" w:eastAsia="Times New Roman" w:hAnsi="Calibri"/>
@@ -6632,7 +6354,6 @@
               </w:rPr>
               <w:t>High_no_seed</w:t>
             </w:r>
-            <w:proofErr w:type="spellEnd"/>
           </w:p>
         </w:tc>
         <w:tc>
@@ -6697,7 +6418,6 @@
                 <w:color w:val="000000"/>
               </w:rPr>
             </w:pPr>
-            <w:proofErr w:type="spellStart"/>
             <w:r>
               <w:rPr>
                 <w:rFonts w:ascii="Calibri" w:eastAsia="Times New Roman" w:hAnsi="Calibri"/>
@@ -6705,7 +6425,6 @@
               </w:rPr>
               <w:t>High_no_seed</w:t>
             </w:r>
-            <w:proofErr w:type="spellEnd"/>
           </w:p>
         </w:tc>
         <w:tc>
@@ -7029,7 +6748,7 @@
       <w:tblPr>
         <w:tblW w:w="6936" w:type="dxa"/>
         <w:tblInd w:w="20" w:type="dxa"/>
-        <w:tblLook w:val="04A0"/>
+        <w:tblLook w:val="04A0" w:firstRow="1" w:lastRow="0" w:firstColumn="1" w:lastColumn="0" w:noHBand="0" w:noVBand="1"/>
       </w:tblPr>
       <w:tblGrid>
         <w:gridCol w:w="740"/>
@@ -7390,7 +7109,7 @@
       </w:tr>
       <w:tr>
         <w:trPr>
-          <w:trHeight w:val="320"/>
+          <w:trHeight w:val="371"/>
         </w:trPr>
         <w:tc>
           <w:tcPr>
@@ -7503,7 +7222,6 @@
                 <w:color w:val="000000"/>
               </w:rPr>
             </w:pPr>
-            <w:proofErr w:type="gramStart"/>
             <w:r>
               <w:rPr>
                 <w:rFonts w:ascii="Calibri" w:eastAsia="Times New Roman" w:hAnsi="Calibri"/>
@@ -7511,7 +7229,6 @@
               </w:rPr>
               <w:t>reciprocal</w:t>
             </w:r>
-            <w:proofErr w:type="gramEnd"/>
           </w:p>
         </w:tc>
         <w:tc>
@@ -7534,7 +7251,6 @@
                 <w:color w:val="000000"/>
               </w:rPr>
             </w:pPr>
-            <w:proofErr w:type="gramStart"/>
             <w:r>
               <w:rPr>
                 <w:rFonts w:ascii="Calibri" w:eastAsia="Times New Roman" w:hAnsi="Calibri"/>
@@ -7542,7 +7258,6 @@
               </w:rPr>
               <w:t>reciprocal</w:t>
             </w:r>
-            <w:proofErr w:type="gramEnd"/>
           </w:p>
         </w:tc>
         <w:tc>
@@ -7565,7 +7280,6 @@
                 <w:color w:val="000000"/>
               </w:rPr>
             </w:pPr>
-            <w:proofErr w:type="gramStart"/>
             <w:r>
               <w:rPr>
                 <w:rFonts w:ascii="Calibri" w:eastAsia="Times New Roman" w:hAnsi="Calibri"/>
@@ -7573,7 +7287,6 @@
               </w:rPr>
               <w:t>reciprocal</w:t>
             </w:r>
-            <w:proofErr w:type="gramEnd"/>
           </w:p>
         </w:tc>
       </w:tr>
@@ -7601,6 +7314,7 @@
                 <w:color w:val="000000"/>
               </w:rPr>
             </w:pPr>
+            <w:bookmarkStart w:id="1" w:name="_GoBack" w:colFirst="2" w:colLast="2"/>
             <w:r>
               <w:rPr>
                 <w:rFonts w:ascii="Calibri" w:eastAsia="Times New Roman" w:hAnsi="Calibri"/>
@@ -7662,21 +7376,12 @@
                 <w:color w:val="000000"/>
               </w:rPr>
             </w:pPr>
-            <w:proofErr w:type="gramStart"/>
-            <w:r>
-              <w:rPr>
-                <w:rFonts w:ascii="Calibri" w:eastAsia="Times New Roman" w:hAnsi="Calibri"/>
-                <w:color w:val="000000"/>
-              </w:rPr>
-              <w:t>any</w:t>
-            </w:r>
-            <w:proofErr w:type="gramEnd"/>
-            <w:r>
-              <w:rPr>
-                <w:rFonts w:ascii="Calibri" w:eastAsia="Times New Roman" w:hAnsi="Calibri"/>
-                <w:color w:val="000000"/>
-              </w:rPr>
-              <w:t xml:space="preserve"> plant from this pop</w:t>
+            <w:r>
+              <w:rPr>
+                <w:rFonts w:ascii="Calibri" w:eastAsia="Times New Roman" w:hAnsi="Calibri"/>
+                <w:color w:val="000000"/>
+              </w:rPr>
+              <w:t>any plant from this pop</w:t>
             </w:r>
           </w:p>
         </w:tc>
@@ -7729,7 +7434,6 @@
                 <w:color w:val="000000"/>
               </w:rPr>
             </w:pPr>
-            <w:proofErr w:type="gramStart"/>
             <w:r>
               <w:rPr>
                 <w:rFonts w:ascii="Calibri" w:eastAsia="Times New Roman" w:hAnsi="Calibri"/>
@@ -7737,7 +7441,6 @@
               </w:rPr>
               <w:t>reciprocal</w:t>
             </w:r>
-            <w:proofErr w:type="gramEnd"/>
           </w:p>
         </w:tc>
         <w:tc>
@@ -7760,7 +7463,6 @@
                 <w:color w:val="000000"/>
               </w:rPr>
             </w:pPr>
-            <w:proofErr w:type="gramStart"/>
             <w:r>
               <w:rPr>
                 <w:rFonts w:ascii="Calibri" w:eastAsia="Times New Roman" w:hAnsi="Calibri"/>
@@ -7768,10 +7470,10 @@
               </w:rPr>
               <w:t>reciprocal</w:t>
             </w:r>
-            <w:proofErr w:type="gramEnd"/>
           </w:p>
         </w:tc>
       </w:tr>
+      <w:bookmarkEnd w:id="1"/>
       <w:tr>
         <w:trPr>
           <w:trHeight w:val="960"/>
@@ -7857,21 +7559,12 @@
                 <w:color w:val="000000"/>
               </w:rPr>
             </w:pPr>
-            <w:proofErr w:type="gramStart"/>
-            <w:r>
-              <w:rPr>
-                <w:rFonts w:ascii="Calibri" w:eastAsia="Times New Roman" w:hAnsi="Calibri"/>
-                <w:color w:val="000000"/>
-              </w:rPr>
-              <w:t>any</w:t>
-            </w:r>
-            <w:proofErr w:type="gramEnd"/>
-            <w:r>
-              <w:rPr>
-                <w:rFonts w:ascii="Calibri" w:eastAsia="Times New Roman" w:hAnsi="Calibri"/>
-                <w:color w:val="000000"/>
-              </w:rPr>
-              <w:t xml:space="preserve"> plant from this pop</w:t>
+            <w:r>
+              <w:rPr>
+                <w:rFonts w:ascii="Calibri" w:eastAsia="Times New Roman" w:hAnsi="Calibri"/>
+                <w:color w:val="000000"/>
+              </w:rPr>
+              <w:t>any plant from this pop</w:t>
             </w:r>
           </w:p>
         </w:tc>
@@ -7894,21 +7587,12 @@
                 <w:color w:val="000000"/>
               </w:rPr>
             </w:pPr>
-            <w:proofErr w:type="gramStart"/>
-            <w:r>
-              <w:rPr>
-                <w:rFonts w:ascii="Calibri" w:eastAsia="Times New Roman" w:hAnsi="Calibri"/>
-                <w:color w:val="000000"/>
-              </w:rPr>
-              <w:t>any</w:t>
-            </w:r>
-            <w:proofErr w:type="gramEnd"/>
-            <w:r>
-              <w:rPr>
-                <w:rFonts w:ascii="Calibri" w:eastAsia="Times New Roman" w:hAnsi="Calibri"/>
-                <w:color w:val="000000"/>
-              </w:rPr>
-              <w:t xml:space="preserve"> plant from this pop</w:t>
+            <w:r>
+              <w:rPr>
+                <w:rFonts w:ascii="Calibri" w:eastAsia="Times New Roman" w:hAnsi="Calibri"/>
+                <w:color w:val="000000"/>
+              </w:rPr>
+              <w:t>any plant from this pop</w:t>
             </w:r>
           </w:p>
         </w:tc>
@@ -7961,7 +7645,6 @@
                 <w:color w:val="000000"/>
               </w:rPr>
             </w:pPr>
-            <w:proofErr w:type="gramStart"/>
             <w:r>
               <w:rPr>
                 <w:rFonts w:ascii="Calibri" w:eastAsia="Times New Roman" w:hAnsi="Calibri"/>
@@ -7969,7 +7652,6 @@
               </w:rPr>
               <w:t>reciprocal</w:t>
             </w:r>
-            <w:proofErr w:type="gramEnd"/>
           </w:p>
         </w:tc>
       </w:tr>
@@ -8058,21 +7740,12 @@
                 <w:color w:val="000000"/>
               </w:rPr>
             </w:pPr>
-            <w:proofErr w:type="gramStart"/>
-            <w:r>
-              <w:rPr>
-                <w:rFonts w:ascii="Calibri" w:eastAsia="Times New Roman" w:hAnsi="Calibri"/>
-                <w:color w:val="000000"/>
-              </w:rPr>
-              <w:t>any</w:t>
-            </w:r>
-            <w:proofErr w:type="gramEnd"/>
-            <w:r>
-              <w:rPr>
-                <w:rFonts w:ascii="Calibri" w:eastAsia="Times New Roman" w:hAnsi="Calibri"/>
-                <w:color w:val="000000"/>
-              </w:rPr>
-              <w:t xml:space="preserve"> plant from this pop</w:t>
+            <w:r>
+              <w:rPr>
+                <w:rFonts w:ascii="Calibri" w:eastAsia="Times New Roman" w:hAnsi="Calibri"/>
+                <w:color w:val="000000"/>
+              </w:rPr>
+              <w:t>any plant from this pop</w:t>
             </w:r>
           </w:p>
         </w:tc>
@@ -8095,21 +7768,12 @@
                 <w:color w:val="000000"/>
               </w:rPr>
             </w:pPr>
-            <w:proofErr w:type="gramStart"/>
-            <w:r>
-              <w:rPr>
-                <w:rFonts w:ascii="Calibri" w:eastAsia="Times New Roman" w:hAnsi="Calibri"/>
-                <w:color w:val="000000"/>
-              </w:rPr>
-              <w:t>any</w:t>
-            </w:r>
-            <w:proofErr w:type="gramEnd"/>
-            <w:r>
-              <w:rPr>
-                <w:rFonts w:ascii="Calibri" w:eastAsia="Times New Roman" w:hAnsi="Calibri"/>
-                <w:color w:val="000000"/>
-              </w:rPr>
-              <w:t xml:space="preserve"> plant from this pop</w:t>
+            <w:r>
+              <w:rPr>
+                <w:rFonts w:ascii="Calibri" w:eastAsia="Times New Roman" w:hAnsi="Calibri"/>
+                <w:color w:val="000000"/>
+              </w:rPr>
+              <w:t>any plant from this pop</w:t>
             </w:r>
           </w:p>
         </w:tc>
@@ -8132,21 +7796,12 @@
                 <w:color w:val="000000"/>
               </w:rPr>
             </w:pPr>
-            <w:proofErr w:type="gramStart"/>
-            <w:r>
-              <w:rPr>
-                <w:rFonts w:ascii="Calibri" w:eastAsia="Times New Roman" w:hAnsi="Calibri"/>
-                <w:color w:val="000000"/>
-              </w:rPr>
-              <w:t>any</w:t>
-            </w:r>
-            <w:proofErr w:type="gramEnd"/>
-            <w:r>
-              <w:rPr>
-                <w:rFonts w:ascii="Calibri" w:eastAsia="Times New Roman" w:hAnsi="Calibri"/>
-                <w:color w:val="000000"/>
-              </w:rPr>
-              <w:t xml:space="preserve"> plant from this pop</w:t>
+            <w:r>
+              <w:rPr>
+                <w:rFonts w:ascii="Calibri" w:eastAsia="Times New Roman" w:hAnsi="Calibri"/>
+                <w:color w:val="000000"/>
+              </w:rPr>
+              <w:t>any plant from this pop</w:t>
             </w:r>
           </w:p>
         </w:tc>
@@ -8246,8 +7901,6 @@
           <w:u w:val="single"/>
         </w:rPr>
       </w:pPr>
-      <w:bookmarkStart w:id="1" w:name="_GoBack"/>
-      <w:bookmarkEnd w:id="1"/>
       <w:r>
         <w:rPr>
           <w:u w:val="single"/>
@@ -8314,8 +7967,8 @@
       </w:r>
     </w:p>
     <w:sectPr>
-      <w:footerReference w:type="even" r:id="rId7"/>
-      <w:footerReference w:type="default" r:id="rId8"/>
+      <w:footerReference w:type="even" r:id="rId8"/>
+      <w:footerReference w:type="default" r:id="rId9"/>
       <w:pgSz w:w="12240" w:h="15840"/>
       <w:pgMar w:top="1440" w:right="1440" w:bottom="1440" w:left="1440" w:header="708" w:footer="708" w:gutter="0"/>
       <w:cols w:space="708"/>
@@ -8326,7 +7979,7 @@
 </file>
 
 <file path=word/comments.xml><?xml version="1.0" encoding="utf-8"?>
-<w:comments xmlns:mo="http://schemas.microsoft.com/office/mac/office/2008/main" xmlns:ve="http://schemas.openxmlformats.org/markup-compatibility/2006" xmlns:mv="urn:schemas-microsoft-com:mac:vml" xmlns:o="urn:schemas-microsoft-com:office:office" xmlns:r="http://schemas.openxmlformats.org/officeDocument/2006/relationships" xmlns:m="http://schemas.openxmlformats.org/officeDocument/2006/math" xmlns:v="urn:schemas-microsoft-com:vml" xmlns:wp="http://schemas.openxmlformats.org/drawingml/2006/wordprocessingDrawing" xmlns:w10="urn:schemas-microsoft-com:office:word" xmlns:w="http://schemas.openxmlformats.org/wordprocessingml/2006/main" xmlns:wne="http://schemas.microsoft.com/office/word/2006/wordml">
+<w:comments xmlns:wpc="http://schemas.microsoft.com/office/word/2010/wordprocessingCanvas" xmlns:mo="http://schemas.microsoft.com/office/mac/office/2008/main" xmlns:mc="http://schemas.openxmlformats.org/markup-compatibility/2006" xmlns:mv="urn:schemas-microsoft-com:mac:vml" xmlns:o="urn:schemas-microsoft-com:office:office" xmlns:r="http://schemas.openxmlformats.org/officeDocument/2006/relationships" xmlns:m="http://schemas.openxmlformats.org/officeDocument/2006/math" xmlns:v="urn:schemas-microsoft-com:vml" xmlns:wp14="http://schemas.microsoft.com/office/word/2010/wordprocessingDrawing" xmlns:wp="http://schemas.openxmlformats.org/drawingml/2006/wordprocessingDrawing" xmlns:w10="urn:schemas-microsoft-com:office:word" xmlns:w="http://schemas.openxmlformats.org/wordprocessingml/2006/main" xmlns:w14="http://schemas.microsoft.com/office/word/2010/wordml" xmlns:w15="http://schemas.microsoft.com/office/word/2012/wordml" xmlns:wpg="http://schemas.microsoft.com/office/word/2010/wordprocessingGroup" xmlns:wpi="http://schemas.microsoft.com/office/word/2010/wordprocessingInk" xmlns:wne="http://schemas.microsoft.com/office/word/2006/wordml" xmlns:wps="http://schemas.microsoft.com/office/word/2010/wordprocessingShape" mc:Ignorable="w14 w15 wp14">
   <w:comment w:id="0" w:author="Microsoft Office User" w:date="2016-06-30T07:14:00Z" w:initials="Office">
     <w:p>
       <w:pPr>
@@ -8339,15 +7992,7 @@
         <w:annotationRef/>
       </w:r>
       <w:r>
-        <w:t xml:space="preserve">Chris only used fresh flowers, but I think </w:t>
-      </w:r>
-      <w:proofErr w:type="spellStart"/>
-      <w:r>
-        <w:t>somethimes</w:t>
-      </w:r>
-      <w:proofErr w:type="spellEnd"/>
-      <w:r>
-        <w:t xml:space="preserve"> a day old fresh flower might be fine. We’ll see what is available</w:t>
+        <w:t>Chris only used fresh flowers, but I think somethimes a day old fresh flower might be fine. We’ll see what is available</w:t>
       </w:r>
     </w:p>
   </w:comment>
@@ -8356,12 +8001,12 @@
 
 <file path=word/commentsExtended.xml><?xml version="1.0" encoding="utf-8"?>
 <w15:commentsEx xmlns:wpc="http://schemas.microsoft.com/office/word/2010/wordprocessingCanvas" xmlns:mo="http://schemas.microsoft.com/office/mac/office/2008/main" xmlns:mc="http://schemas.openxmlformats.org/markup-compatibility/2006" xmlns:mv="urn:schemas-microsoft-com:mac:vml" xmlns:o="urn:schemas-microsoft-com:office:office" xmlns:r="http://schemas.openxmlformats.org/officeDocument/2006/relationships" xmlns:m="http://schemas.openxmlformats.org/officeDocument/2006/math" xmlns:v="urn:schemas-microsoft-com:vml" xmlns:wp14="http://schemas.microsoft.com/office/word/2010/wordprocessingDrawing" xmlns:wp="http://schemas.openxmlformats.org/drawingml/2006/wordprocessingDrawing" xmlns:w10="urn:schemas-microsoft-com:office:word" xmlns:w="http://schemas.openxmlformats.org/wordprocessingml/2006/main" xmlns:w14="http://schemas.microsoft.com/office/word/2010/wordml" xmlns:w15="http://schemas.microsoft.com/office/word/2012/wordml" xmlns:wpg="http://schemas.microsoft.com/office/word/2010/wordprocessingGroup" xmlns:wpi="http://schemas.microsoft.com/office/word/2010/wordprocessingInk" xmlns:wne="http://schemas.microsoft.com/office/word/2006/wordml" xmlns:wps="http://schemas.microsoft.com/office/word/2010/wordprocessingShape" mc:Ignorable="w14 w15 wp14">
-  <w15:commentEx w15:paraId="075314EF" w15:done="0"/>
+  <w15:commentEx w15:paraId="47FEBB34" w15:done="0"/>
 </w15:commentsEx>
 </file>
 
 <file path=word/endnotes.xml><?xml version="1.0" encoding="utf-8"?>
-<w:endnotes xmlns:mo="http://schemas.microsoft.com/office/mac/office/2008/main" xmlns:ve="http://schemas.openxmlformats.org/markup-compatibility/2006" xmlns:mv="urn:schemas-microsoft-com:mac:vml" xmlns:o="urn:schemas-microsoft-com:office:office" xmlns:r="http://schemas.openxmlformats.org/officeDocument/2006/relationships" xmlns:m="http://schemas.openxmlformats.org/officeDocument/2006/math" xmlns:v="urn:schemas-microsoft-com:vml" xmlns:wp="http://schemas.openxmlformats.org/drawingml/2006/wordprocessingDrawing" xmlns:w10="urn:schemas-microsoft-com:office:word" xmlns:w="http://schemas.openxmlformats.org/wordprocessingml/2006/main" xmlns:wne="http://schemas.microsoft.com/office/word/2006/wordml">
+<w:endnotes xmlns:wpc="http://schemas.microsoft.com/office/word/2010/wordprocessingCanvas" xmlns:mo="http://schemas.microsoft.com/office/mac/office/2008/main" xmlns:mc="http://schemas.openxmlformats.org/markup-compatibility/2006" xmlns:mv="urn:schemas-microsoft-com:mac:vml" xmlns:o="urn:schemas-microsoft-com:office:office" xmlns:r="http://schemas.openxmlformats.org/officeDocument/2006/relationships" xmlns:m="http://schemas.openxmlformats.org/officeDocument/2006/math" xmlns:v="urn:schemas-microsoft-com:vml" xmlns:wp14="http://schemas.microsoft.com/office/word/2010/wordprocessingDrawing" xmlns:wp="http://schemas.openxmlformats.org/drawingml/2006/wordprocessingDrawing" xmlns:w10="urn:schemas-microsoft-com:office:word" xmlns:w="http://schemas.openxmlformats.org/wordprocessingml/2006/main" xmlns:w14="http://schemas.microsoft.com/office/word/2010/wordml" xmlns:w15="http://schemas.microsoft.com/office/word/2012/wordml" xmlns:wpg="http://schemas.microsoft.com/office/word/2010/wordprocessingGroup" xmlns:wpi="http://schemas.microsoft.com/office/word/2010/wordprocessingInk" xmlns:wne="http://schemas.microsoft.com/office/word/2006/wordml" xmlns:wps="http://schemas.microsoft.com/office/word/2010/wordprocessingShape" mc:Ignorable="w14 w15 wp14">
   <w:endnote w:type="separator" w:id="-1">
     <w:p>
       <w:r>
@@ -8380,7 +8025,7 @@
 </file>
 
 <file path=word/footer1.xml><?xml version="1.0" encoding="utf-8"?>
-<w:ftr xmlns:mo="http://schemas.microsoft.com/office/mac/office/2008/main" xmlns:ve="http://schemas.openxmlformats.org/markup-compatibility/2006" xmlns:mv="urn:schemas-microsoft-com:mac:vml" xmlns:o="urn:schemas-microsoft-com:office:office" xmlns:r="http://schemas.openxmlformats.org/officeDocument/2006/relationships" xmlns:m="http://schemas.openxmlformats.org/officeDocument/2006/math" xmlns:v="urn:schemas-microsoft-com:vml" xmlns:wp="http://schemas.openxmlformats.org/drawingml/2006/wordprocessingDrawing" xmlns:w10="urn:schemas-microsoft-com:office:word" xmlns:w="http://schemas.openxmlformats.org/wordprocessingml/2006/main" xmlns:wne="http://schemas.microsoft.com/office/word/2006/wordml">
+<w:ftr xmlns:wpc="http://schemas.microsoft.com/office/word/2010/wordprocessingCanvas" xmlns:mo="http://schemas.microsoft.com/office/mac/office/2008/main" xmlns:mc="http://schemas.openxmlformats.org/markup-compatibility/2006" xmlns:mv="urn:schemas-microsoft-com:mac:vml" xmlns:o="urn:schemas-microsoft-com:office:office" xmlns:r="http://schemas.openxmlformats.org/officeDocument/2006/relationships" xmlns:m="http://schemas.openxmlformats.org/officeDocument/2006/math" xmlns:v="urn:schemas-microsoft-com:vml" xmlns:wp14="http://schemas.microsoft.com/office/word/2010/wordprocessingDrawing" xmlns:wp="http://schemas.openxmlformats.org/drawingml/2006/wordprocessingDrawing" xmlns:w10="urn:schemas-microsoft-com:office:word" xmlns:w="http://schemas.openxmlformats.org/wordprocessingml/2006/main" xmlns:w14="http://schemas.microsoft.com/office/word/2010/wordml" xmlns:w15="http://schemas.microsoft.com/office/word/2012/wordml" xmlns:wpg="http://schemas.microsoft.com/office/word/2010/wordprocessingGroup" xmlns:wpi="http://schemas.microsoft.com/office/word/2010/wordprocessingInk" xmlns:wne="http://schemas.microsoft.com/office/word/2006/wordml" xmlns:wps="http://schemas.microsoft.com/office/word/2010/wordprocessingShape" mc:Ignorable="w14 w15 wp14">
   <w:p>
     <w:pPr>
       <w:pStyle w:val="Footer"/>
@@ -8418,7 +8063,7 @@
 </file>
 
 <file path=word/footer2.xml><?xml version="1.0" encoding="utf-8"?>
-<w:ftr xmlns:mo="http://schemas.microsoft.com/office/mac/office/2008/main" xmlns:ve="http://schemas.openxmlformats.org/markup-compatibility/2006" xmlns:mv="urn:schemas-microsoft-com:mac:vml" xmlns:o="urn:schemas-microsoft-com:office:office" xmlns:r="http://schemas.openxmlformats.org/officeDocument/2006/relationships" xmlns:m="http://schemas.openxmlformats.org/officeDocument/2006/math" xmlns:v="urn:schemas-microsoft-com:vml" xmlns:wp="http://schemas.openxmlformats.org/drawingml/2006/wordprocessingDrawing" xmlns:w10="urn:schemas-microsoft-com:office:word" xmlns:w="http://schemas.openxmlformats.org/wordprocessingml/2006/main" xmlns:wne="http://schemas.microsoft.com/office/word/2006/wordml">
+<w:ftr xmlns:wpc="http://schemas.microsoft.com/office/word/2010/wordprocessingCanvas" xmlns:mo="http://schemas.microsoft.com/office/mac/office/2008/main" xmlns:mc="http://schemas.openxmlformats.org/markup-compatibility/2006" xmlns:mv="urn:schemas-microsoft-com:mac:vml" xmlns:o="urn:schemas-microsoft-com:office:office" xmlns:r="http://schemas.openxmlformats.org/officeDocument/2006/relationships" xmlns:m="http://schemas.openxmlformats.org/officeDocument/2006/math" xmlns:v="urn:schemas-microsoft-com:vml" xmlns:wp14="http://schemas.microsoft.com/office/word/2010/wordprocessingDrawing" xmlns:wp="http://schemas.openxmlformats.org/drawingml/2006/wordprocessingDrawing" xmlns:w10="urn:schemas-microsoft-com:office:word" xmlns:w="http://schemas.openxmlformats.org/wordprocessingml/2006/main" xmlns:w14="http://schemas.microsoft.com/office/word/2010/wordml" xmlns:w15="http://schemas.microsoft.com/office/word/2012/wordml" xmlns:wpg="http://schemas.microsoft.com/office/word/2010/wordprocessingGroup" xmlns:wpi="http://schemas.microsoft.com/office/word/2010/wordprocessingInk" xmlns:wne="http://schemas.microsoft.com/office/word/2006/wordml" xmlns:wps="http://schemas.microsoft.com/office/word/2010/wordprocessingShape" mc:Ignorable="w14 w15 wp14">
   <w:p>
     <w:pPr>
       <w:pStyle w:val="Footer"/>
@@ -8450,7 +8095,7 @@
         <w:rStyle w:val="PageNumber"/>
         <w:noProof/>
       </w:rPr>
-      <w:t>5</w:t>
+      <w:t>1</w:t>
     </w:r>
     <w:r>
       <w:rPr>
@@ -8469,7 +8114,7 @@
 </file>
 
 <file path=word/footnotes.xml><?xml version="1.0" encoding="utf-8"?>
-<w:footnotes xmlns:mo="http://schemas.microsoft.com/office/mac/office/2008/main" xmlns:ve="http://schemas.openxmlformats.org/markup-compatibility/2006" xmlns:mv="urn:schemas-microsoft-com:mac:vml" xmlns:o="urn:schemas-microsoft-com:office:office" xmlns:r="http://schemas.openxmlformats.org/officeDocument/2006/relationships" xmlns:m="http://schemas.openxmlformats.org/officeDocument/2006/math" xmlns:v="urn:schemas-microsoft-com:vml" xmlns:wp="http://schemas.openxmlformats.org/drawingml/2006/wordprocessingDrawing" xmlns:w10="urn:schemas-microsoft-com:office:word" xmlns:w="http://schemas.openxmlformats.org/wordprocessingml/2006/main" xmlns:wne="http://schemas.microsoft.com/office/word/2006/wordml">
+<w:footnotes xmlns:wpc="http://schemas.microsoft.com/office/word/2010/wordprocessingCanvas" xmlns:mo="http://schemas.microsoft.com/office/mac/office/2008/main" xmlns:mc="http://schemas.openxmlformats.org/markup-compatibility/2006" xmlns:mv="urn:schemas-microsoft-com:mac:vml" xmlns:o="urn:schemas-microsoft-com:office:office" xmlns:r="http://schemas.openxmlformats.org/officeDocument/2006/relationships" xmlns:m="http://schemas.openxmlformats.org/officeDocument/2006/math" xmlns:v="urn:schemas-microsoft-com:vml" xmlns:wp14="http://schemas.microsoft.com/office/word/2010/wordprocessingDrawing" xmlns:wp="http://schemas.openxmlformats.org/drawingml/2006/wordprocessingDrawing" xmlns:w10="urn:schemas-microsoft-com:office:word" xmlns:w="http://schemas.openxmlformats.org/wordprocessingml/2006/main" xmlns:w14="http://schemas.microsoft.com/office/word/2010/wordml" xmlns:w15="http://schemas.microsoft.com/office/word/2012/wordml" xmlns:wpg="http://schemas.microsoft.com/office/word/2010/wordprocessingGroup" xmlns:wpi="http://schemas.microsoft.com/office/word/2010/wordprocessingInk" xmlns:wne="http://schemas.microsoft.com/office/word/2006/wordml" xmlns:wps="http://schemas.microsoft.com/office/word/2010/wordprocessingShape" mc:Ignorable="w14 w15 wp14">
   <w:footnote w:type="separator" w:id="-1">
     <w:p>
       <w:r>
@@ -8496,7 +8141,7 @@
 </file>
 
 <file path=word/styles.xml><?xml version="1.0" encoding="utf-8"?>
-<w:styles xmlns:r="http://schemas.openxmlformats.org/officeDocument/2006/relationships" xmlns:w="http://schemas.openxmlformats.org/wordprocessingml/2006/main">
+<w:styles xmlns:mc="http://schemas.openxmlformats.org/markup-compatibility/2006" xmlns:r="http://schemas.openxmlformats.org/officeDocument/2006/relationships" xmlns:w="http://schemas.openxmlformats.org/wordprocessingml/2006/main" xmlns:w14="http://schemas.microsoft.com/office/word/2010/wordml" xmlns:w15="http://schemas.microsoft.com/office/word/2012/wordml" mc:Ignorable="w14 w15">
   <w:docDefaults>
     <w:rPrDefault>
       <w:rPr>
@@ -8508,144 +8153,387 @@
     </w:rPrDefault>
     <w:pPrDefault/>
   </w:docDefaults>
-  <w:latentStyles w:defLockedState="0" w:defUIPriority="99" w:defSemiHidden="1" w:defUnhideWhenUsed="1" w:defQFormat="0" w:count="276">
-    <w:lsdException w:name="Normal" w:semiHidden="0" w:uiPriority="0" w:unhideWhenUsed="0" w:qFormat="1"/>
-    <w:lsdException w:name="heading 1" w:semiHidden="0" w:uiPriority="9" w:unhideWhenUsed="0" w:qFormat="1"/>
-    <w:lsdException w:name="heading 2" w:uiPriority="9" w:qFormat="1"/>
-    <w:lsdException w:name="heading 3" w:uiPriority="9" w:qFormat="1"/>
-    <w:lsdException w:name="heading 4" w:uiPriority="9" w:qFormat="1"/>
-    <w:lsdException w:name="heading 5" w:uiPriority="9" w:qFormat="1"/>
-    <w:lsdException w:name="heading 6" w:uiPriority="9" w:qFormat="1"/>
-    <w:lsdException w:name="heading 7" w:uiPriority="9" w:qFormat="1"/>
-    <w:lsdException w:name="heading 8" w:uiPriority="9" w:qFormat="1"/>
-    <w:lsdException w:name="heading 9" w:uiPriority="9" w:qFormat="1"/>
-    <w:lsdException w:name="toc 1" w:uiPriority="39"/>
-    <w:lsdException w:name="toc 2" w:uiPriority="39"/>
-    <w:lsdException w:name="toc 3" w:uiPriority="39"/>
-    <w:lsdException w:name="toc 4" w:uiPriority="39"/>
-    <w:lsdException w:name="toc 5" w:uiPriority="39"/>
-    <w:lsdException w:name="toc 6" w:uiPriority="39"/>
-    <w:lsdException w:name="toc 7" w:uiPriority="39"/>
-    <w:lsdException w:name="toc 8" w:uiPriority="39"/>
-    <w:lsdException w:name="toc 9" w:uiPriority="39"/>
-    <w:lsdException w:name="caption" w:uiPriority="35" w:qFormat="1"/>
-    <w:lsdException w:name="Title" w:semiHidden="0" w:uiPriority="10" w:unhideWhenUsed="0" w:qFormat="1"/>
-    <w:lsdException w:name="Default Paragraph Font" w:uiPriority="1"/>
-    <w:lsdException w:name="Subtitle" w:semiHidden="0" w:uiPriority="11" w:unhideWhenUsed="0" w:qFormat="1"/>
-    <w:lsdException w:name="Strong" w:semiHidden="0" w:uiPriority="22" w:unhideWhenUsed="0" w:qFormat="1"/>
-    <w:lsdException w:name="Emphasis" w:semiHidden="0" w:uiPriority="20" w:unhideWhenUsed="0" w:qFormat="1"/>
-    <w:lsdException w:name="Table Grid" w:semiHidden="0" w:uiPriority="39" w:unhideWhenUsed="0"/>
-    <w:lsdException w:name="Placeholder Text" w:unhideWhenUsed="0"/>
-    <w:lsdException w:name="No Spacing" w:semiHidden="0" w:uiPriority="1" w:unhideWhenUsed="0" w:qFormat="1"/>
-    <w:lsdException w:name="Light Shading" w:semiHidden="0" w:uiPriority="60" w:unhideWhenUsed="0"/>
-    <w:lsdException w:name="Light List" w:semiHidden="0" w:uiPriority="61" w:unhideWhenUsed="0"/>
-    <w:lsdException w:name="Light Grid" w:semiHidden="0" w:uiPriority="62" w:unhideWhenUsed="0"/>
-    <w:lsdException w:name="Medium Shading 1" w:semiHidden="0" w:uiPriority="63" w:unhideWhenUsed="0"/>
-    <w:lsdException w:name="Medium Shading 2" w:semiHidden="0" w:uiPriority="64" w:unhideWhenUsed="0"/>
-    <w:lsdException w:name="Medium List 1" w:semiHidden="0" w:uiPriority="65" w:unhideWhenUsed="0"/>
-    <w:lsdException w:name="Medium List 2" w:semiHidden="0" w:uiPriority="66" w:unhideWhenUsed="0"/>
-    <w:lsdException w:name="Medium Grid 1" w:semiHidden="0" w:uiPriority="67" w:unhideWhenUsed="0"/>
-    <w:lsdException w:name="Medium Grid 2" w:semiHidden="0" w:uiPriority="68" w:unhideWhenUsed="0"/>
-    <w:lsdException w:name="Medium Grid 3" w:semiHidden="0" w:uiPriority="69" w:unhideWhenUsed="0"/>
-    <w:lsdException w:name="Dark List" w:semiHidden="0" w:uiPriority="70" w:unhideWhenUsed="0"/>
-    <w:lsdException w:name="Colorful Shading" w:semiHidden="0" w:uiPriority="71" w:unhideWhenUsed="0"/>
-    <w:lsdException w:name="Colorful List" w:semiHidden="0" w:uiPriority="72" w:unhideWhenUsed="0"/>
-    <w:lsdException w:name="Colorful Grid" w:semiHidden="0" w:uiPriority="73" w:unhideWhenUsed="0"/>
-    <w:lsdException w:name="Light Shading Accent 1" w:semiHidden="0" w:uiPriority="60" w:unhideWhenUsed="0"/>
-    <w:lsdException w:name="Light List Accent 1" w:semiHidden="0" w:uiPriority="61" w:unhideWhenUsed="0"/>
-    <w:lsdException w:name="Light Grid Accent 1" w:semiHidden="0" w:uiPriority="62" w:unhideWhenUsed="0"/>
-    <w:lsdException w:name="Medium Shading 1 Accent 1" w:semiHidden="0" w:uiPriority="63" w:unhideWhenUsed="0"/>
-    <w:lsdException w:name="Medium Shading 2 Accent 1" w:semiHidden="0" w:uiPriority="64" w:unhideWhenUsed="0"/>
-    <w:lsdException w:name="Medium List 1 Accent 1" w:semiHidden="0" w:uiPriority="65" w:unhideWhenUsed="0"/>
-    <w:lsdException w:name="Revision" w:unhideWhenUsed="0"/>
-    <w:lsdException w:name="List Paragraph" w:semiHidden="0" w:uiPriority="34" w:unhideWhenUsed="0" w:qFormat="1"/>
-    <w:lsdException w:name="Quote" w:semiHidden="0" w:uiPriority="29" w:unhideWhenUsed="0" w:qFormat="1"/>
-    <w:lsdException w:name="Intense Quote" w:semiHidden="0" w:uiPriority="30" w:unhideWhenUsed="0" w:qFormat="1"/>
-    <w:lsdException w:name="Medium List 2 Accent 1" w:semiHidden="0" w:uiPriority="66" w:unhideWhenUsed="0"/>
-    <w:lsdException w:name="Medium Grid 1 Accent 1" w:semiHidden="0" w:uiPriority="67" w:unhideWhenUsed="0"/>
-    <w:lsdException w:name="Medium Grid 2 Accent 1" w:semiHidden="0" w:uiPriority="68" w:unhideWhenUsed="0"/>
-    <w:lsdException w:name="Medium Grid 3 Accent 1" w:semiHidden="0" w:uiPriority="69" w:unhideWhenUsed="0"/>
-    <w:lsdException w:name="Dark List Accent 1" w:semiHidden="0" w:uiPriority="70" w:unhideWhenUsed="0"/>
-    <w:lsdException w:name="Colorful Shading Accent 1" w:semiHidden="0" w:uiPriority="71" w:unhideWhenUsed="0"/>
-    <w:lsdException w:name="Colorful List Accent 1" w:semiHidden="0" w:uiPriority="72" w:unhideWhenUsed="0"/>
-    <w:lsdException w:name="Colorful Grid Accent 1" w:semiHidden="0" w:uiPriority="73" w:unhideWhenUsed="0"/>
-    <w:lsdException w:name="Light Shading Accent 2" w:semiHidden="0" w:uiPriority="60" w:unhideWhenUsed="0"/>
-    <w:lsdException w:name="Light List Accent 2" w:semiHidden="0" w:uiPriority="61" w:unhideWhenUsed="0"/>
-    <w:lsdException w:name="Light Grid Accent 2" w:semiHidden="0" w:uiPriority="62" w:unhideWhenUsed="0"/>
-    <w:lsdException w:name="Medium Shading 1 Accent 2" w:semiHidden="0" w:uiPriority="63" w:unhideWhenUsed="0"/>
-    <w:lsdException w:name="Medium Shading 2 Accent 2" w:semiHidden="0" w:uiPriority="64" w:unhideWhenUsed="0"/>
-    <w:lsdException w:name="Medium List 1 Accent 2" w:semiHidden="0" w:uiPriority="65" w:unhideWhenUsed="0"/>
-    <w:lsdException w:name="Medium List 2 Accent 2" w:semiHidden="0" w:uiPriority="66" w:unhideWhenUsed="0"/>
-    <w:lsdException w:name="Medium Grid 1 Accent 2" w:semiHidden="0" w:uiPriority="67" w:unhideWhenUsed="0"/>
-    <w:lsdException w:name="Medium Grid 2 Accent 2" w:semiHidden="0" w:uiPriority="68" w:unhideWhenUsed="0"/>
-    <w:lsdException w:name="Medium Grid 3 Accent 2" w:semiHidden="0" w:uiPriority="69" w:unhideWhenUsed="0"/>
-    <w:lsdException w:name="Dark List Accent 2" w:semiHidden="0" w:uiPriority="70" w:unhideWhenUsed="0"/>
-    <w:lsdException w:name="Colorful Shading Accent 2" w:semiHidden="0" w:uiPriority="71" w:unhideWhenUsed="0"/>
-    <w:lsdException w:name="Colorful List Accent 2" w:semiHidden="0" w:uiPriority="72" w:unhideWhenUsed="0"/>
-    <w:lsdException w:name="Colorful Grid Accent 2" w:semiHidden="0" w:uiPriority="73" w:unhideWhenUsed="0"/>
-    <w:lsdException w:name="Light Shading Accent 3" w:semiHidden="0" w:uiPriority="60" w:unhideWhenUsed="0"/>
-    <w:lsdException w:name="Light List Accent 3" w:semiHidden="0" w:uiPriority="61" w:unhideWhenUsed="0"/>
-    <w:lsdException w:name="Light Grid Accent 3" w:semiHidden="0" w:uiPriority="62" w:unhideWhenUsed="0"/>
-    <w:lsdException w:name="Medium Shading 1 Accent 3" w:semiHidden="0" w:uiPriority="63" w:unhideWhenUsed="0"/>
-    <w:lsdException w:name="Medium Shading 2 Accent 3" w:semiHidden="0" w:uiPriority="64" w:unhideWhenUsed="0"/>
-    <w:lsdException w:name="Medium List 1 Accent 3" w:semiHidden="0" w:uiPriority="65" w:unhideWhenUsed="0"/>
-    <w:lsdException w:name="Medium List 2 Accent 3" w:semiHidden="0" w:uiPriority="66" w:unhideWhenUsed="0"/>
-    <w:lsdException w:name="Medium Grid 1 Accent 3" w:semiHidden="0" w:uiPriority="67" w:unhideWhenUsed="0"/>
-    <w:lsdException w:name="Medium Grid 2 Accent 3" w:semiHidden="0" w:uiPriority="68" w:unhideWhenUsed="0"/>
-    <w:lsdException w:name="Medium Grid 3 Accent 3" w:semiHidden="0" w:uiPriority="69" w:unhideWhenUsed="0"/>
-    <w:lsdException w:name="Dark List Accent 3" w:semiHidden="0" w:uiPriority="70" w:unhideWhenUsed="0"/>
-    <w:lsdException w:name="Colorful Shading Accent 3" w:semiHidden="0" w:uiPriority="71" w:unhideWhenUsed="0"/>
-    <w:lsdException w:name="Colorful List Accent 3" w:semiHidden="0" w:uiPriority="72" w:unhideWhenUsed="0"/>
-    <w:lsdException w:name="Colorful Grid Accent 3" w:semiHidden="0" w:uiPriority="73" w:unhideWhenUsed="0"/>
-    <w:lsdException w:name="Light Shading Accent 4" w:semiHidden="0" w:uiPriority="60" w:unhideWhenUsed="0"/>
-    <w:lsdException w:name="Light List Accent 4" w:semiHidden="0" w:uiPriority="61" w:unhideWhenUsed="0"/>
-    <w:lsdException w:name="Light Grid Accent 4" w:semiHidden="0" w:uiPriority="62" w:unhideWhenUsed="0"/>
-    <w:lsdException w:name="Medium Shading 1 Accent 4" w:semiHidden="0" w:uiPriority="63" w:unhideWhenUsed="0"/>
-    <w:lsdException w:name="Medium Shading 2 Accent 4" w:semiHidden="0" w:uiPriority="64" w:unhideWhenUsed="0"/>
-    <w:lsdException w:name="Medium List 1 Accent 4" w:semiHidden="0" w:uiPriority="65" w:unhideWhenUsed="0"/>
-    <w:lsdException w:name="Medium List 2 Accent 4" w:semiHidden="0" w:uiPriority="66" w:unhideWhenUsed="0"/>
-    <w:lsdException w:name="Medium Grid 1 Accent 4" w:semiHidden="0" w:uiPriority="67" w:unhideWhenUsed="0"/>
-    <w:lsdException w:name="Medium Grid 2 Accent 4" w:semiHidden="0" w:uiPriority="68" w:unhideWhenUsed="0"/>
-    <w:lsdException w:name="Medium Grid 3 Accent 4" w:semiHidden="0" w:uiPriority="69" w:unhideWhenUsed="0"/>
-    <w:lsdException w:name="Dark List Accent 4" w:semiHidden="0" w:uiPriority="70" w:unhideWhenUsed="0"/>
-    <w:lsdException w:name="Colorful Shading Accent 4" w:semiHidden="0" w:uiPriority="71" w:unhideWhenUsed="0"/>
-    <w:lsdException w:name="Colorful List Accent 4" w:semiHidden="0" w:uiPriority="72" w:unhideWhenUsed="0"/>
-    <w:lsdException w:name="Colorful Grid Accent 4" w:semiHidden="0" w:uiPriority="73" w:unhideWhenUsed="0"/>
-    <w:lsdException w:name="Light Shading Accent 5" w:semiHidden="0" w:uiPriority="60" w:unhideWhenUsed="0"/>
-    <w:lsdException w:name="Light List Accent 5" w:semiHidden="0" w:uiPriority="61" w:unhideWhenUsed="0"/>
-    <w:lsdException w:name="Light Grid Accent 5" w:semiHidden="0" w:uiPriority="62" w:unhideWhenUsed="0"/>
-    <w:lsdException w:name="Medium Shading 1 Accent 5" w:semiHidden="0" w:uiPriority="63" w:unhideWhenUsed="0"/>
-    <w:lsdException w:name="Medium Shading 2 Accent 5" w:semiHidden="0" w:uiPriority="64" w:unhideWhenUsed="0"/>
-    <w:lsdException w:name="Medium List 1 Accent 5" w:semiHidden="0" w:uiPriority="65" w:unhideWhenUsed="0"/>
-    <w:lsdException w:name="Medium List 2 Accent 5" w:semiHidden="0" w:uiPriority="66" w:unhideWhenUsed="0"/>
-    <w:lsdException w:name="Medium Grid 1 Accent 5" w:semiHidden="0" w:uiPriority="67" w:unhideWhenUsed="0"/>
-    <w:lsdException w:name="Medium Grid 2 Accent 5" w:semiHidden="0" w:uiPriority="68" w:unhideWhenUsed="0"/>
-    <w:lsdException w:name="Medium Grid 3 Accent 5" w:semiHidden="0" w:uiPriority="69" w:unhideWhenUsed="0"/>
-    <w:lsdException w:name="Dark List Accent 5" w:semiHidden="0" w:uiPriority="70" w:unhideWhenUsed="0"/>
-    <w:lsdException w:name="Colorful Shading Accent 5" w:semiHidden="0" w:uiPriority="71" w:unhideWhenUsed="0"/>
-    <w:lsdException w:name="Colorful List Accent 5" w:semiHidden="0" w:uiPriority="72" w:unhideWhenUsed="0"/>
-    <w:lsdException w:name="Colorful Grid Accent 5" w:semiHidden="0" w:uiPriority="73" w:unhideWhenUsed="0"/>
-    <w:lsdException w:name="Light Shading Accent 6" w:semiHidden="0" w:uiPriority="60" w:unhideWhenUsed="0"/>
-    <w:lsdException w:name="Light List Accent 6" w:semiHidden="0" w:uiPriority="61" w:unhideWhenUsed="0"/>
-    <w:lsdException w:name="Light Grid Accent 6" w:semiHidden="0" w:uiPriority="62" w:unhideWhenUsed="0"/>
-    <w:lsdException w:name="Medium Shading 1 Accent 6" w:semiHidden="0" w:uiPriority="63" w:unhideWhenUsed="0"/>
-    <w:lsdException w:name="Medium Shading 2 Accent 6" w:semiHidden="0" w:uiPriority="64" w:unhideWhenUsed="0"/>
-    <w:lsdException w:name="Medium List 1 Accent 6" w:semiHidden="0" w:uiPriority="65" w:unhideWhenUsed="0"/>
-    <w:lsdException w:name="Medium List 2 Accent 6" w:semiHidden="0" w:uiPriority="66" w:unhideWhenUsed="0"/>
-    <w:lsdException w:name="Medium Grid 1 Accent 6" w:semiHidden="0" w:uiPriority="67" w:unhideWhenUsed="0"/>
-    <w:lsdException w:name="Medium Grid 2 Accent 6" w:semiHidden="0" w:uiPriority="68" w:unhideWhenUsed="0"/>
-    <w:lsdException w:name="Medium Grid 3 Accent 6" w:semiHidden="0" w:uiPriority="69" w:unhideWhenUsed="0"/>
-    <w:lsdException w:name="Dark List Accent 6" w:semiHidden="0" w:uiPriority="70" w:unhideWhenUsed="0"/>
-    <w:lsdException w:name="Colorful Shading Accent 6" w:semiHidden="0" w:uiPriority="71" w:unhideWhenUsed="0"/>
-    <w:lsdException w:name="Colorful List Accent 6" w:semiHidden="0" w:uiPriority="72" w:unhideWhenUsed="0"/>
-    <w:lsdException w:name="Colorful Grid Accent 6" w:semiHidden="0" w:uiPriority="73" w:unhideWhenUsed="0"/>
-    <w:lsdException w:name="Subtle Emphasis" w:semiHidden="0" w:uiPriority="19" w:unhideWhenUsed="0" w:qFormat="1"/>
-    <w:lsdException w:name="Intense Emphasis" w:semiHidden="0" w:uiPriority="21" w:unhideWhenUsed="0" w:qFormat="1"/>
-    <w:lsdException w:name="Subtle Reference" w:semiHidden="0" w:uiPriority="31" w:unhideWhenUsed="0" w:qFormat="1"/>
-    <w:lsdException w:name="Intense Reference" w:semiHidden="0" w:uiPriority="32" w:unhideWhenUsed="0" w:qFormat="1"/>
-    <w:lsdException w:name="Book Title" w:semiHidden="0" w:uiPriority="33" w:unhideWhenUsed="0" w:qFormat="1"/>
-    <w:lsdException w:name="Bibliography" w:uiPriority="37"/>
-    <w:lsdException w:name="TOC Heading" w:uiPriority="39" w:qFormat="1"/>
+  <w:latentStyles w:defLockedState="0" w:defUIPriority="99" w:defSemiHidden="0" w:defUnhideWhenUsed="0" w:defQFormat="0" w:count="380">
+    <w:lsdException w:name="Normal" w:uiPriority="0" w:qFormat="1"/>
+    <w:lsdException w:name="heading 1" w:uiPriority="9" w:qFormat="1"/>
+    <w:lsdException w:name="heading 2" w:semiHidden="1" w:uiPriority="9" w:unhideWhenUsed="1" w:qFormat="1"/>
+    <w:lsdException w:name="heading 3" w:semiHidden="1" w:uiPriority="9" w:unhideWhenUsed="1" w:qFormat="1"/>
+    <w:lsdException w:name="heading 4" w:semiHidden="1" w:uiPriority="9" w:unhideWhenUsed="1" w:qFormat="1"/>
+    <w:lsdException w:name="heading 5" w:semiHidden="1" w:uiPriority="9" w:unhideWhenUsed="1" w:qFormat="1"/>
+    <w:lsdException w:name="heading 6" w:semiHidden="1" w:uiPriority="9" w:unhideWhenUsed="1" w:qFormat="1"/>
+    <w:lsdException w:name="heading 7" w:semiHidden="1" w:uiPriority="9" w:unhideWhenUsed="1" w:qFormat="1"/>
+    <w:lsdException w:name="heading 8" w:semiHidden="1" w:uiPriority="9" w:unhideWhenUsed="1" w:qFormat="1"/>
+    <w:lsdException w:name="heading 9" w:semiHidden="1" w:uiPriority="9" w:unhideWhenUsed="1" w:qFormat="1"/>
+    <w:lsdException w:name="index 1" w:semiHidden="1" w:unhideWhenUsed="1"/>
+    <w:lsdException w:name="index 2" w:semiHidden="1" w:unhideWhenUsed="1"/>
+    <w:lsdException w:name="index 3" w:semiHidden="1" w:unhideWhenUsed="1"/>
+    <w:lsdException w:name="index 4" w:semiHidden="1" w:unhideWhenUsed="1"/>
+    <w:lsdException w:name="index 5" w:semiHidden="1" w:unhideWhenUsed="1"/>
+    <w:lsdException w:name="index 6" w:semiHidden="1" w:unhideWhenUsed="1"/>
+    <w:lsdException w:name="index 7" w:semiHidden="1" w:unhideWhenUsed="1"/>
+    <w:lsdException w:name="index 8" w:semiHidden="1" w:unhideWhenUsed="1"/>
+    <w:lsdException w:name="index 9" w:semiHidden="1" w:unhideWhenUsed="1"/>
+    <w:lsdException w:name="toc 1" w:semiHidden="1" w:uiPriority="39" w:unhideWhenUsed="1"/>
+    <w:lsdException w:name="toc 2" w:semiHidden="1" w:uiPriority="39" w:unhideWhenUsed="1"/>
+    <w:lsdException w:name="toc 3" w:semiHidden="1" w:uiPriority="39" w:unhideWhenUsed="1"/>
+    <w:lsdException w:name="toc 4" w:semiHidden="1" w:uiPriority="39" w:unhideWhenUsed="1"/>
+    <w:lsdException w:name="toc 5" w:semiHidden="1" w:uiPriority="39" w:unhideWhenUsed="1"/>
+    <w:lsdException w:name="toc 6" w:semiHidden="1" w:uiPriority="39" w:unhideWhenUsed="1"/>
+    <w:lsdException w:name="toc 7" w:semiHidden="1" w:uiPriority="39" w:unhideWhenUsed="1"/>
+    <w:lsdException w:name="toc 8" w:semiHidden="1" w:uiPriority="39" w:unhideWhenUsed="1"/>
+    <w:lsdException w:name="toc 9" w:semiHidden="1" w:uiPriority="39" w:unhideWhenUsed="1"/>
+    <w:lsdException w:name="Normal Indent" w:semiHidden="1" w:unhideWhenUsed="1"/>
+    <w:lsdException w:name="footnote text" w:semiHidden="1" w:unhideWhenUsed="1"/>
+    <w:lsdException w:name="annotation text" w:semiHidden="1" w:unhideWhenUsed="1"/>
+    <w:lsdException w:name="header" w:semiHidden="1" w:unhideWhenUsed="1"/>
+    <w:lsdException w:name="footer" w:semiHidden="1" w:unhideWhenUsed="1"/>
+    <w:lsdException w:name="index heading" w:semiHidden="1" w:unhideWhenUsed="1"/>
+    <w:lsdException w:name="caption" w:semiHidden="1" w:uiPriority="35" w:unhideWhenUsed="1" w:qFormat="1"/>
+    <w:lsdException w:name="table of figures" w:semiHidden="1" w:unhideWhenUsed="1"/>
+    <w:lsdException w:name="envelope address" w:semiHidden="1" w:unhideWhenUsed="1"/>
+    <w:lsdException w:name="envelope return" w:semiHidden="1" w:unhideWhenUsed="1"/>
+    <w:lsdException w:name="footnote reference" w:semiHidden="1" w:unhideWhenUsed="1"/>
+    <w:lsdException w:name="annotation reference" w:semiHidden="1" w:unhideWhenUsed="1"/>
+    <w:lsdException w:name="line number" w:semiHidden="1" w:unhideWhenUsed="1"/>
+    <w:lsdException w:name="page number" w:semiHidden="1" w:unhideWhenUsed="1"/>
+    <w:lsdException w:name="endnote reference" w:semiHidden="1" w:unhideWhenUsed="1"/>
+    <w:lsdException w:name="endnote text" w:semiHidden="1" w:unhideWhenUsed="1"/>
+    <w:lsdException w:name="table of authorities" w:semiHidden="1" w:unhideWhenUsed="1"/>
+    <w:lsdException w:name="macro" w:semiHidden="1" w:unhideWhenUsed="1"/>
+    <w:lsdException w:name="toa heading" w:semiHidden="1" w:unhideWhenUsed="1"/>
+    <w:lsdException w:name="List" w:semiHidden="1" w:unhideWhenUsed="1"/>
+    <w:lsdException w:name="List Bullet" w:semiHidden="1" w:unhideWhenUsed="1"/>
+    <w:lsdException w:name="List Number" w:semiHidden="1" w:unhideWhenUsed="1"/>
+    <w:lsdException w:name="List 2" w:semiHidden="1" w:unhideWhenUsed="1"/>
+    <w:lsdException w:name="List 3" w:semiHidden="1" w:unhideWhenUsed="1"/>
+    <w:lsdException w:name="List 4" w:semiHidden="1" w:unhideWhenUsed="1"/>
+    <w:lsdException w:name="List 5" w:semiHidden="1" w:unhideWhenUsed="1"/>
+    <w:lsdException w:name="List Bullet 2" w:semiHidden="1" w:unhideWhenUsed="1"/>
+    <w:lsdException w:name="List Bullet 3" w:semiHidden="1" w:unhideWhenUsed="1"/>
+    <w:lsdException w:name="List Bullet 4" w:semiHidden="1" w:unhideWhenUsed="1"/>
+    <w:lsdException w:name="List Bullet 5" w:semiHidden="1" w:unhideWhenUsed="1"/>
+    <w:lsdException w:name="List Number 2" w:semiHidden="1" w:unhideWhenUsed="1"/>
+    <w:lsdException w:name="List Number 3" w:semiHidden="1" w:unhideWhenUsed="1"/>
+    <w:lsdException w:name="List Number 4" w:semiHidden="1" w:unhideWhenUsed="1"/>
+    <w:lsdException w:name="List Number 5" w:semiHidden="1" w:unhideWhenUsed="1"/>
+    <w:lsdException w:name="Title" w:uiPriority="10" w:qFormat="1"/>
+    <w:lsdException w:name="Closing" w:semiHidden="1" w:unhideWhenUsed="1"/>
+    <w:lsdException w:name="Signature" w:semiHidden="1" w:unhideWhenUsed="1"/>
+    <w:lsdException w:name="Default Paragraph Font" w:semiHidden="1" w:uiPriority="1" w:unhideWhenUsed="1"/>
+    <w:lsdException w:name="Body Text" w:semiHidden="1" w:unhideWhenUsed="1"/>
+    <w:lsdException w:name="Body Text Indent" w:semiHidden="1" w:unhideWhenUsed="1"/>
+    <w:lsdException w:name="List Continue" w:semiHidden="1" w:unhideWhenUsed="1"/>
+    <w:lsdException w:name="List Continue 2" w:semiHidden="1" w:unhideWhenUsed="1"/>
+    <w:lsdException w:name="List Continue 3" w:semiHidden="1" w:unhideWhenUsed="1"/>
+    <w:lsdException w:name="List Continue 4" w:semiHidden="1" w:unhideWhenUsed="1"/>
+    <w:lsdException w:name="List Continue 5" w:semiHidden="1" w:unhideWhenUsed="1"/>
+    <w:lsdException w:name="Message Header" w:semiHidden="1" w:unhideWhenUsed="1"/>
+    <w:lsdException w:name="Subtitle" w:uiPriority="11" w:qFormat="1"/>
+    <w:lsdException w:name="Salutation" w:semiHidden="1" w:unhideWhenUsed="1"/>
+    <w:lsdException w:name="Date" w:semiHidden="1" w:unhideWhenUsed="1"/>
+    <w:lsdException w:name="Body Text First Indent" w:semiHidden="1" w:unhideWhenUsed="1"/>
+    <w:lsdException w:name="Body Text First Indent 2" w:semiHidden="1" w:unhideWhenUsed="1"/>
+    <w:lsdException w:name="Note Heading" w:semiHidden="1" w:unhideWhenUsed="1"/>
+    <w:lsdException w:name="Body Text 2" w:semiHidden="1" w:unhideWhenUsed="1"/>
+    <w:lsdException w:name="Body Text 3" w:semiHidden="1" w:unhideWhenUsed="1"/>
+    <w:lsdException w:name="Body Text Indent 2" w:semiHidden="1" w:unhideWhenUsed="1"/>
+    <w:lsdException w:name="Body Text Indent 3" w:semiHidden="1" w:unhideWhenUsed="1"/>
+    <w:lsdException w:name="Block Text" w:semiHidden="1" w:unhideWhenUsed="1"/>
+    <w:lsdException w:name="Hyperlink" w:semiHidden="1" w:unhideWhenUsed="1"/>
+    <w:lsdException w:name="FollowedHyperlink" w:semiHidden="1" w:unhideWhenUsed="1"/>
+    <w:lsdException w:name="Strong" w:uiPriority="22" w:qFormat="1"/>
+    <w:lsdException w:name="Emphasis" w:uiPriority="20" w:qFormat="1"/>
+    <w:lsdException w:name="Document Map" w:semiHidden="1" w:unhideWhenUsed="1"/>
+    <w:lsdException w:name="Plain Text" w:semiHidden="1" w:unhideWhenUsed="1"/>
+    <w:lsdException w:name="E-mail Signature" w:semiHidden="1" w:unhideWhenUsed="1"/>
+    <w:lsdException w:name="HTML Top of Form" w:semiHidden="1" w:unhideWhenUsed="1"/>
+    <w:lsdException w:name="HTML Bottom of Form" w:semiHidden="1" w:unhideWhenUsed="1"/>
+    <w:lsdException w:name="Normal (Web)" w:semiHidden="1" w:unhideWhenUsed="1"/>
+    <w:lsdException w:name="HTML Acronym" w:semiHidden="1" w:unhideWhenUsed="1"/>
+    <w:lsdException w:name="HTML Address" w:semiHidden="1" w:unhideWhenUsed="1"/>
+    <w:lsdException w:name="HTML Cite" w:semiHidden="1" w:unhideWhenUsed="1"/>
+    <w:lsdException w:name="HTML Code" w:semiHidden="1" w:unhideWhenUsed="1"/>
+    <w:lsdException w:name="HTML Definition" w:semiHidden="1" w:unhideWhenUsed="1"/>
+    <w:lsdException w:name="HTML Keyboard" w:semiHidden="1" w:unhideWhenUsed="1"/>
+    <w:lsdException w:name="HTML Preformatted" w:semiHidden="1" w:unhideWhenUsed="1"/>
+    <w:lsdException w:name="HTML Sample" w:semiHidden="1" w:unhideWhenUsed="1"/>
+    <w:lsdException w:name="HTML Typewriter" w:semiHidden="1" w:unhideWhenUsed="1"/>
+    <w:lsdException w:name="HTML Variable" w:semiHidden="1" w:unhideWhenUsed="1"/>
+    <w:lsdException w:name="Normal Table" w:semiHidden="1" w:unhideWhenUsed="1"/>
+    <w:lsdException w:name="annotation subject" w:semiHidden="1" w:unhideWhenUsed="1"/>
+    <w:lsdException w:name="No List" w:semiHidden="1" w:unhideWhenUsed="1"/>
+    <w:lsdException w:name="Outline List 1" w:semiHidden="1" w:unhideWhenUsed="1"/>
+    <w:lsdException w:name="Outline List 2" w:semiHidden="1" w:unhideWhenUsed="1"/>
+    <w:lsdException w:name="Outline List 3" w:semiHidden="1" w:unhideWhenUsed="1"/>
+    <w:lsdException w:name="Table Simple 1" w:semiHidden="1" w:unhideWhenUsed="1"/>
+    <w:lsdException w:name="Table Simple 2" w:semiHidden="1" w:unhideWhenUsed="1"/>
+    <w:lsdException w:name="Table Simple 3" w:semiHidden="1" w:unhideWhenUsed="1"/>
+    <w:lsdException w:name="Table Classic 1" w:semiHidden="1" w:unhideWhenUsed="1"/>
+    <w:lsdException w:name="Table Classic 2" w:semiHidden="1" w:unhideWhenUsed="1"/>
+    <w:lsdException w:name="Table Classic 3" w:semiHidden="1" w:unhideWhenUsed="1"/>
+    <w:lsdException w:name="Table Classic 4" w:semiHidden="1" w:unhideWhenUsed="1"/>
+    <w:lsdException w:name="Table Colorful 1" w:semiHidden="1" w:unhideWhenUsed="1"/>
+    <w:lsdException w:name="Table Colorful 2" w:semiHidden="1" w:unhideWhenUsed="1"/>
+    <w:lsdException w:name="Table Colorful 3" w:semiHidden="1" w:unhideWhenUsed="1"/>
+    <w:lsdException w:name="Table Columns 1" w:semiHidden="1" w:unhideWhenUsed="1"/>
+    <w:lsdException w:name="Table Columns 2" w:semiHidden="1" w:unhideWhenUsed="1"/>
+    <w:lsdException w:name="Table Columns 3" w:semiHidden="1" w:unhideWhenUsed="1"/>
+    <w:lsdException w:name="Table Columns 4" w:semiHidden="1" w:unhideWhenUsed="1"/>
+    <w:lsdException w:name="Table Columns 5" w:semiHidden="1" w:unhideWhenUsed="1"/>
+    <w:lsdException w:name="Table Grid 1" w:semiHidden="1" w:unhideWhenUsed="1"/>
+    <w:lsdException w:name="Table Grid 2" w:semiHidden="1" w:unhideWhenUsed="1"/>
+    <w:lsdException w:name="Table Grid 3" w:semiHidden="1" w:unhideWhenUsed="1"/>
+    <w:lsdException w:name="Table Grid 4" w:semiHidden="1" w:unhideWhenUsed="1"/>
+    <w:lsdException w:name="Table Grid 5" w:semiHidden="1" w:unhideWhenUsed="1"/>
+    <w:lsdException w:name="Table Grid 6" w:semiHidden="1" w:unhideWhenUsed="1"/>
+    <w:lsdException w:name="Table Grid 7" w:semiHidden="1" w:unhideWhenUsed="1"/>
+    <w:lsdException w:name="Table Grid 8" w:semiHidden="1" w:unhideWhenUsed="1"/>
+    <w:lsdException w:name="Table List 1" w:semiHidden="1" w:unhideWhenUsed="1"/>
+    <w:lsdException w:name="Table List 2" w:semiHidden="1" w:unhideWhenUsed="1"/>
+    <w:lsdException w:name="Table List 3" w:semiHidden="1" w:unhideWhenUsed="1"/>
+    <w:lsdException w:name="Table List 4" w:semiHidden="1" w:unhideWhenUsed="1"/>
+    <w:lsdException w:name="Table List 5" w:semiHidden="1" w:unhideWhenUsed="1"/>
+    <w:lsdException w:name="Table List 6" w:semiHidden="1" w:unhideWhenUsed="1"/>
+    <w:lsdException w:name="Table List 7" w:semiHidden="1" w:unhideWhenUsed="1"/>
+    <w:lsdException w:name="Table List 8" w:semiHidden="1" w:unhideWhenUsed="1"/>
+    <w:lsdException w:name="Table 3D effects 1" w:semiHidden="1" w:unhideWhenUsed="1"/>
+    <w:lsdException w:name="Table 3D effects 2" w:semiHidden="1" w:unhideWhenUsed="1"/>
+    <w:lsdException w:name="Table 3D effects 3" w:semiHidden="1" w:unhideWhenUsed="1"/>
+    <w:lsdException w:name="Table Contemporary" w:semiHidden="1" w:unhideWhenUsed="1"/>
+    <w:lsdException w:name="Table Elegant" w:semiHidden="1" w:unhideWhenUsed="1"/>
+    <w:lsdException w:name="Table Professional" w:semiHidden="1" w:unhideWhenUsed="1"/>
+    <w:lsdException w:name="Table Subtle 1" w:semiHidden="1" w:unhideWhenUsed="1"/>
+    <w:lsdException w:name="Table Subtle 2" w:semiHidden="1" w:unhideWhenUsed="1"/>
+    <w:lsdException w:name="Table Web 1" w:semiHidden="1" w:unhideWhenUsed="1"/>
+    <w:lsdException w:name="Table Web 2" w:semiHidden="1" w:unhideWhenUsed="1"/>
+    <w:lsdException w:name="Table Web 3" w:semiHidden="1" w:unhideWhenUsed="1"/>
+    <w:lsdException w:name="Balloon Text" w:semiHidden="1" w:unhideWhenUsed="1"/>
+    <w:lsdException w:name="Table Grid" w:uiPriority="39"/>
+    <w:lsdException w:name="Table Theme" w:semiHidden="1" w:unhideWhenUsed="1"/>
+    <w:lsdException w:name="Note Level 1" w:semiHidden="1" w:unhideWhenUsed="1"/>
+    <w:lsdException w:name="Note Level 2" w:semiHidden="1" w:unhideWhenUsed="1"/>
+    <w:lsdException w:name="Note Level 3" w:semiHidden="1" w:unhideWhenUsed="1"/>
+    <w:lsdException w:name="Note Level 4" w:semiHidden="1" w:unhideWhenUsed="1"/>
+    <w:lsdException w:name="Note Level 5" w:semiHidden="1" w:unhideWhenUsed="1"/>
+    <w:lsdException w:name="Note Level 6" w:semiHidden="1" w:unhideWhenUsed="1"/>
+    <w:lsdException w:name="Note Level 7" w:semiHidden="1" w:unhideWhenUsed="1"/>
+    <w:lsdException w:name="Note Level 8" w:semiHidden="1" w:unhideWhenUsed="1"/>
+    <w:lsdException w:name="Note Level 9" w:semiHidden="1" w:unhideWhenUsed="1"/>
+    <w:lsdException w:name="Placeholder Text" w:semiHidden="1"/>
+    <w:lsdException w:name="No Spacing" w:uiPriority="1" w:qFormat="1"/>
+    <w:lsdException w:name="Light Shading" w:uiPriority="60"/>
+    <w:lsdException w:name="Light List" w:uiPriority="61"/>
+    <w:lsdException w:name="Light Grid" w:uiPriority="62"/>
+    <w:lsdException w:name="Medium Shading 1" w:uiPriority="63"/>
+    <w:lsdException w:name="Medium Shading 2" w:uiPriority="64"/>
+    <w:lsdException w:name="Medium List 1" w:uiPriority="65"/>
+    <w:lsdException w:name="Medium List 2" w:uiPriority="66"/>
+    <w:lsdException w:name="Medium Grid 1" w:uiPriority="67"/>
+    <w:lsdException w:name="Medium Grid 2" w:uiPriority="68"/>
+    <w:lsdException w:name="Medium Grid 3" w:uiPriority="69"/>
+    <w:lsdException w:name="Dark List" w:uiPriority="70"/>
+    <w:lsdException w:name="Colorful Shading" w:uiPriority="71"/>
+    <w:lsdException w:name="Colorful List" w:uiPriority="72"/>
+    <w:lsdException w:name="Colorful Grid" w:uiPriority="73"/>
+    <w:lsdException w:name="Light Shading Accent 1" w:uiPriority="60"/>
+    <w:lsdException w:name="Light List Accent 1" w:uiPriority="61"/>
+    <w:lsdException w:name="Light Grid Accent 1" w:uiPriority="62"/>
+    <w:lsdException w:name="Medium Shading 1 Accent 1" w:uiPriority="63"/>
+    <w:lsdException w:name="Medium Shading 2 Accent 1" w:uiPriority="64"/>
+    <w:lsdException w:name="Medium List 1 Accent 1" w:uiPriority="65"/>
+    <w:lsdException w:name="Revision" w:semiHidden="1"/>
+    <w:lsdException w:name="List Paragraph" w:uiPriority="34" w:qFormat="1"/>
+    <w:lsdException w:name="Quote" w:uiPriority="29" w:qFormat="1"/>
+    <w:lsdException w:name="Intense Quote" w:uiPriority="30" w:qFormat="1"/>
+    <w:lsdException w:name="Medium List 2 Accent 1" w:uiPriority="66"/>
+    <w:lsdException w:name="Medium Grid 1 Accent 1" w:uiPriority="67"/>
+    <w:lsdException w:name="Medium Grid 2 Accent 1" w:uiPriority="68"/>
+    <w:lsdException w:name="Medium Grid 3 Accent 1" w:uiPriority="69"/>
+    <w:lsdException w:name="Dark List Accent 1" w:uiPriority="70"/>
+    <w:lsdException w:name="Colorful Shading Accent 1" w:uiPriority="71"/>
+    <w:lsdException w:name="Colorful List Accent 1" w:uiPriority="72"/>
+    <w:lsdException w:name="Colorful Grid Accent 1" w:uiPriority="73"/>
+    <w:lsdException w:name="Light Shading Accent 2" w:uiPriority="60"/>
+    <w:lsdException w:name="Light List Accent 2" w:uiPriority="61"/>
+    <w:lsdException w:name="Light Grid Accent 2" w:uiPriority="62"/>
+    <w:lsdException w:name="Medium Shading 1 Accent 2" w:uiPriority="63"/>
+    <w:lsdException w:name="Medium Shading 2 Accent 2" w:uiPriority="64"/>
+    <w:lsdException w:name="Medium List 1 Accent 2" w:uiPriority="65"/>
+    <w:lsdException w:name="Medium List 2 Accent 2" w:uiPriority="66"/>
+    <w:lsdException w:name="Medium Grid 1 Accent 2" w:uiPriority="67"/>
+    <w:lsdException w:name="Medium Grid 2 Accent 2" w:uiPriority="68"/>
+    <w:lsdException w:name="Medium Grid 3 Accent 2" w:uiPriority="69"/>
+    <w:lsdException w:name="Dark List Accent 2" w:uiPriority="70"/>
+    <w:lsdException w:name="Colorful Shading Accent 2" w:uiPriority="71"/>
+    <w:lsdException w:name="Colorful List Accent 2" w:uiPriority="72"/>
+    <w:lsdException w:name="Colorful Grid Accent 2" w:uiPriority="73"/>
+    <w:lsdException w:name="Light Shading Accent 3" w:uiPriority="60"/>
+    <w:lsdException w:name="Light List Accent 3" w:uiPriority="61"/>
+    <w:lsdException w:name="Light Grid Accent 3" w:uiPriority="62"/>
+    <w:lsdException w:name="Medium Shading 1 Accent 3" w:uiPriority="63"/>
+    <w:lsdException w:name="Medium Shading 2 Accent 3" w:uiPriority="64"/>
+    <w:lsdException w:name="Medium List 1 Accent 3" w:uiPriority="65"/>
+    <w:lsdException w:name="Medium List 2 Accent 3" w:uiPriority="66"/>
+    <w:lsdException w:name="Medium Grid 1 Accent 3" w:uiPriority="67"/>
+    <w:lsdException w:name="Medium Grid 2 Accent 3" w:uiPriority="68"/>
+    <w:lsdException w:name="Medium Grid 3 Accent 3" w:uiPriority="69"/>
+    <w:lsdException w:name="Dark List Accent 3" w:uiPriority="70"/>
+    <w:lsdException w:name="Colorful Shading Accent 3" w:uiPriority="71"/>
+    <w:lsdException w:name="Colorful List Accent 3" w:uiPriority="72"/>
+    <w:lsdException w:name="Colorful Grid Accent 3" w:uiPriority="73"/>
+    <w:lsdException w:name="Light Shading Accent 4" w:uiPriority="60"/>
+    <w:lsdException w:name="Light List Accent 4" w:uiPriority="61"/>
+    <w:lsdException w:name="Light Grid Accent 4" w:uiPriority="62"/>
+    <w:lsdException w:name="Medium Shading 1 Accent 4" w:uiPriority="63"/>
+    <w:lsdException w:name="Medium Shading 2 Accent 4" w:uiPriority="64"/>
+    <w:lsdException w:name="Medium List 1 Accent 4" w:uiPriority="65"/>
+    <w:lsdException w:name="Medium List 2 Accent 4" w:uiPriority="66"/>
+    <w:lsdException w:name="Medium Grid 1 Accent 4" w:uiPriority="67"/>
+    <w:lsdException w:name="Medium Grid 2 Accent 4" w:uiPriority="68"/>
+    <w:lsdException w:name="Medium Grid 3 Accent 4" w:uiPriority="69"/>
+    <w:lsdException w:name="Dark List Accent 4" w:uiPriority="70"/>
+    <w:lsdException w:name="Colorful Shading Accent 4" w:uiPriority="71"/>
+    <w:lsdException w:name="Colorful List Accent 4" w:uiPriority="72"/>
+    <w:lsdException w:name="Colorful Grid Accent 4" w:uiPriority="73"/>
+    <w:lsdException w:name="Light Shading Accent 5" w:uiPriority="60"/>
+    <w:lsdException w:name="Light List Accent 5" w:uiPriority="61"/>
+    <w:lsdException w:name="Light Grid Accent 5" w:uiPriority="62"/>
+    <w:lsdException w:name="Medium Shading 1 Accent 5" w:uiPriority="63"/>
+    <w:lsdException w:name="Medium Shading 2 Accent 5" w:uiPriority="64"/>
+    <w:lsdException w:name="Medium List 1 Accent 5" w:uiPriority="65"/>
+    <w:lsdException w:name="Medium List 2 Accent 5" w:uiPriority="66"/>
+    <w:lsdException w:name="Medium Grid 1 Accent 5" w:uiPriority="67"/>
+    <w:lsdException w:name="Medium Grid 2 Accent 5" w:uiPriority="68"/>
+    <w:lsdException w:name="Medium Grid 3 Accent 5" w:uiPriority="69"/>
+    <w:lsdException w:name="Dark List Accent 5" w:uiPriority="70"/>
+    <w:lsdException w:name="Colorful Shading Accent 5" w:uiPriority="71"/>
+    <w:lsdException w:name="Colorful List Accent 5" w:uiPriority="72"/>
+    <w:lsdException w:name="Colorful Grid Accent 5" w:uiPriority="73"/>
+    <w:lsdException w:name="Light Shading Accent 6" w:uiPriority="60"/>
+    <w:lsdException w:name="Light List Accent 6" w:uiPriority="61"/>
+    <w:lsdException w:name="Light Grid Accent 6" w:uiPriority="62"/>
+    <w:lsdException w:name="Medium Shading 1 Accent 6" w:uiPriority="63"/>
+    <w:lsdException w:name="Medium Shading 2 Accent 6" w:uiPriority="64"/>
+    <w:lsdException w:name="Medium List 1 Accent 6" w:uiPriority="65"/>
+    <w:lsdException w:name="Medium List 2 Accent 6" w:uiPriority="66"/>
+    <w:lsdException w:name="Medium Grid 1 Accent 6" w:uiPriority="67"/>
+    <w:lsdException w:name="Medium Grid 2 Accent 6" w:uiPriority="68"/>
+    <w:lsdException w:name="Medium Grid 3 Accent 6" w:uiPriority="69"/>
+    <w:lsdException w:name="Dark List Accent 6" w:uiPriority="70"/>
+    <w:lsdException w:name="Colorful Shading Accent 6" w:uiPriority="71"/>
+    <w:lsdException w:name="Colorful List Accent 6" w:uiPriority="72"/>
+    <w:lsdException w:name="Colorful Grid Accent 6" w:uiPriority="73"/>
+    <w:lsdException w:name="Subtle Emphasis" w:uiPriority="19" w:qFormat="1"/>
+    <w:lsdException w:name="Intense Emphasis" w:uiPriority="21" w:qFormat="1"/>
+    <w:lsdException w:name="Subtle Reference" w:uiPriority="31" w:qFormat="1"/>
+    <w:lsdException w:name="Intense Reference" w:uiPriority="32" w:qFormat="1"/>
+    <w:lsdException w:name="Book Title" w:uiPriority="33" w:qFormat="1"/>
+    <w:lsdException w:name="Bibliography" w:semiHidden="1" w:uiPriority="37" w:unhideWhenUsed="1"/>
+    <w:lsdException w:name="TOC Heading" w:semiHidden="1" w:uiPriority="39" w:unhideWhenUsed="1" w:qFormat="1"/>
+    <w:lsdException w:name="Plain Table 1" w:uiPriority="41"/>
+    <w:lsdException w:name="Plain Table 2" w:uiPriority="42"/>
+    <w:lsdException w:name="Plain Table 3" w:uiPriority="43"/>
+    <w:lsdException w:name="Plain Table 4" w:uiPriority="44"/>
+    <w:lsdException w:name="Plain Table 5" w:uiPriority="45"/>
+    <w:lsdException w:name="Grid Table Light" w:uiPriority="40"/>
+    <w:lsdException w:name="Grid Table 1 Light" w:uiPriority="46"/>
+    <w:lsdException w:name="Grid Table 2" w:uiPriority="47"/>
+    <w:lsdException w:name="Grid Table 3" w:uiPriority="48"/>
+    <w:lsdException w:name="Grid Table 4" w:uiPriority="49"/>
+    <w:lsdException w:name="Grid Table 5 Dark" w:uiPriority="50"/>
+    <w:lsdException w:name="Grid Table 6 Colorful" w:uiPriority="51"/>
+    <w:lsdException w:name="Grid Table 7 Colorful" w:uiPriority="52"/>
+    <w:lsdException w:name="Grid Table 1 Light Accent 1" w:uiPriority="46"/>
+    <w:lsdException w:name="Grid Table 2 Accent 1" w:uiPriority="47"/>
+    <w:lsdException w:name="Grid Table 3 Accent 1" w:uiPriority="48"/>
+    <w:lsdException w:name="Grid Table 4 Accent 1" w:uiPriority="49"/>
+    <w:lsdException w:name="Grid Table 5 Dark Accent 1" w:uiPriority="50"/>
+    <w:lsdException w:name="Grid Table 6 Colorful Accent 1" w:uiPriority="51"/>
+    <w:lsdException w:name="Grid Table 7 Colorful Accent 1" w:uiPriority="52"/>
+    <w:lsdException w:name="Grid Table 1 Light Accent 2" w:uiPriority="46"/>
+    <w:lsdException w:name="Grid Table 2 Accent 2" w:uiPriority="47"/>
+    <w:lsdException w:name="Grid Table 3 Accent 2" w:uiPriority="48"/>
+    <w:lsdException w:name="Grid Table 4 Accent 2" w:uiPriority="49"/>
+    <w:lsdException w:name="Grid Table 5 Dark Accent 2" w:uiPriority="50"/>
+    <w:lsdException w:name="Grid Table 6 Colorful Accent 2" w:uiPriority="51"/>
+    <w:lsdException w:name="Grid Table 7 Colorful Accent 2" w:uiPriority="52"/>
+    <w:lsdException w:name="Grid Table 1 Light Accent 3" w:uiPriority="46"/>
+    <w:lsdException w:name="Grid Table 2 Accent 3" w:uiPriority="47"/>
+    <w:lsdException w:name="Grid Table 3 Accent 3" w:uiPriority="48"/>
+    <w:lsdException w:name="Grid Table 4 Accent 3" w:uiPriority="49"/>
+    <w:lsdException w:name="Grid Table 5 Dark Accent 3" w:uiPriority="50"/>
+    <w:lsdException w:name="Grid Table 6 Colorful Accent 3" w:uiPriority="51"/>
+    <w:lsdException w:name="Grid Table 7 Colorful Accent 3" w:uiPriority="52"/>
+    <w:lsdException w:name="Grid Table 1 Light Accent 4" w:uiPriority="46"/>
+    <w:lsdException w:name="Grid Table 2 Accent 4" w:uiPriority="47"/>
+    <w:lsdException w:name="Grid Table 3 Accent 4" w:uiPriority="48"/>
+    <w:lsdException w:name="Grid Table 4 Accent 4" w:uiPriority="49"/>
+    <w:lsdException w:name="Grid Table 5 Dark Accent 4" w:uiPriority="50"/>
+    <w:lsdException w:name="Grid Table 6 Colorful Accent 4" w:uiPriority="51"/>
+    <w:lsdException w:name="Grid Table 7 Colorful Accent 4" w:uiPriority="52"/>
+    <w:lsdException w:name="Grid Table 1 Light Accent 5" w:uiPriority="46"/>
+    <w:lsdException w:name="Grid Table 2 Accent 5" w:uiPriority="47"/>
+    <w:lsdException w:name="Grid Table 3 Accent 5" w:uiPriority="48"/>
+    <w:lsdException w:name="Grid Table 4 Accent 5" w:uiPriority="49"/>
+    <w:lsdException w:name="Grid Table 5 Dark Accent 5" w:uiPriority="50"/>
+    <w:lsdException w:name="Grid Table 6 Colorful Accent 5" w:uiPriority="51"/>
+    <w:lsdException w:name="Grid Table 7 Colorful Accent 5" w:uiPriority="52"/>
+    <w:lsdException w:name="Grid Table 1 Light Accent 6" w:uiPriority="46"/>
+    <w:lsdException w:name="Grid Table 2 Accent 6" w:uiPriority="47"/>
+    <w:lsdException w:name="Grid Table 3 Accent 6" w:uiPriority="48"/>
+    <w:lsdException w:name="Grid Table 4 Accent 6" w:uiPriority="49"/>
+    <w:lsdException w:name="Grid Table 5 Dark Accent 6" w:uiPriority="50"/>
+    <w:lsdException w:name="Grid Table 6 Colorful Accent 6" w:uiPriority="51"/>
+    <w:lsdException w:name="Grid Table 7 Colorful Accent 6" w:uiPriority="52"/>
+    <w:lsdException w:name="List Table 1 Light" w:uiPriority="46"/>
+    <w:lsdException w:name="List Table 2" w:uiPriority="47"/>
+    <w:lsdException w:name="List Table 3" w:uiPriority="48"/>
+    <w:lsdException w:name="List Table 4" w:uiPriority="49"/>
+    <w:lsdException w:name="List Table 5 Dark" w:uiPriority="50"/>
+    <w:lsdException w:name="List Table 6 Colorful" w:uiPriority="51"/>
+    <w:lsdException w:name="List Table 7 Colorful" w:uiPriority="52"/>
+    <w:lsdException w:name="List Table 1 Light Accent 1" w:uiPriority="46"/>
+    <w:lsdException w:name="List Table 2 Accent 1" w:uiPriority="47"/>
+    <w:lsdException w:name="List Table 3 Accent 1" w:uiPriority="48"/>
+    <w:lsdException w:name="List Table 4 Accent 1" w:uiPriority="49"/>
+    <w:lsdException w:name="List Table 5 Dark Accent 1" w:uiPriority="50"/>
+    <w:lsdException w:name="List Table 6 Colorful Accent 1" w:uiPriority="51"/>
+    <w:lsdException w:name="List Table 7 Colorful Accent 1" w:uiPriority="52"/>
+    <w:lsdException w:name="List Table 1 Light Accent 2" w:uiPriority="46"/>
+    <w:lsdException w:name="List Table 2 Accent 2" w:uiPriority="47"/>
+    <w:lsdException w:name="List Table 3 Accent 2" w:uiPriority="48"/>
+    <w:lsdException w:name="List Table 4 Accent 2" w:uiPriority="49"/>
+    <w:lsdException w:name="List Table 5 Dark Accent 2" w:uiPriority="50"/>
+    <w:lsdException w:name="List Table 6 Colorful Accent 2" w:uiPriority="51"/>
+    <w:lsdException w:name="List Table 7 Colorful Accent 2" w:uiPriority="52"/>
+    <w:lsdException w:name="List Table 1 Light Accent 3" w:uiPriority="46"/>
+    <w:lsdException w:name="List Table 2 Accent 3" w:uiPriority="47"/>
+    <w:lsdException w:name="List Table 3 Accent 3" w:uiPriority="48"/>
+    <w:lsdException w:name="List Table 4 Accent 3" w:uiPriority="49"/>
+    <w:lsdException w:name="List Table 5 Dark Accent 3" w:uiPriority="50"/>
+    <w:lsdException w:name="List Table 6 Colorful Accent 3" w:uiPriority="51"/>
+    <w:lsdException w:name="List Table 7 Colorful Accent 3" w:uiPriority="52"/>
+    <w:lsdException w:name="List Table 1 Light Accent 4" w:uiPriority="46"/>
+    <w:lsdException w:name="List Table 2 Accent 4" w:uiPriority="47"/>
+    <w:lsdException w:name="List Table 3 Accent 4" w:uiPriority="48"/>
+    <w:lsdException w:name="List Table 4 Accent 4" w:uiPriority="49"/>
+    <w:lsdException w:name="List Table 5 Dark Accent 4" w:uiPriority="50"/>
+    <w:lsdException w:name="List Table 6 Colorful Accent 4" w:uiPriority="51"/>
+    <w:lsdException w:name="List Table 7 Colorful Accent 4" w:uiPriority="52"/>
+    <w:lsdException w:name="List Table 1 Light Accent 5" w:uiPriority="46"/>
+    <w:lsdException w:name="List Table 2 Accent 5" w:uiPriority="47"/>
+    <w:lsdException w:name="List Table 3 Accent 5" w:uiPriority="48"/>
+    <w:lsdException w:name="List Table 4 Accent 5" w:uiPriority="49"/>
+    <w:lsdException w:name="List Table 5 Dark Accent 5" w:uiPriority="50"/>
+    <w:lsdException w:name="List Table 6 Colorful Accent 5" w:uiPriority="51"/>
+    <w:lsdException w:name="List Table 7 Colorful Accent 5" w:uiPriority="52"/>
+    <w:lsdException w:name="List Table 1 Light Accent 6" w:uiPriority="46"/>
+    <w:lsdException w:name="List Table 2 Accent 6" w:uiPriority="47"/>
+    <w:lsdException w:name="List Table 3 Accent 6" w:uiPriority="48"/>
+    <w:lsdException w:name="List Table 4 Accent 6" w:uiPriority="49"/>
+    <w:lsdException w:name="List Table 5 Dark Accent 6" w:uiPriority="50"/>
+    <w:lsdException w:name="List Table 6 Colorful Accent 6" w:uiPriority="51"/>
+    <w:lsdException w:name="List Table 7 Colorful Accent 6" w:uiPriority="52"/>
   </w:latentStyles>
   <w:style w:type="paragraph" w:default="1" w:styleId="Normal">
     <w:name w:val="Normal"/>
@@ -8657,14 +8545,15 @@
   </w:style>
   <w:style w:type="character" w:default="1" w:styleId="DefaultParagraphFont">
     <w:name w:val="Default Paragraph Font"/>
+    <w:uiPriority w:val="1"/>
     <w:semiHidden/>
     <w:unhideWhenUsed/>
   </w:style>
   <w:style w:type="table" w:default="1" w:styleId="TableNormal">
     <w:name w:val="Normal Table"/>
+    <w:uiPriority w:val="99"/>
     <w:semiHidden/>
     <w:unhideWhenUsed/>
-    <w:qFormat/>
     <w:tblPr>
       <w:tblInd w:w="0" w:type="dxa"/>
       <w:tblCellMar>
@@ -8677,6 +8566,7 @@
   </w:style>
   <w:style w:type="numbering" w:default="1" w:styleId="NoList">
     <w:name w:val="No List"/>
+    <w:uiPriority w:val="99"/>
     <w:semiHidden/>
     <w:unhideWhenUsed/>
   </w:style>
@@ -9059,7 +8949,7 @@
   <a:extraClrSchemeLst/>
   <a:extLst>
     <a:ext uri="{05A4C25C-085E-4340-85A3-A5531E510DB2}">
-      <thm15:themeFamily xmlns:thm15="http://schemas.microsoft.com/office/thememl/2012/main" xmlns:a="http://schemas.openxmlformats.org/drawingml/2006/main" xmlns="" name="Office Theme" id="{62F939B6-93AF-4DB8-9C6B-D6C7DFDC589F}" vid="{4A3C46E8-61CC-4603-A589-7422A47A8E4A}"/>
+      <thm15:themeFamily xmlns:thm15="http://schemas.microsoft.com/office/thememl/2012/main" name="Office Theme" id="{62F939B6-93AF-4DB8-9C6B-D6C7DFDC589F}" vid="{4A3C46E8-61CC-4603-A589-7422A47A8E4A}"/>
     </a:ext>
   </a:extLst>
 </a:theme>

</xml_diff>